<commit_message>
Added results and code for problem 4
</commit_message>
<xml_diff>
--- a/Assign3/Report.docx
+++ b/Assign3/Report.docx
@@ -2605,6 +2605,18 @@
           <w:szCs w:val="24"/>
         </w:rPr>
       </w:pPr>
+      <w:bookmarkStart w:id="0" w:name="_GoBack"/>
+      <w:bookmarkEnd w:id="0"/>
+    </w:p>
+    <w:p>
+      <w:pPr>
+        <w:rPr>
+          <w:rFonts w:ascii="Times New Roman" w:hAnsi="Times New Roman" w:cs="Times New Roman"/>
+          <w:b/>
+          <w:sz w:val="24"/>
+          <w:szCs w:val="24"/>
+        </w:rPr>
+      </w:pPr>
     </w:p>
     <w:p>
       <w:pPr>
@@ -3215,6 +3227,691 @@
         <w:rPr>
           <w:rFonts w:ascii="Times New Roman" w:hAnsi="Times New Roman" w:cs="Times New Roman"/>
           <w:b/>
+          <w:noProof/>
+          <w:sz w:val="24"/>
+          <w:szCs w:val="24"/>
+          <w:lang w:eastAsia="en-IN"/>
+        </w:rPr>
+        <w:drawing>
+          <wp:inline distT="0" distB="0" distL="0" distR="0">
+            <wp:extent cx="4514850" cy="3762375"/>
+            <wp:effectExtent l="0" t="0" r="0" b="9525"/>
+            <wp:docPr id="25" name="Picture 25" descr="C:\Users\Lohith_2\Documents\GitHub\DIP\Assign3\Problem4\flower1_turbulence.jpg"/>
+            <wp:cNvGraphicFramePr>
+              <a:graphicFrameLocks xmlns:a="http://schemas.openxmlformats.org/drawingml/2006/main" noChangeAspect="1"/>
+            </wp:cNvGraphicFramePr>
+            <a:graphic xmlns:a="http://schemas.openxmlformats.org/drawingml/2006/main">
+              <a:graphicData uri="http://schemas.openxmlformats.org/drawingml/2006/picture">
+                <pic:pic xmlns:pic="http://schemas.openxmlformats.org/drawingml/2006/picture">
+                  <pic:nvPicPr>
+                    <pic:cNvPr id="0" name="Picture 1" descr="C:\Users\Lohith_2\Documents\GitHub\DIP\Assign3\Problem4\flower1_turbulence.jpg"/>
+                    <pic:cNvPicPr>
+                      <a:picLocks noChangeAspect="1" noChangeArrowheads="1"/>
+                    </pic:cNvPicPr>
+                  </pic:nvPicPr>
+                  <pic:blipFill>
+                    <a:blip r:embed="rId29">
+                      <a:extLst>
+                        <a:ext uri="{28A0092B-C50C-407E-A947-70E740481C1C}">
+                          <a14:useLocalDpi xmlns:a14="http://schemas.microsoft.com/office/drawing/2010/main" val="0"/>
+                        </a:ext>
+                      </a:extLst>
+                    </a:blip>
+                    <a:srcRect/>
+                    <a:stretch>
+                      <a:fillRect/>
+                    </a:stretch>
+                  </pic:blipFill>
+                  <pic:spPr bwMode="auto">
+                    <a:xfrm>
+                      <a:off x="0" y="0"/>
+                      <a:ext cx="4514850" cy="3762375"/>
+                    </a:xfrm>
+                    <a:prstGeom prst="rect">
+                      <a:avLst/>
+                    </a:prstGeom>
+                    <a:noFill/>
+                    <a:ln>
+                      <a:noFill/>
+                    </a:ln>
+                  </pic:spPr>
+                </pic:pic>
+              </a:graphicData>
+            </a:graphic>
+          </wp:inline>
+        </w:drawing>
+      </w:r>
+    </w:p>
+    <w:p>
+      <w:pPr>
+        <w:rPr>
+          <w:rFonts w:ascii="Times New Roman" w:hAnsi="Times New Roman" w:cs="Times New Roman"/>
+          <w:b/>
+          <w:sz w:val="24"/>
+          <w:szCs w:val="24"/>
+        </w:rPr>
+      </w:pPr>
+      <w:r>
+        <w:rPr>
+          <w:rFonts w:ascii="Times New Roman" w:hAnsi="Times New Roman" w:cs="Times New Roman"/>
+          <w:b/>
+          <w:noProof/>
+          <w:sz w:val="24"/>
+          <w:szCs w:val="24"/>
+          <w:lang w:eastAsia="en-IN"/>
+        </w:rPr>
+        <w:lastRenderedPageBreak/>
+        <w:drawing>
+          <wp:inline distT="0" distB="0" distL="0" distR="0">
+            <wp:extent cx="4514850" cy="3762375"/>
+            <wp:effectExtent l="0" t="0" r="0" b="9525"/>
+            <wp:docPr id="26" name="Picture 26" descr="C:\Users\Lohith_2\Documents\GitHub\DIP\Assign3\Problem4\flower1_gaussian_added.jpg"/>
+            <wp:cNvGraphicFramePr>
+              <a:graphicFrameLocks xmlns:a="http://schemas.openxmlformats.org/drawingml/2006/main" noChangeAspect="1"/>
+            </wp:cNvGraphicFramePr>
+            <a:graphic xmlns:a="http://schemas.openxmlformats.org/drawingml/2006/main">
+              <a:graphicData uri="http://schemas.openxmlformats.org/drawingml/2006/picture">
+                <pic:pic xmlns:pic="http://schemas.openxmlformats.org/drawingml/2006/picture">
+                  <pic:nvPicPr>
+                    <pic:cNvPr id="0" name="Picture 2" descr="C:\Users\Lohith_2\Documents\GitHub\DIP\Assign3\Problem4\flower1_gaussian_added.jpg"/>
+                    <pic:cNvPicPr>
+                      <a:picLocks noChangeAspect="1" noChangeArrowheads="1"/>
+                    </pic:cNvPicPr>
+                  </pic:nvPicPr>
+                  <pic:blipFill>
+                    <a:blip r:embed="rId30">
+                      <a:extLst>
+                        <a:ext uri="{28A0092B-C50C-407E-A947-70E740481C1C}">
+                          <a14:useLocalDpi xmlns:a14="http://schemas.microsoft.com/office/drawing/2010/main" val="0"/>
+                        </a:ext>
+                      </a:extLst>
+                    </a:blip>
+                    <a:srcRect/>
+                    <a:stretch>
+                      <a:fillRect/>
+                    </a:stretch>
+                  </pic:blipFill>
+                  <pic:spPr bwMode="auto">
+                    <a:xfrm>
+                      <a:off x="0" y="0"/>
+                      <a:ext cx="4514850" cy="3762375"/>
+                    </a:xfrm>
+                    <a:prstGeom prst="rect">
+                      <a:avLst/>
+                    </a:prstGeom>
+                    <a:noFill/>
+                    <a:ln>
+                      <a:noFill/>
+                    </a:ln>
+                  </pic:spPr>
+                </pic:pic>
+              </a:graphicData>
+            </a:graphic>
+          </wp:inline>
+        </w:drawing>
+      </w:r>
+    </w:p>
+    <w:p>
+      <w:pPr>
+        <w:rPr>
+          <w:rFonts w:ascii="Times New Roman" w:hAnsi="Times New Roman" w:cs="Times New Roman"/>
+          <w:b/>
+          <w:sz w:val="24"/>
+          <w:szCs w:val="24"/>
+        </w:rPr>
+      </w:pPr>
+      <w:r>
+        <w:rPr>
+          <w:rFonts w:ascii="Times New Roman" w:hAnsi="Times New Roman" w:cs="Times New Roman"/>
+          <w:b/>
+          <w:noProof/>
+          <w:sz w:val="24"/>
+          <w:szCs w:val="24"/>
+          <w:lang w:eastAsia="en-IN"/>
+        </w:rPr>
+        <w:drawing>
+          <wp:inline distT="0" distB="0" distL="0" distR="0">
+            <wp:extent cx="4514850" cy="3762375"/>
+            <wp:effectExtent l="0" t="0" r="0" b="9525"/>
+            <wp:docPr id="27" name="Picture 27" descr="C:\Users\Lohith_2\Documents\GitHub\DIP\Assign3\Problem4\flower1_gaussian_removed.jpg"/>
+            <wp:cNvGraphicFramePr>
+              <a:graphicFrameLocks xmlns:a="http://schemas.openxmlformats.org/drawingml/2006/main" noChangeAspect="1"/>
+            </wp:cNvGraphicFramePr>
+            <a:graphic xmlns:a="http://schemas.openxmlformats.org/drawingml/2006/main">
+              <a:graphicData uri="http://schemas.openxmlformats.org/drawingml/2006/picture">
+                <pic:pic xmlns:pic="http://schemas.openxmlformats.org/drawingml/2006/picture">
+                  <pic:nvPicPr>
+                    <pic:cNvPr id="0" name="Picture 3" descr="C:\Users\Lohith_2\Documents\GitHub\DIP\Assign3\Problem4\flower1_gaussian_removed.jpg"/>
+                    <pic:cNvPicPr>
+                      <a:picLocks noChangeAspect="1" noChangeArrowheads="1"/>
+                    </pic:cNvPicPr>
+                  </pic:nvPicPr>
+                  <pic:blipFill>
+                    <a:blip r:embed="rId31">
+                      <a:extLst>
+                        <a:ext uri="{28A0092B-C50C-407E-A947-70E740481C1C}">
+                          <a14:useLocalDpi xmlns:a14="http://schemas.microsoft.com/office/drawing/2010/main" val="0"/>
+                        </a:ext>
+                      </a:extLst>
+                    </a:blip>
+                    <a:srcRect/>
+                    <a:stretch>
+                      <a:fillRect/>
+                    </a:stretch>
+                  </pic:blipFill>
+                  <pic:spPr bwMode="auto">
+                    <a:xfrm>
+                      <a:off x="0" y="0"/>
+                      <a:ext cx="4514850" cy="3762375"/>
+                    </a:xfrm>
+                    <a:prstGeom prst="rect">
+                      <a:avLst/>
+                    </a:prstGeom>
+                    <a:noFill/>
+                    <a:ln>
+                      <a:noFill/>
+                    </a:ln>
+                  </pic:spPr>
+                </pic:pic>
+              </a:graphicData>
+            </a:graphic>
+          </wp:inline>
+        </w:drawing>
+      </w:r>
+    </w:p>
+    <w:p>
+      <w:pPr>
+        <w:rPr>
+          <w:rFonts w:ascii="Times New Roman" w:hAnsi="Times New Roman" w:cs="Times New Roman"/>
+          <w:b/>
+          <w:sz w:val="24"/>
+          <w:szCs w:val="24"/>
+        </w:rPr>
+      </w:pPr>
+      <w:r>
+        <w:rPr>
+          <w:rFonts w:ascii="Times New Roman" w:hAnsi="Times New Roman" w:cs="Times New Roman"/>
+          <w:b/>
+          <w:noProof/>
+          <w:sz w:val="24"/>
+          <w:szCs w:val="24"/>
+          <w:lang w:eastAsia="en-IN"/>
+        </w:rPr>
+        <w:lastRenderedPageBreak/>
+        <w:drawing>
+          <wp:inline distT="0" distB="0" distL="0" distR="0">
+            <wp:extent cx="4514850" cy="3762375"/>
+            <wp:effectExtent l="0" t="0" r="0" b="9525"/>
+            <wp:docPr id="28" name="Picture 28" descr="C:\Users\Lohith_2\Documents\GitHub\DIP\Assign3\Problem4\flower1_inverse.jpg"/>
+            <wp:cNvGraphicFramePr>
+              <a:graphicFrameLocks xmlns:a="http://schemas.openxmlformats.org/drawingml/2006/main" noChangeAspect="1"/>
+            </wp:cNvGraphicFramePr>
+            <a:graphic xmlns:a="http://schemas.openxmlformats.org/drawingml/2006/main">
+              <a:graphicData uri="http://schemas.openxmlformats.org/drawingml/2006/picture">
+                <pic:pic xmlns:pic="http://schemas.openxmlformats.org/drawingml/2006/picture">
+                  <pic:nvPicPr>
+                    <pic:cNvPr id="0" name="Picture 4" descr="C:\Users\Lohith_2\Documents\GitHub\DIP\Assign3\Problem4\flower1_inverse.jpg"/>
+                    <pic:cNvPicPr>
+                      <a:picLocks noChangeAspect="1" noChangeArrowheads="1"/>
+                    </pic:cNvPicPr>
+                  </pic:nvPicPr>
+                  <pic:blipFill>
+                    <a:blip r:embed="rId32">
+                      <a:extLst>
+                        <a:ext uri="{28A0092B-C50C-407E-A947-70E740481C1C}">
+                          <a14:useLocalDpi xmlns:a14="http://schemas.microsoft.com/office/drawing/2010/main" val="0"/>
+                        </a:ext>
+                      </a:extLst>
+                    </a:blip>
+                    <a:srcRect/>
+                    <a:stretch>
+                      <a:fillRect/>
+                    </a:stretch>
+                  </pic:blipFill>
+                  <pic:spPr bwMode="auto">
+                    <a:xfrm>
+                      <a:off x="0" y="0"/>
+                      <a:ext cx="4514850" cy="3762375"/>
+                    </a:xfrm>
+                    <a:prstGeom prst="rect">
+                      <a:avLst/>
+                    </a:prstGeom>
+                    <a:noFill/>
+                    <a:ln>
+                      <a:noFill/>
+                    </a:ln>
+                  </pic:spPr>
+                </pic:pic>
+              </a:graphicData>
+            </a:graphic>
+          </wp:inline>
+        </w:drawing>
+      </w:r>
+    </w:p>
+    <w:p>
+      <w:pPr>
+        <w:rPr>
+          <w:rFonts w:ascii="Times New Roman" w:hAnsi="Times New Roman" w:cs="Times New Roman"/>
+          <w:b/>
+          <w:sz w:val="24"/>
+          <w:szCs w:val="24"/>
+        </w:rPr>
+      </w:pPr>
+      <w:r>
+        <w:rPr>
+          <w:rFonts w:ascii="Times New Roman" w:hAnsi="Times New Roman" w:cs="Times New Roman"/>
+          <w:b/>
+          <w:noProof/>
+          <w:sz w:val="24"/>
+          <w:szCs w:val="24"/>
+          <w:lang w:eastAsia="en-IN"/>
+        </w:rPr>
+        <w:drawing>
+          <wp:inline distT="0" distB="0" distL="0" distR="0">
+            <wp:extent cx="4514850" cy="3762375"/>
+            <wp:effectExtent l="0" t="0" r="0" b="9525"/>
+            <wp:docPr id="29" name="Picture 29" descr="C:\Users\Lohith_2\Documents\GitHub\DIP\Assign3\Problem4\flower1_weiner.jpg"/>
+            <wp:cNvGraphicFramePr>
+              <a:graphicFrameLocks xmlns:a="http://schemas.openxmlformats.org/drawingml/2006/main" noChangeAspect="1"/>
+            </wp:cNvGraphicFramePr>
+            <a:graphic xmlns:a="http://schemas.openxmlformats.org/drawingml/2006/main">
+              <a:graphicData uri="http://schemas.openxmlformats.org/drawingml/2006/picture">
+                <pic:pic xmlns:pic="http://schemas.openxmlformats.org/drawingml/2006/picture">
+                  <pic:nvPicPr>
+                    <pic:cNvPr id="0" name="Picture 5" descr="C:\Users\Lohith_2\Documents\GitHub\DIP\Assign3\Problem4\flower1_weiner.jpg"/>
+                    <pic:cNvPicPr>
+                      <a:picLocks noChangeAspect="1" noChangeArrowheads="1"/>
+                    </pic:cNvPicPr>
+                  </pic:nvPicPr>
+                  <pic:blipFill>
+                    <a:blip r:embed="rId33">
+                      <a:extLst>
+                        <a:ext uri="{28A0092B-C50C-407E-A947-70E740481C1C}">
+                          <a14:useLocalDpi xmlns:a14="http://schemas.microsoft.com/office/drawing/2010/main" val="0"/>
+                        </a:ext>
+                      </a:extLst>
+                    </a:blip>
+                    <a:srcRect/>
+                    <a:stretch>
+                      <a:fillRect/>
+                    </a:stretch>
+                  </pic:blipFill>
+                  <pic:spPr bwMode="auto">
+                    <a:xfrm>
+                      <a:off x="0" y="0"/>
+                      <a:ext cx="4514850" cy="3762375"/>
+                    </a:xfrm>
+                    <a:prstGeom prst="rect">
+                      <a:avLst/>
+                    </a:prstGeom>
+                    <a:noFill/>
+                    <a:ln>
+                      <a:noFill/>
+                    </a:ln>
+                  </pic:spPr>
+                </pic:pic>
+              </a:graphicData>
+            </a:graphic>
+          </wp:inline>
+        </w:drawing>
+      </w:r>
+    </w:p>
+    <w:p>
+      <w:pPr>
+        <w:rPr>
+          <w:rFonts w:ascii="Times New Roman" w:hAnsi="Times New Roman" w:cs="Times New Roman"/>
+          <w:b/>
+          <w:sz w:val="24"/>
+          <w:szCs w:val="24"/>
+        </w:rPr>
+      </w:pPr>
+      <w:r>
+        <w:rPr>
+          <w:rFonts w:ascii="Times New Roman" w:hAnsi="Times New Roman" w:cs="Times New Roman"/>
+          <w:b/>
+          <w:noProof/>
+          <w:sz w:val="24"/>
+          <w:szCs w:val="24"/>
+          <w:lang w:eastAsia="en-IN"/>
+        </w:rPr>
+        <w:lastRenderedPageBreak/>
+        <w:drawing>
+          <wp:inline distT="0" distB="0" distL="0" distR="0">
+            <wp:extent cx="4514850" cy="3762375"/>
+            <wp:effectExtent l="0" t="0" r="0" b="9525"/>
+            <wp:docPr id="30" name="Picture 30" descr="C:\Users\Lohith_2\Documents\GitHub\DIP\Assign3\Problem4\flower2_turbulence.jpg"/>
+            <wp:cNvGraphicFramePr>
+              <a:graphicFrameLocks xmlns:a="http://schemas.openxmlformats.org/drawingml/2006/main" noChangeAspect="1"/>
+            </wp:cNvGraphicFramePr>
+            <a:graphic xmlns:a="http://schemas.openxmlformats.org/drawingml/2006/main">
+              <a:graphicData uri="http://schemas.openxmlformats.org/drawingml/2006/picture">
+                <pic:pic xmlns:pic="http://schemas.openxmlformats.org/drawingml/2006/picture">
+                  <pic:nvPicPr>
+                    <pic:cNvPr id="0" name="Picture 6" descr="C:\Users\Lohith_2\Documents\GitHub\DIP\Assign3\Problem4\flower2_turbulence.jpg"/>
+                    <pic:cNvPicPr>
+                      <a:picLocks noChangeAspect="1" noChangeArrowheads="1"/>
+                    </pic:cNvPicPr>
+                  </pic:nvPicPr>
+                  <pic:blipFill>
+                    <a:blip r:embed="rId34">
+                      <a:extLst>
+                        <a:ext uri="{28A0092B-C50C-407E-A947-70E740481C1C}">
+                          <a14:useLocalDpi xmlns:a14="http://schemas.microsoft.com/office/drawing/2010/main" val="0"/>
+                        </a:ext>
+                      </a:extLst>
+                    </a:blip>
+                    <a:srcRect/>
+                    <a:stretch>
+                      <a:fillRect/>
+                    </a:stretch>
+                  </pic:blipFill>
+                  <pic:spPr bwMode="auto">
+                    <a:xfrm>
+                      <a:off x="0" y="0"/>
+                      <a:ext cx="4514850" cy="3762375"/>
+                    </a:xfrm>
+                    <a:prstGeom prst="rect">
+                      <a:avLst/>
+                    </a:prstGeom>
+                    <a:noFill/>
+                    <a:ln>
+                      <a:noFill/>
+                    </a:ln>
+                  </pic:spPr>
+                </pic:pic>
+              </a:graphicData>
+            </a:graphic>
+          </wp:inline>
+        </w:drawing>
+      </w:r>
+    </w:p>
+    <w:p>
+      <w:pPr>
+        <w:rPr>
+          <w:rFonts w:ascii="Times New Roman" w:hAnsi="Times New Roman" w:cs="Times New Roman"/>
+          <w:b/>
+          <w:sz w:val="24"/>
+          <w:szCs w:val="24"/>
+        </w:rPr>
+      </w:pPr>
+      <w:r>
+        <w:rPr>
+          <w:rFonts w:ascii="Times New Roman" w:hAnsi="Times New Roman" w:cs="Times New Roman"/>
+          <w:b/>
+          <w:noProof/>
+          <w:sz w:val="24"/>
+          <w:szCs w:val="24"/>
+          <w:lang w:eastAsia="en-IN"/>
+        </w:rPr>
+        <w:drawing>
+          <wp:inline distT="0" distB="0" distL="0" distR="0">
+            <wp:extent cx="4514850" cy="3762375"/>
+            <wp:effectExtent l="0" t="0" r="0" b="9525"/>
+            <wp:docPr id="31" name="Picture 31" descr="C:\Users\Lohith_2\Documents\GitHub\DIP\Assign3\Problem4\flower2_gaussian_added.jpg"/>
+            <wp:cNvGraphicFramePr>
+              <a:graphicFrameLocks xmlns:a="http://schemas.openxmlformats.org/drawingml/2006/main" noChangeAspect="1"/>
+            </wp:cNvGraphicFramePr>
+            <a:graphic xmlns:a="http://schemas.openxmlformats.org/drawingml/2006/main">
+              <a:graphicData uri="http://schemas.openxmlformats.org/drawingml/2006/picture">
+                <pic:pic xmlns:pic="http://schemas.openxmlformats.org/drawingml/2006/picture">
+                  <pic:nvPicPr>
+                    <pic:cNvPr id="0" name="Picture 7" descr="C:\Users\Lohith_2\Documents\GitHub\DIP\Assign3\Problem4\flower2_gaussian_added.jpg"/>
+                    <pic:cNvPicPr>
+                      <a:picLocks noChangeAspect="1" noChangeArrowheads="1"/>
+                    </pic:cNvPicPr>
+                  </pic:nvPicPr>
+                  <pic:blipFill>
+                    <a:blip r:embed="rId35">
+                      <a:extLst>
+                        <a:ext uri="{28A0092B-C50C-407E-A947-70E740481C1C}">
+                          <a14:useLocalDpi xmlns:a14="http://schemas.microsoft.com/office/drawing/2010/main" val="0"/>
+                        </a:ext>
+                      </a:extLst>
+                    </a:blip>
+                    <a:srcRect/>
+                    <a:stretch>
+                      <a:fillRect/>
+                    </a:stretch>
+                  </pic:blipFill>
+                  <pic:spPr bwMode="auto">
+                    <a:xfrm>
+                      <a:off x="0" y="0"/>
+                      <a:ext cx="4514850" cy="3762375"/>
+                    </a:xfrm>
+                    <a:prstGeom prst="rect">
+                      <a:avLst/>
+                    </a:prstGeom>
+                    <a:noFill/>
+                    <a:ln>
+                      <a:noFill/>
+                    </a:ln>
+                  </pic:spPr>
+                </pic:pic>
+              </a:graphicData>
+            </a:graphic>
+          </wp:inline>
+        </w:drawing>
+      </w:r>
+    </w:p>
+    <w:p>
+      <w:pPr>
+        <w:rPr>
+          <w:rFonts w:ascii="Times New Roman" w:hAnsi="Times New Roman" w:cs="Times New Roman"/>
+          <w:b/>
+          <w:sz w:val="24"/>
+          <w:szCs w:val="24"/>
+        </w:rPr>
+      </w:pPr>
+      <w:r>
+        <w:rPr>
+          <w:rFonts w:ascii="Times New Roman" w:hAnsi="Times New Roman" w:cs="Times New Roman"/>
+          <w:b/>
+          <w:noProof/>
+          <w:sz w:val="24"/>
+          <w:szCs w:val="24"/>
+          <w:lang w:eastAsia="en-IN"/>
+        </w:rPr>
+        <w:lastRenderedPageBreak/>
+        <w:drawing>
+          <wp:inline distT="0" distB="0" distL="0" distR="0">
+            <wp:extent cx="4514850" cy="3762375"/>
+            <wp:effectExtent l="0" t="0" r="0" b="9525"/>
+            <wp:docPr id="32" name="Picture 32" descr="C:\Users\Lohith_2\Documents\GitHub\DIP\Assign3\Problem4\flower2_gaussian_removed.jpg"/>
+            <wp:cNvGraphicFramePr>
+              <a:graphicFrameLocks xmlns:a="http://schemas.openxmlformats.org/drawingml/2006/main" noChangeAspect="1"/>
+            </wp:cNvGraphicFramePr>
+            <a:graphic xmlns:a="http://schemas.openxmlformats.org/drawingml/2006/main">
+              <a:graphicData uri="http://schemas.openxmlformats.org/drawingml/2006/picture">
+                <pic:pic xmlns:pic="http://schemas.openxmlformats.org/drawingml/2006/picture">
+                  <pic:nvPicPr>
+                    <pic:cNvPr id="0" name="Picture 8" descr="C:\Users\Lohith_2\Documents\GitHub\DIP\Assign3\Problem4\flower2_gaussian_removed.jpg"/>
+                    <pic:cNvPicPr>
+                      <a:picLocks noChangeAspect="1" noChangeArrowheads="1"/>
+                    </pic:cNvPicPr>
+                  </pic:nvPicPr>
+                  <pic:blipFill>
+                    <a:blip r:embed="rId36">
+                      <a:extLst>
+                        <a:ext uri="{28A0092B-C50C-407E-A947-70E740481C1C}">
+                          <a14:useLocalDpi xmlns:a14="http://schemas.microsoft.com/office/drawing/2010/main" val="0"/>
+                        </a:ext>
+                      </a:extLst>
+                    </a:blip>
+                    <a:srcRect/>
+                    <a:stretch>
+                      <a:fillRect/>
+                    </a:stretch>
+                  </pic:blipFill>
+                  <pic:spPr bwMode="auto">
+                    <a:xfrm>
+                      <a:off x="0" y="0"/>
+                      <a:ext cx="4514850" cy="3762375"/>
+                    </a:xfrm>
+                    <a:prstGeom prst="rect">
+                      <a:avLst/>
+                    </a:prstGeom>
+                    <a:noFill/>
+                    <a:ln>
+                      <a:noFill/>
+                    </a:ln>
+                  </pic:spPr>
+                </pic:pic>
+              </a:graphicData>
+            </a:graphic>
+          </wp:inline>
+        </w:drawing>
+      </w:r>
+    </w:p>
+    <w:p>
+      <w:pPr>
+        <w:rPr>
+          <w:rFonts w:ascii="Times New Roman" w:hAnsi="Times New Roman" w:cs="Times New Roman"/>
+          <w:b/>
+          <w:sz w:val="24"/>
+          <w:szCs w:val="24"/>
+        </w:rPr>
+      </w:pPr>
+      <w:r>
+        <w:rPr>
+          <w:rFonts w:ascii="Times New Roman" w:hAnsi="Times New Roman" w:cs="Times New Roman"/>
+          <w:b/>
+          <w:noProof/>
+          <w:sz w:val="24"/>
+          <w:szCs w:val="24"/>
+          <w:lang w:eastAsia="en-IN"/>
+        </w:rPr>
+        <w:drawing>
+          <wp:inline distT="0" distB="0" distL="0" distR="0">
+            <wp:extent cx="4514850" cy="3762375"/>
+            <wp:effectExtent l="0" t="0" r="0" b="9525"/>
+            <wp:docPr id="33" name="Picture 33" descr="C:\Users\Lohith_2\Documents\GitHub\DIP\Assign3\Problem4\flower2_inverse.jpg"/>
+            <wp:cNvGraphicFramePr>
+              <a:graphicFrameLocks xmlns:a="http://schemas.openxmlformats.org/drawingml/2006/main" noChangeAspect="1"/>
+            </wp:cNvGraphicFramePr>
+            <a:graphic xmlns:a="http://schemas.openxmlformats.org/drawingml/2006/main">
+              <a:graphicData uri="http://schemas.openxmlformats.org/drawingml/2006/picture">
+                <pic:pic xmlns:pic="http://schemas.openxmlformats.org/drawingml/2006/picture">
+                  <pic:nvPicPr>
+                    <pic:cNvPr id="0" name="Picture 9" descr="C:\Users\Lohith_2\Documents\GitHub\DIP\Assign3\Problem4\flower2_inverse.jpg"/>
+                    <pic:cNvPicPr>
+                      <a:picLocks noChangeAspect="1" noChangeArrowheads="1"/>
+                    </pic:cNvPicPr>
+                  </pic:nvPicPr>
+                  <pic:blipFill>
+                    <a:blip r:embed="rId37">
+                      <a:extLst>
+                        <a:ext uri="{28A0092B-C50C-407E-A947-70E740481C1C}">
+                          <a14:useLocalDpi xmlns:a14="http://schemas.microsoft.com/office/drawing/2010/main" val="0"/>
+                        </a:ext>
+                      </a:extLst>
+                    </a:blip>
+                    <a:srcRect/>
+                    <a:stretch>
+                      <a:fillRect/>
+                    </a:stretch>
+                  </pic:blipFill>
+                  <pic:spPr bwMode="auto">
+                    <a:xfrm>
+                      <a:off x="0" y="0"/>
+                      <a:ext cx="4514850" cy="3762375"/>
+                    </a:xfrm>
+                    <a:prstGeom prst="rect">
+                      <a:avLst/>
+                    </a:prstGeom>
+                    <a:noFill/>
+                    <a:ln>
+                      <a:noFill/>
+                    </a:ln>
+                  </pic:spPr>
+                </pic:pic>
+              </a:graphicData>
+            </a:graphic>
+          </wp:inline>
+        </w:drawing>
+      </w:r>
+    </w:p>
+    <w:p>
+      <w:pPr>
+        <w:rPr>
+          <w:rFonts w:ascii="Times New Roman" w:hAnsi="Times New Roman" w:cs="Times New Roman"/>
+          <w:b/>
+          <w:sz w:val="24"/>
+          <w:szCs w:val="24"/>
+        </w:rPr>
+      </w:pPr>
+      <w:r>
+        <w:rPr>
+          <w:rFonts w:ascii="Times New Roman" w:hAnsi="Times New Roman" w:cs="Times New Roman"/>
+          <w:b/>
+          <w:noProof/>
+          <w:sz w:val="24"/>
+          <w:szCs w:val="24"/>
+          <w:lang w:eastAsia="en-IN"/>
+        </w:rPr>
+        <w:lastRenderedPageBreak/>
+        <w:drawing>
+          <wp:inline distT="0" distB="0" distL="0" distR="0">
+            <wp:extent cx="4514850" cy="3762375"/>
+            <wp:effectExtent l="0" t="0" r="0" b="9525"/>
+            <wp:docPr id="34" name="Picture 34" descr="C:\Users\Lohith_2\Documents\GitHub\DIP\Assign3\Problem4\flower2_weiner.jpg"/>
+            <wp:cNvGraphicFramePr>
+              <a:graphicFrameLocks xmlns:a="http://schemas.openxmlformats.org/drawingml/2006/main" noChangeAspect="1"/>
+            </wp:cNvGraphicFramePr>
+            <a:graphic xmlns:a="http://schemas.openxmlformats.org/drawingml/2006/main">
+              <a:graphicData uri="http://schemas.openxmlformats.org/drawingml/2006/picture">
+                <pic:pic xmlns:pic="http://schemas.openxmlformats.org/drawingml/2006/picture">
+                  <pic:nvPicPr>
+                    <pic:cNvPr id="0" name="Picture 10" descr="C:\Users\Lohith_2\Documents\GitHub\DIP\Assign3\Problem4\flower2_weiner.jpg"/>
+                    <pic:cNvPicPr>
+                      <a:picLocks noChangeAspect="1" noChangeArrowheads="1"/>
+                    </pic:cNvPicPr>
+                  </pic:nvPicPr>
+                  <pic:blipFill>
+                    <a:blip r:embed="rId38">
+                      <a:extLst>
+                        <a:ext uri="{28A0092B-C50C-407E-A947-70E740481C1C}">
+                          <a14:useLocalDpi xmlns:a14="http://schemas.microsoft.com/office/drawing/2010/main" val="0"/>
+                        </a:ext>
+                      </a:extLst>
+                    </a:blip>
+                    <a:srcRect/>
+                    <a:stretch>
+                      <a:fillRect/>
+                    </a:stretch>
+                  </pic:blipFill>
+                  <pic:spPr bwMode="auto">
+                    <a:xfrm>
+                      <a:off x="0" y="0"/>
+                      <a:ext cx="4514850" cy="3762375"/>
+                    </a:xfrm>
+                    <a:prstGeom prst="rect">
+                      <a:avLst/>
+                    </a:prstGeom>
+                    <a:noFill/>
+                    <a:ln>
+                      <a:noFill/>
+                    </a:ln>
+                  </pic:spPr>
+                </pic:pic>
+              </a:graphicData>
+            </a:graphic>
+          </wp:inline>
+        </w:drawing>
+      </w:r>
+    </w:p>
+    <w:p>
+      <w:pPr>
+        <w:rPr>
+          <w:rFonts w:ascii="Times New Roman" w:hAnsi="Times New Roman" w:cs="Times New Roman"/>
+          <w:b/>
+          <w:sz w:val="24"/>
+          <w:szCs w:val="24"/>
+        </w:rPr>
+      </w:pPr>
+      <w:r>
+        <w:rPr>
+          <w:rFonts w:ascii="Times New Roman" w:hAnsi="Times New Roman" w:cs="Times New Roman"/>
+          <w:b/>
           <w:sz w:val="24"/>
           <w:szCs w:val="24"/>
         </w:rPr>
@@ -8515,8 +9212,6 @@
           <w:szCs w:val="24"/>
         </w:rPr>
       </w:pPr>
-      <w:bookmarkStart w:id="0" w:name="_GoBack"/>
-      <w:bookmarkEnd w:id="0"/>
     </w:p>
     <w:p>
       <w:pPr>
@@ -8527,44 +9222,4228 @@
           <w:szCs w:val="24"/>
         </w:rPr>
       </w:pPr>
-    </w:p>
-    <w:p>
-      <w:pPr>
+      <w:r>
         <w:rPr>
           <w:rFonts w:ascii="Times New Roman" w:hAnsi="Times New Roman" w:cs="Times New Roman"/>
           <w:b/>
           <w:sz w:val="24"/>
           <w:szCs w:val="24"/>
         </w:rPr>
-      </w:pPr>
-    </w:p>
-    <w:p>
-      <w:pPr>
-        <w:rPr>
-          <w:rFonts w:ascii="Times New Roman" w:hAnsi="Times New Roman" w:cs="Times New Roman"/>
-          <w:b/>
-          <w:sz w:val="24"/>
-          <w:szCs w:val="24"/>
-        </w:rPr>
-      </w:pPr>
-    </w:p>
-    <w:p>
-      <w:pPr>
-        <w:rPr>
-          <w:rFonts w:ascii="Times New Roman" w:hAnsi="Times New Roman" w:cs="Times New Roman"/>
-          <w:sz w:val="24"/>
-          <w:szCs w:val="24"/>
-        </w:rPr>
-      </w:pPr>
-      <w:r>
-        <w:rPr>
-          <w:rFonts w:ascii="Times New Roman" w:hAnsi="Times New Roman" w:cs="Times New Roman"/>
-          <w:b/>
-          <w:sz w:val="24"/>
-          <w:szCs w:val="24"/>
-        </w:rPr>
         <w:t>Problem 4:</w:t>
       </w:r>
+    </w:p>
+    <w:p>
+      <w:pPr>
+        <w:rPr>
+          <w:rFonts w:ascii="Times New Roman" w:hAnsi="Times New Roman" w:cs="Times New Roman"/>
+          <w:sz w:val="24"/>
+          <w:szCs w:val="24"/>
+        </w:rPr>
+      </w:pPr>
+      <w:r>
+        <w:rPr>
+          <w:rFonts w:ascii="Times New Roman" w:hAnsi="Times New Roman" w:cs="Times New Roman"/>
+          <w:sz w:val="24"/>
+          <w:szCs w:val="24"/>
+        </w:rPr>
+        <w:t>Problem4.m</w:t>
+      </w:r>
+    </w:p>
+    <w:p>
+      <w:pPr>
+        <w:autoSpaceDE w:val="0"/>
+        <w:autoSpaceDN w:val="0"/>
+        <w:adjustRightInd w:val="0"/>
+        <w:spacing w:after="0" w:line="240" w:lineRule="auto"/>
+        <w:rPr>
+          <w:rFonts w:ascii="Courier New" w:hAnsi="Courier New" w:cs="Courier New"/>
+          <w:sz w:val="24"/>
+          <w:szCs w:val="24"/>
+        </w:rPr>
+      </w:pPr>
+      <w:r>
+        <w:rPr>
+          <w:rFonts w:ascii="Courier New" w:hAnsi="Courier New" w:cs="Courier New"/>
+          <w:color w:val="228B22"/>
+          <w:sz w:val="20"/>
+          <w:szCs w:val="20"/>
+        </w:rPr>
+        <w:t xml:space="preserve">% </w:t>
+      </w:r>
+      <w:proofErr w:type="gramStart"/>
+      <w:r>
+        <w:rPr>
+          <w:rFonts w:ascii="Courier New" w:hAnsi="Courier New" w:cs="Courier New"/>
+          <w:color w:val="228B22"/>
+          <w:sz w:val="20"/>
+          <w:szCs w:val="20"/>
+        </w:rPr>
+        <w:t>This</w:t>
+      </w:r>
+      <w:proofErr w:type="gramEnd"/>
+      <w:r>
+        <w:rPr>
+          <w:rFonts w:ascii="Courier New" w:hAnsi="Courier New" w:cs="Courier New"/>
+          <w:color w:val="228B22"/>
+          <w:sz w:val="20"/>
+          <w:szCs w:val="20"/>
+        </w:rPr>
+        <w:t xml:space="preserve"> program reads the input files and calls the process function</w:t>
+      </w:r>
+    </w:p>
+    <w:p>
+      <w:pPr>
+        <w:autoSpaceDE w:val="0"/>
+        <w:autoSpaceDN w:val="0"/>
+        <w:adjustRightInd w:val="0"/>
+        <w:spacing w:after="0" w:line="240" w:lineRule="auto"/>
+        <w:rPr>
+          <w:rFonts w:ascii="Courier New" w:hAnsi="Courier New" w:cs="Courier New"/>
+          <w:sz w:val="24"/>
+          <w:szCs w:val="24"/>
+        </w:rPr>
+      </w:pPr>
+      <w:proofErr w:type="gramStart"/>
+      <w:r>
+        <w:rPr>
+          <w:rFonts w:ascii="Courier New" w:hAnsi="Courier New" w:cs="Courier New"/>
+          <w:color w:val="000000"/>
+          <w:sz w:val="20"/>
+          <w:szCs w:val="20"/>
+        </w:rPr>
+        <w:t>clear</w:t>
+      </w:r>
+      <w:proofErr w:type="gramEnd"/>
+      <w:r>
+        <w:rPr>
+          <w:rFonts w:ascii="Courier New" w:hAnsi="Courier New" w:cs="Courier New"/>
+          <w:color w:val="000000"/>
+          <w:sz w:val="20"/>
+          <w:szCs w:val="20"/>
+        </w:rPr>
+        <w:t>;</w:t>
+      </w:r>
+    </w:p>
+    <w:p>
+      <w:pPr>
+        <w:autoSpaceDE w:val="0"/>
+        <w:autoSpaceDN w:val="0"/>
+        <w:adjustRightInd w:val="0"/>
+        <w:spacing w:after="0" w:line="240" w:lineRule="auto"/>
+        <w:rPr>
+          <w:rFonts w:ascii="Courier New" w:hAnsi="Courier New" w:cs="Courier New"/>
+          <w:sz w:val="24"/>
+          <w:szCs w:val="24"/>
+        </w:rPr>
+      </w:pPr>
+      <w:proofErr w:type="gramStart"/>
+      <w:r>
+        <w:rPr>
+          <w:rFonts w:ascii="Courier New" w:hAnsi="Courier New" w:cs="Courier New"/>
+          <w:color w:val="000000"/>
+          <w:sz w:val="20"/>
+          <w:szCs w:val="20"/>
+        </w:rPr>
+        <w:t>close</w:t>
+      </w:r>
+      <w:proofErr w:type="gramEnd"/>
+      <w:r>
+        <w:rPr>
+          <w:rFonts w:ascii="Courier New" w:hAnsi="Courier New" w:cs="Courier New"/>
+          <w:color w:val="000000"/>
+          <w:sz w:val="20"/>
+          <w:szCs w:val="20"/>
+        </w:rPr>
+        <w:t xml:space="preserve"> </w:t>
+      </w:r>
+      <w:r>
+        <w:rPr>
+          <w:rFonts w:ascii="Courier New" w:hAnsi="Courier New" w:cs="Courier New"/>
+          <w:color w:val="A020F0"/>
+          <w:sz w:val="20"/>
+          <w:szCs w:val="20"/>
+        </w:rPr>
+        <w:t>all</w:t>
+      </w:r>
+      <w:r>
+        <w:rPr>
+          <w:rFonts w:ascii="Courier New" w:hAnsi="Courier New" w:cs="Courier New"/>
+          <w:color w:val="000000"/>
+          <w:sz w:val="20"/>
+          <w:szCs w:val="20"/>
+        </w:rPr>
+        <w:t>;</w:t>
+      </w:r>
+    </w:p>
+    <w:p>
+      <w:pPr>
+        <w:autoSpaceDE w:val="0"/>
+        <w:autoSpaceDN w:val="0"/>
+        <w:adjustRightInd w:val="0"/>
+        <w:spacing w:after="0" w:line="240" w:lineRule="auto"/>
+        <w:rPr>
+          <w:rFonts w:ascii="Courier New" w:hAnsi="Courier New" w:cs="Courier New"/>
+          <w:sz w:val="24"/>
+          <w:szCs w:val="24"/>
+        </w:rPr>
+      </w:pPr>
+      <w:r>
+        <w:rPr>
+          <w:rFonts w:ascii="Courier New" w:hAnsi="Courier New" w:cs="Courier New"/>
+          <w:color w:val="000000"/>
+          <w:sz w:val="20"/>
+          <w:szCs w:val="20"/>
+        </w:rPr>
+        <w:t xml:space="preserve">I = </w:t>
+      </w:r>
+      <w:proofErr w:type="spellStart"/>
+      <w:proofErr w:type="gramStart"/>
+      <w:r>
+        <w:rPr>
+          <w:rFonts w:ascii="Courier New" w:hAnsi="Courier New" w:cs="Courier New"/>
+          <w:color w:val="000000"/>
+          <w:sz w:val="20"/>
+          <w:szCs w:val="20"/>
+        </w:rPr>
+        <w:t>imread</w:t>
+      </w:r>
+      <w:proofErr w:type="spellEnd"/>
+      <w:r>
+        <w:rPr>
+          <w:rFonts w:ascii="Courier New" w:hAnsi="Courier New" w:cs="Courier New"/>
+          <w:color w:val="000000"/>
+          <w:sz w:val="20"/>
+          <w:szCs w:val="20"/>
+        </w:rPr>
+        <w:t>(</w:t>
+      </w:r>
+      <w:proofErr w:type="gramEnd"/>
+      <w:r>
+        <w:rPr>
+          <w:rFonts w:ascii="Courier New" w:hAnsi="Courier New" w:cs="Courier New"/>
+          <w:color w:val="A020F0"/>
+          <w:sz w:val="20"/>
+          <w:szCs w:val="20"/>
+        </w:rPr>
+        <w:t>'flower1.jpg'</w:t>
+      </w:r>
+      <w:r>
+        <w:rPr>
+          <w:rFonts w:ascii="Courier New" w:hAnsi="Courier New" w:cs="Courier New"/>
+          <w:color w:val="000000"/>
+          <w:sz w:val="20"/>
+          <w:szCs w:val="20"/>
+        </w:rPr>
+        <w:t>);</w:t>
+      </w:r>
+    </w:p>
+    <w:p>
+      <w:pPr>
+        <w:autoSpaceDE w:val="0"/>
+        <w:autoSpaceDN w:val="0"/>
+        <w:adjustRightInd w:val="0"/>
+        <w:spacing w:after="0" w:line="240" w:lineRule="auto"/>
+        <w:rPr>
+          <w:rFonts w:ascii="Courier New" w:hAnsi="Courier New" w:cs="Courier New"/>
+          <w:sz w:val="24"/>
+          <w:szCs w:val="24"/>
+        </w:rPr>
+      </w:pPr>
+      <w:proofErr w:type="gramStart"/>
+      <w:r>
+        <w:rPr>
+          <w:rFonts w:ascii="Courier New" w:hAnsi="Courier New" w:cs="Courier New"/>
+          <w:color w:val="000000"/>
+          <w:sz w:val="20"/>
+          <w:szCs w:val="20"/>
+        </w:rPr>
+        <w:t>Process4(</w:t>
+      </w:r>
+      <w:proofErr w:type="gramEnd"/>
+      <w:r>
+        <w:rPr>
+          <w:rFonts w:ascii="Courier New" w:hAnsi="Courier New" w:cs="Courier New"/>
+          <w:color w:val="000000"/>
+          <w:sz w:val="20"/>
+          <w:szCs w:val="20"/>
+        </w:rPr>
+        <w:t>I);</w:t>
+      </w:r>
+    </w:p>
+    <w:p>
+      <w:pPr>
+        <w:autoSpaceDE w:val="0"/>
+        <w:autoSpaceDN w:val="0"/>
+        <w:adjustRightInd w:val="0"/>
+        <w:spacing w:after="0" w:line="240" w:lineRule="auto"/>
+        <w:rPr>
+          <w:rFonts w:ascii="Courier New" w:hAnsi="Courier New" w:cs="Courier New"/>
+          <w:sz w:val="24"/>
+          <w:szCs w:val="24"/>
+        </w:rPr>
+      </w:pPr>
+      <w:r>
+        <w:rPr>
+          <w:rFonts w:ascii="Courier New" w:hAnsi="Courier New" w:cs="Courier New"/>
+          <w:color w:val="000000"/>
+          <w:sz w:val="20"/>
+          <w:szCs w:val="20"/>
+        </w:rPr>
+        <w:t xml:space="preserve">J = </w:t>
+      </w:r>
+      <w:proofErr w:type="spellStart"/>
+      <w:proofErr w:type="gramStart"/>
+      <w:r>
+        <w:rPr>
+          <w:rFonts w:ascii="Courier New" w:hAnsi="Courier New" w:cs="Courier New"/>
+          <w:color w:val="000000"/>
+          <w:sz w:val="20"/>
+          <w:szCs w:val="20"/>
+        </w:rPr>
+        <w:t>imread</w:t>
+      </w:r>
+      <w:proofErr w:type="spellEnd"/>
+      <w:r>
+        <w:rPr>
+          <w:rFonts w:ascii="Courier New" w:hAnsi="Courier New" w:cs="Courier New"/>
+          <w:color w:val="000000"/>
+          <w:sz w:val="20"/>
+          <w:szCs w:val="20"/>
+        </w:rPr>
+        <w:t>(</w:t>
+      </w:r>
+      <w:proofErr w:type="gramEnd"/>
+      <w:r>
+        <w:rPr>
+          <w:rFonts w:ascii="Courier New" w:hAnsi="Courier New" w:cs="Courier New"/>
+          <w:color w:val="A020F0"/>
+          <w:sz w:val="20"/>
+          <w:szCs w:val="20"/>
+        </w:rPr>
+        <w:t>'flower2.jpg'</w:t>
+      </w:r>
+      <w:r>
+        <w:rPr>
+          <w:rFonts w:ascii="Courier New" w:hAnsi="Courier New" w:cs="Courier New"/>
+          <w:color w:val="000000"/>
+          <w:sz w:val="20"/>
+          <w:szCs w:val="20"/>
+        </w:rPr>
+        <w:t>);</w:t>
+      </w:r>
+    </w:p>
+    <w:p>
+      <w:pPr>
+        <w:autoSpaceDE w:val="0"/>
+        <w:autoSpaceDN w:val="0"/>
+        <w:adjustRightInd w:val="0"/>
+        <w:spacing w:after="0" w:line="240" w:lineRule="auto"/>
+        <w:rPr>
+          <w:rFonts w:ascii="Courier New" w:hAnsi="Courier New" w:cs="Courier New"/>
+          <w:sz w:val="24"/>
+          <w:szCs w:val="24"/>
+        </w:rPr>
+      </w:pPr>
+      <w:proofErr w:type="gramStart"/>
+      <w:r>
+        <w:rPr>
+          <w:rFonts w:ascii="Courier New" w:hAnsi="Courier New" w:cs="Courier New"/>
+          <w:color w:val="000000"/>
+          <w:sz w:val="20"/>
+          <w:szCs w:val="20"/>
+        </w:rPr>
+        <w:t>Process4(</w:t>
+      </w:r>
+      <w:proofErr w:type="gramEnd"/>
+      <w:r>
+        <w:rPr>
+          <w:rFonts w:ascii="Courier New" w:hAnsi="Courier New" w:cs="Courier New"/>
+          <w:color w:val="000000"/>
+          <w:sz w:val="20"/>
+          <w:szCs w:val="20"/>
+        </w:rPr>
+        <w:t>J);</w:t>
+      </w:r>
+    </w:p>
+    <w:p>
+      <w:pPr>
+        <w:autoSpaceDE w:val="0"/>
+        <w:autoSpaceDN w:val="0"/>
+        <w:adjustRightInd w:val="0"/>
+        <w:spacing w:after="0" w:line="240" w:lineRule="auto"/>
+        <w:rPr>
+          <w:rFonts w:ascii="Courier New" w:hAnsi="Courier New" w:cs="Courier New"/>
+          <w:sz w:val="24"/>
+          <w:szCs w:val="24"/>
+        </w:rPr>
+      </w:pPr>
+      <w:r>
+        <w:rPr>
+          <w:rFonts w:ascii="Courier New" w:hAnsi="Courier New" w:cs="Courier New"/>
+          <w:color w:val="228B22"/>
+          <w:sz w:val="20"/>
+          <w:szCs w:val="20"/>
+        </w:rPr>
+        <w:t>% end</w:t>
+      </w:r>
+    </w:p>
+    <w:p>
+      <w:pPr>
+        <w:autoSpaceDE w:val="0"/>
+        <w:autoSpaceDN w:val="0"/>
+        <w:adjustRightInd w:val="0"/>
+        <w:spacing w:after="0" w:line="240" w:lineRule="auto"/>
+        <w:rPr>
+          <w:rFonts w:ascii="Courier New" w:hAnsi="Courier New" w:cs="Courier New"/>
+          <w:sz w:val="24"/>
+          <w:szCs w:val="24"/>
+        </w:rPr>
+      </w:pPr>
+    </w:p>
+    <w:p>
+      <w:pPr>
+        <w:autoSpaceDE w:val="0"/>
+        <w:autoSpaceDN w:val="0"/>
+        <w:adjustRightInd w:val="0"/>
+        <w:spacing w:after="0" w:line="240" w:lineRule="auto"/>
+        <w:rPr>
+          <w:rFonts w:ascii="Courier New" w:hAnsi="Courier New" w:cs="Courier New"/>
+          <w:sz w:val="24"/>
+          <w:szCs w:val="24"/>
+        </w:rPr>
+      </w:pPr>
+      <w:proofErr w:type="spellStart"/>
+      <w:r>
+        <w:rPr>
+          <w:rFonts w:ascii="Courier New" w:hAnsi="Courier New" w:cs="Courier New"/>
+          <w:sz w:val="24"/>
+          <w:szCs w:val="24"/>
+        </w:rPr>
+        <w:t>Process.m</w:t>
+      </w:r>
+      <w:proofErr w:type="spellEnd"/>
+    </w:p>
+    <w:p>
+      <w:pPr>
+        <w:autoSpaceDE w:val="0"/>
+        <w:autoSpaceDN w:val="0"/>
+        <w:adjustRightInd w:val="0"/>
+        <w:spacing w:after="0" w:line="240" w:lineRule="auto"/>
+        <w:rPr>
+          <w:rFonts w:ascii="Courier New" w:hAnsi="Courier New" w:cs="Courier New"/>
+          <w:sz w:val="24"/>
+          <w:szCs w:val="24"/>
+        </w:rPr>
+      </w:pPr>
+      <w:proofErr w:type="gramStart"/>
+      <w:r>
+        <w:rPr>
+          <w:rFonts w:ascii="Courier New" w:hAnsi="Courier New" w:cs="Courier New"/>
+          <w:color w:val="0000FF"/>
+          <w:sz w:val="20"/>
+          <w:szCs w:val="20"/>
+        </w:rPr>
+        <w:t>function</w:t>
+      </w:r>
+      <w:proofErr w:type="gramEnd"/>
+      <w:r>
+        <w:rPr>
+          <w:rFonts w:ascii="Courier New" w:hAnsi="Courier New" w:cs="Courier New"/>
+          <w:color w:val="000000"/>
+          <w:sz w:val="20"/>
+          <w:szCs w:val="20"/>
+        </w:rPr>
+        <w:t xml:space="preserve"> [ ] = Process4( In )</w:t>
+      </w:r>
+    </w:p>
+    <w:p>
+      <w:pPr>
+        <w:autoSpaceDE w:val="0"/>
+        <w:autoSpaceDN w:val="0"/>
+        <w:adjustRightInd w:val="0"/>
+        <w:spacing w:after="0" w:line="240" w:lineRule="auto"/>
+        <w:rPr>
+          <w:rFonts w:ascii="Courier New" w:hAnsi="Courier New" w:cs="Courier New"/>
+          <w:sz w:val="24"/>
+          <w:szCs w:val="24"/>
+        </w:rPr>
+      </w:pPr>
+      <w:r>
+        <w:rPr>
+          <w:rFonts w:ascii="Courier New" w:hAnsi="Courier New" w:cs="Courier New"/>
+          <w:color w:val="228B22"/>
+          <w:sz w:val="20"/>
+          <w:szCs w:val="20"/>
+        </w:rPr>
+        <w:t>% Process4 does all the processing</w:t>
+      </w:r>
+    </w:p>
+    <w:p>
+      <w:pPr>
+        <w:autoSpaceDE w:val="0"/>
+        <w:autoSpaceDN w:val="0"/>
+        <w:adjustRightInd w:val="0"/>
+        <w:spacing w:after="0" w:line="240" w:lineRule="auto"/>
+        <w:rPr>
+          <w:rFonts w:ascii="Courier New" w:hAnsi="Courier New" w:cs="Courier New"/>
+          <w:sz w:val="24"/>
+          <w:szCs w:val="24"/>
+        </w:rPr>
+      </w:pPr>
+      <w:r>
+        <w:rPr>
+          <w:rFonts w:ascii="Courier New" w:hAnsi="Courier New" w:cs="Courier New"/>
+          <w:color w:val="000000"/>
+          <w:sz w:val="20"/>
+          <w:szCs w:val="20"/>
+        </w:rPr>
+        <w:t xml:space="preserve">In = </w:t>
+      </w:r>
+      <w:proofErr w:type="gramStart"/>
+      <w:r>
+        <w:rPr>
+          <w:rFonts w:ascii="Courier New" w:hAnsi="Courier New" w:cs="Courier New"/>
+          <w:color w:val="000000"/>
+          <w:sz w:val="20"/>
+          <w:szCs w:val="20"/>
+        </w:rPr>
+        <w:t>rgb2gray(</w:t>
+      </w:r>
+      <w:proofErr w:type="gramEnd"/>
+      <w:r>
+        <w:rPr>
+          <w:rFonts w:ascii="Courier New" w:hAnsi="Courier New" w:cs="Courier New"/>
+          <w:color w:val="000000"/>
+          <w:sz w:val="20"/>
+          <w:szCs w:val="20"/>
+        </w:rPr>
+        <w:t>In);</w:t>
+      </w:r>
+    </w:p>
+    <w:p>
+      <w:pPr>
+        <w:autoSpaceDE w:val="0"/>
+        <w:autoSpaceDN w:val="0"/>
+        <w:adjustRightInd w:val="0"/>
+        <w:spacing w:after="0" w:line="240" w:lineRule="auto"/>
+        <w:rPr>
+          <w:rFonts w:ascii="Courier New" w:hAnsi="Courier New" w:cs="Courier New"/>
+          <w:sz w:val="24"/>
+          <w:szCs w:val="24"/>
+        </w:rPr>
+      </w:pPr>
+      <w:r>
+        <w:rPr>
+          <w:rFonts w:ascii="Courier New" w:hAnsi="Courier New" w:cs="Courier New"/>
+          <w:color w:val="000000"/>
+          <w:sz w:val="20"/>
+          <w:szCs w:val="20"/>
+        </w:rPr>
+        <w:t xml:space="preserve">In = </w:t>
+      </w:r>
+      <w:proofErr w:type="gramStart"/>
+      <w:r>
+        <w:rPr>
+          <w:rFonts w:ascii="Courier New" w:hAnsi="Courier New" w:cs="Courier New"/>
+          <w:color w:val="000000"/>
+          <w:sz w:val="20"/>
+          <w:szCs w:val="20"/>
+        </w:rPr>
+        <w:t>im2double(</w:t>
+      </w:r>
+      <w:proofErr w:type="gramEnd"/>
+      <w:r>
+        <w:rPr>
+          <w:rFonts w:ascii="Courier New" w:hAnsi="Courier New" w:cs="Courier New"/>
+          <w:color w:val="000000"/>
+          <w:sz w:val="20"/>
+          <w:szCs w:val="20"/>
+        </w:rPr>
+        <w:t>In);</w:t>
+      </w:r>
+    </w:p>
+    <w:p>
+      <w:pPr>
+        <w:autoSpaceDE w:val="0"/>
+        <w:autoSpaceDN w:val="0"/>
+        <w:adjustRightInd w:val="0"/>
+        <w:spacing w:after="0" w:line="240" w:lineRule="auto"/>
+        <w:rPr>
+          <w:rFonts w:ascii="Courier New" w:hAnsi="Courier New" w:cs="Courier New"/>
+          <w:sz w:val="24"/>
+          <w:szCs w:val="24"/>
+        </w:rPr>
+      </w:pPr>
+      <w:r>
+        <w:rPr>
+          <w:rFonts w:ascii="Courier New" w:hAnsi="Courier New" w:cs="Courier New"/>
+          <w:color w:val="000000"/>
+          <w:sz w:val="20"/>
+          <w:szCs w:val="20"/>
+        </w:rPr>
+        <w:t>[M</w:t>
+      </w:r>
+      <w:proofErr w:type="gramStart"/>
+      <w:r>
+        <w:rPr>
+          <w:rFonts w:ascii="Courier New" w:hAnsi="Courier New" w:cs="Courier New"/>
+          <w:color w:val="000000"/>
+          <w:sz w:val="20"/>
+          <w:szCs w:val="20"/>
+        </w:rPr>
+        <w:t>,N</w:t>
+      </w:r>
+      <w:proofErr w:type="gramEnd"/>
+      <w:r>
+        <w:rPr>
+          <w:rFonts w:ascii="Courier New" w:hAnsi="Courier New" w:cs="Courier New"/>
+          <w:color w:val="000000"/>
+          <w:sz w:val="20"/>
+          <w:szCs w:val="20"/>
+        </w:rPr>
+        <w:t>]=</w:t>
+      </w:r>
+      <w:proofErr w:type="gramStart"/>
+      <w:r>
+        <w:rPr>
+          <w:rFonts w:ascii="Courier New" w:hAnsi="Courier New" w:cs="Courier New"/>
+          <w:color w:val="000000"/>
+          <w:sz w:val="20"/>
+          <w:szCs w:val="20"/>
+        </w:rPr>
+        <w:t>size(</w:t>
+      </w:r>
+      <w:proofErr w:type="gramEnd"/>
+      <w:r>
+        <w:rPr>
+          <w:rFonts w:ascii="Courier New" w:hAnsi="Courier New" w:cs="Courier New"/>
+          <w:color w:val="000000"/>
+          <w:sz w:val="20"/>
+          <w:szCs w:val="20"/>
+        </w:rPr>
+        <w:t>In);</w:t>
+      </w:r>
+    </w:p>
+    <w:p>
+      <w:pPr>
+        <w:autoSpaceDE w:val="0"/>
+        <w:autoSpaceDN w:val="0"/>
+        <w:adjustRightInd w:val="0"/>
+        <w:spacing w:after="0" w:line="240" w:lineRule="auto"/>
+        <w:rPr>
+          <w:rFonts w:ascii="Courier New" w:hAnsi="Courier New" w:cs="Courier New"/>
+          <w:sz w:val="24"/>
+          <w:szCs w:val="24"/>
+        </w:rPr>
+      </w:pPr>
+      <w:proofErr w:type="gramStart"/>
+      <w:r>
+        <w:rPr>
+          <w:rFonts w:ascii="Courier New" w:hAnsi="Courier New" w:cs="Courier New"/>
+          <w:color w:val="000000"/>
+          <w:sz w:val="20"/>
+          <w:szCs w:val="20"/>
+        </w:rPr>
+        <w:t>figure</w:t>
+      </w:r>
+      <w:proofErr w:type="gramEnd"/>
+      <w:r>
+        <w:rPr>
+          <w:rFonts w:ascii="Courier New" w:hAnsi="Courier New" w:cs="Courier New"/>
+          <w:color w:val="000000"/>
+          <w:sz w:val="20"/>
+          <w:szCs w:val="20"/>
+        </w:rPr>
+        <w:t xml:space="preserve">, </w:t>
+      </w:r>
+      <w:proofErr w:type="spellStart"/>
+      <w:r>
+        <w:rPr>
+          <w:rFonts w:ascii="Courier New" w:hAnsi="Courier New" w:cs="Courier New"/>
+          <w:color w:val="000000"/>
+          <w:sz w:val="20"/>
+          <w:szCs w:val="20"/>
+        </w:rPr>
+        <w:t>imshow</w:t>
+      </w:r>
+      <w:proofErr w:type="spellEnd"/>
+      <w:r>
+        <w:rPr>
+          <w:rFonts w:ascii="Courier New" w:hAnsi="Courier New" w:cs="Courier New"/>
+          <w:color w:val="000000"/>
+          <w:sz w:val="20"/>
+          <w:szCs w:val="20"/>
+        </w:rPr>
+        <w:t>(In); title(</w:t>
+      </w:r>
+      <w:r>
+        <w:rPr>
+          <w:rFonts w:ascii="Courier New" w:hAnsi="Courier New" w:cs="Courier New"/>
+          <w:color w:val="A020F0"/>
+          <w:sz w:val="20"/>
+          <w:szCs w:val="20"/>
+        </w:rPr>
+        <w:t>'Original image'</w:t>
+      </w:r>
+      <w:r>
+        <w:rPr>
+          <w:rFonts w:ascii="Courier New" w:hAnsi="Courier New" w:cs="Courier New"/>
+          <w:color w:val="000000"/>
+          <w:sz w:val="20"/>
+          <w:szCs w:val="20"/>
+        </w:rPr>
+        <w:t>);</w:t>
+      </w:r>
+    </w:p>
+    <w:p>
+      <w:pPr>
+        <w:autoSpaceDE w:val="0"/>
+        <w:autoSpaceDN w:val="0"/>
+        <w:adjustRightInd w:val="0"/>
+        <w:spacing w:after="0" w:line="240" w:lineRule="auto"/>
+        <w:rPr>
+          <w:rFonts w:ascii="Courier New" w:hAnsi="Courier New" w:cs="Courier New"/>
+          <w:sz w:val="24"/>
+          <w:szCs w:val="24"/>
+        </w:rPr>
+      </w:pPr>
+      <w:r>
+        <w:rPr>
+          <w:rFonts w:ascii="Courier New" w:hAnsi="Courier New" w:cs="Courier New"/>
+          <w:color w:val="000000"/>
+          <w:sz w:val="20"/>
+          <w:szCs w:val="20"/>
+        </w:rPr>
+        <w:t xml:space="preserve">Ft = </w:t>
+      </w:r>
+      <w:proofErr w:type="spellStart"/>
+      <w:proofErr w:type="gramStart"/>
+      <w:r>
+        <w:rPr>
+          <w:rFonts w:ascii="Courier New" w:hAnsi="Courier New" w:cs="Courier New"/>
+          <w:color w:val="000000"/>
+          <w:sz w:val="20"/>
+          <w:szCs w:val="20"/>
+        </w:rPr>
+        <w:t>fftshift</w:t>
+      </w:r>
+      <w:proofErr w:type="spellEnd"/>
+      <w:r>
+        <w:rPr>
+          <w:rFonts w:ascii="Courier New" w:hAnsi="Courier New" w:cs="Courier New"/>
+          <w:color w:val="000000"/>
+          <w:sz w:val="20"/>
+          <w:szCs w:val="20"/>
+        </w:rPr>
+        <w:t>(</w:t>
+      </w:r>
+      <w:proofErr w:type="gramEnd"/>
+      <w:r>
+        <w:rPr>
+          <w:rFonts w:ascii="Courier New" w:hAnsi="Courier New" w:cs="Courier New"/>
+          <w:color w:val="000000"/>
+          <w:sz w:val="20"/>
+          <w:szCs w:val="20"/>
+        </w:rPr>
+        <w:t>fft2(In));</w:t>
+      </w:r>
+    </w:p>
+    <w:p>
+      <w:pPr>
+        <w:autoSpaceDE w:val="0"/>
+        <w:autoSpaceDN w:val="0"/>
+        <w:adjustRightInd w:val="0"/>
+        <w:spacing w:after="0" w:line="240" w:lineRule="auto"/>
+        <w:rPr>
+          <w:rFonts w:ascii="Courier New" w:hAnsi="Courier New" w:cs="Courier New"/>
+          <w:sz w:val="24"/>
+          <w:szCs w:val="24"/>
+        </w:rPr>
+      </w:pPr>
+      <w:r>
+        <w:rPr>
+          <w:rFonts w:ascii="Courier New" w:hAnsi="Courier New" w:cs="Courier New"/>
+          <w:color w:val="228B22"/>
+          <w:sz w:val="20"/>
+          <w:szCs w:val="20"/>
+        </w:rPr>
+        <w:lastRenderedPageBreak/>
+        <w:t>% Atmospheric turbulence with k = 0.002</w:t>
+      </w:r>
+    </w:p>
+    <w:p>
+      <w:pPr>
+        <w:autoSpaceDE w:val="0"/>
+        <w:autoSpaceDN w:val="0"/>
+        <w:adjustRightInd w:val="0"/>
+        <w:spacing w:after="0" w:line="240" w:lineRule="auto"/>
+        <w:rPr>
+          <w:rFonts w:ascii="Courier New" w:hAnsi="Courier New" w:cs="Courier New"/>
+          <w:sz w:val="24"/>
+          <w:szCs w:val="24"/>
+        </w:rPr>
+      </w:pPr>
+      <w:r>
+        <w:rPr>
+          <w:rFonts w:ascii="Courier New" w:hAnsi="Courier New" w:cs="Courier New"/>
+          <w:color w:val="000000"/>
+          <w:sz w:val="20"/>
+          <w:szCs w:val="20"/>
+        </w:rPr>
+        <w:t>k = 0.002;</w:t>
+      </w:r>
+    </w:p>
+    <w:p>
+      <w:pPr>
+        <w:autoSpaceDE w:val="0"/>
+        <w:autoSpaceDN w:val="0"/>
+        <w:adjustRightInd w:val="0"/>
+        <w:spacing w:after="0" w:line="240" w:lineRule="auto"/>
+        <w:rPr>
+          <w:rFonts w:ascii="Courier New" w:hAnsi="Courier New" w:cs="Courier New"/>
+          <w:sz w:val="24"/>
+          <w:szCs w:val="24"/>
+        </w:rPr>
+      </w:pPr>
+      <w:r>
+        <w:rPr>
+          <w:rFonts w:ascii="Courier New" w:hAnsi="Courier New" w:cs="Courier New"/>
+          <w:color w:val="000000"/>
+          <w:sz w:val="20"/>
+          <w:szCs w:val="20"/>
+        </w:rPr>
+        <w:t>u0 = M/2;</w:t>
+      </w:r>
+    </w:p>
+    <w:p>
+      <w:pPr>
+        <w:autoSpaceDE w:val="0"/>
+        <w:autoSpaceDN w:val="0"/>
+        <w:adjustRightInd w:val="0"/>
+        <w:spacing w:after="0" w:line="240" w:lineRule="auto"/>
+        <w:rPr>
+          <w:rFonts w:ascii="Courier New" w:hAnsi="Courier New" w:cs="Courier New"/>
+          <w:sz w:val="24"/>
+          <w:szCs w:val="24"/>
+        </w:rPr>
+      </w:pPr>
+      <w:r>
+        <w:rPr>
+          <w:rFonts w:ascii="Courier New" w:hAnsi="Courier New" w:cs="Courier New"/>
+          <w:color w:val="000000"/>
+          <w:sz w:val="20"/>
+          <w:szCs w:val="20"/>
+        </w:rPr>
+        <w:t>v0 = N/2;</w:t>
+      </w:r>
+    </w:p>
+    <w:p>
+      <w:pPr>
+        <w:autoSpaceDE w:val="0"/>
+        <w:autoSpaceDN w:val="0"/>
+        <w:adjustRightInd w:val="0"/>
+        <w:spacing w:after="0" w:line="240" w:lineRule="auto"/>
+        <w:rPr>
+          <w:rFonts w:ascii="Courier New" w:hAnsi="Courier New" w:cs="Courier New"/>
+          <w:sz w:val="24"/>
+          <w:szCs w:val="24"/>
+        </w:rPr>
+      </w:pPr>
+      <w:r>
+        <w:rPr>
+          <w:rFonts w:ascii="Courier New" w:hAnsi="Courier New" w:cs="Courier New"/>
+          <w:color w:val="000000"/>
+          <w:sz w:val="20"/>
+          <w:szCs w:val="20"/>
+        </w:rPr>
+        <w:t>u = (1</w:t>
+      </w:r>
+      <w:proofErr w:type="gramStart"/>
+      <w:r>
+        <w:rPr>
+          <w:rFonts w:ascii="Courier New" w:hAnsi="Courier New" w:cs="Courier New"/>
+          <w:color w:val="000000"/>
+          <w:sz w:val="20"/>
+          <w:szCs w:val="20"/>
+        </w:rPr>
+        <w:t>:M</w:t>
+      </w:r>
+      <w:proofErr w:type="gramEnd"/>
+      <w:r>
+        <w:rPr>
+          <w:rFonts w:ascii="Courier New" w:hAnsi="Courier New" w:cs="Courier New"/>
+          <w:color w:val="000000"/>
+          <w:sz w:val="20"/>
+          <w:szCs w:val="20"/>
+        </w:rPr>
+        <w:t>)-u0;</w:t>
+      </w:r>
+    </w:p>
+    <w:p>
+      <w:pPr>
+        <w:autoSpaceDE w:val="0"/>
+        <w:autoSpaceDN w:val="0"/>
+        <w:adjustRightInd w:val="0"/>
+        <w:spacing w:after="0" w:line="240" w:lineRule="auto"/>
+        <w:rPr>
+          <w:rFonts w:ascii="Courier New" w:hAnsi="Courier New" w:cs="Courier New"/>
+          <w:sz w:val="24"/>
+          <w:szCs w:val="24"/>
+        </w:rPr>
+      </w:pPr>
+      <w:r>
+        <w:rPr>
+          <w:rFonts w:ascii="Courier New" w:hAnsi="Courier New" w:cs="Courier New"/>
+          <w:color w:val="000000"/>
+          <w:sz w:val="20"/>
+          <w:szCs w:val="20"/>
+        </w:rPr>
+        <w:t>v = (1</w:t>
+      </w:r>
+      <w:proofErr w:type="gramStart"/>
+      <w:r>
+        <w:rPr>
+          <w:rFonts w:ascii="Courier New" w:hAnsi="Courier New" w:cs="Courier New"/>
+          <w:color w:val="000000"/>
+          <w:sz w:val="20"/>
+          <w:szCs w:val="20"/>
+        </w:rPr>
+        <w:t>:N</w:t>
+      </w:r>
+      <w:proofErr w:type="gramEnd"/>
+      <w:r>
+        <w:rPr>
+          <w:rFonts w:ascii="Courier New" w:hAnsi="Courier New" w:cs="Courier New"/>
+          <w:color w:val="000000"/>
+          <w:sz w:val="20"/>
+          <w:szCs w:val="20"/>
+        </w:rPr>
+        <w:t>)-v0;</w:t>
+      </w:r>
+    </w:p>
+    <w:p>
+      <w:pPr>
+        <w:autoSpaceDE w:val="0"/>
+        <w:autoSpaceDN w:val="0"/>
+        <w:adjustRightInd w:val="0"/>
+        <w:spacing w:after="0" w:line="240" w:lineRule="auto"/>
+        <w:rPr>
+          <w:rFonts w:ascii="Courier New" w:hAnsi="Courier New" w:cs="Courier New"/>
+          <w:sz w:val="24"/>
+          <w:szCs w:val="24"/>
+        </w:rPr>
+      </w:pPr>
+      <w:r>
+        <w:rPr>
+          <w:rFonts w:ascii="Courier New" w:hAnsi="Courier New" w:cs="Courier New"/>
+          <w:color w:val="000000"/>
+          <w:sz w:val="20"/>
+          <w:szCs w:val="20"/>
+        </w:rPr>
+        <w:t>[U</w:t>
+      </w:r>
+      <w:proofErr w:type="gramStart"/>
+      <w:r>
+        <w:rPr>
+          <w:rFonts w:ascii="Courier New" w:hAnsi="Courier New" w:cs="Courier New"/>
+          <w:color w:val="000000"/>
+          <w:sz w:val="20"/>
+          <w:szCs w:val="20"/>
+        </w:rPr>
+        <w:t>,V</w:t>
+      </w:r>
+      <w:proofErr w:type="gramEnd"/>
+      <w:r>
+        <w:rPr>
+          <w:rFonts w:ascii="Courier New" w:hAnsi="Courier New" w:cs="Courier New"/>
+          <w:color w:val="000000"/>
+          <w:sz w:val="20"/>
+          <w:szCs w:val="20"/>
+        </w:rPr>
+        <w:t xml:space="preserve">] = </w:t>
+      </w:r>
+      <w:proofErr w:type="spellStart"/>
+      <w:proofErr w:type="gramStart"/>
+      <w:r>
+        <w:rPr>
+          <w:rFonts w:ascii="Courier New" w:hAnsi="Courier New" w:cs="Courier New"/>
+          <w:color w:val="000000"/>
+          <w:sz w:val="20"/>
+          <w:szCs w:val="20"/>
+        </w:rPr>
+        <w:t>meshgrid</w:t>
+      </w:r>
+      <w:proofErr w:type="spellEnd"/>
+      <w:r>
+        <w:rPr>
+          <w:rFonts w:ascii="Courier New" w:hAnsi="Courier New" w:cs="Courier New"/>
+          <w:color w:val="000000"/>
+          <w:sz w:val="20"/>
+          <w:szCs w:val="20"/>
+        </w:rPr>
+        <w:t>(</w:t>
+      </w:r>
+      <w:proofErr w:type="spellStart"/>
+      <w:proofErr w:type="gramEnd"/>
+      <w:r>
+        <w:rPr>
+          <w:rFonts w:ascii="Courier New" w:hAnsi="Courier New" w:cs="Courier New"/>
+          <w:color w:val="000000"/>
+          <w:sz w:val="20"/>
+          <w:szCs w:val="20"/>
+        </w:rPr>
+        <w:t>u,v</w:t>
+      </w:r>
+      <w:proofErr w:type="spellEnd"/>
+      <w:r>
+        <w:rPr>
+          <w:rFonts w:ascii="Courier New" w:hAnsi="Courier New" w:cs="Courier New"/>
+          <w:color w:val="000000"/>
+          <w:sz w:val="20"/>
+          <w:szCs w:val="20"/>
+        </w:rPr>
+        <w:t>);</w:t>
+      </w:r>
+    </w:p>
+    <w:p>
+      <w:pPr>
+        <w:autoSpaceDE w:val="0"/>
+        <w:autoSpaceDN w:val="0"/>
+        <w:adjustRightInd w:val="0"/>
+        <w:spacing w:after="0" w:line="240" w:lineRule="auto"/>
+        <w:rPr>
+          <w:rFonts w:ascii="Courier New" w:hAnsi="Courier New" w:cs="Courier New"/>
+          <w:sz w:val="24"/>
+          <w:szCs w:val="24"/>
+        </w:rPr>
+      </w:pPr>
+      <w:r>
+        <w:rPr>
+          <w:rFonts w:ascii="Courier New" w:hAnsi="Courier New" w:cs="Courier New"/>
+          <w:color w:val="000000"/>
+          <w:sz w:val="20"/>
+          <w:szCs w:val="20"/>
+        </w:rPr>
+        <w:t>D = (U</w:t>
+      </w:r>
+      <w:proofErr w:type="gramStart"/>
+      <w:r>
+        <w:rPr>
+          <w:rFonts w:ascii="Courier New" w:hAnsi="Courier New" w:cs="Courier New"/>
+          <w:color w:val="000000"/>
+          <w:sz w:val="20"/>
+          <w:szCs w:val="20"/>
+        </w:rPr>
+        <w:t>.^</w:t>
+      </w:r>
+      <w:proofErr w:type="gramEnd"/>
+      <w:r>
+        <w:rPr>
+          <w:rFonts w:ascii="Courier New" w:hAnsi="Courier New" w:cs="Courier New"/>
+          <w:color w:val="000000"/>
+          <w:sz w:val="20"/>
+          <w:szCs w:val="20"/>
+        </w:rPr>
+        <w:t>2+V.^2);</w:t>
+      </w:r>
+    </w:p>
+    <w:p>
+      <w:pPr>
+        <w:autoSpaceDE w:val="0"/>
+        <w:autoSpaceDN w:val="0"/>
+        <w:adjustRightInd w:val="0"/>
+        <w:spacing w:after="0" w:line="240" w:lineRule="auto"/>
+        <w:rPr>
+          <w:rFonts w:ascii="Courier New" w:hAnsi="Courier New" w:cs="Courier New"/>
+          <w:sz w:val="24"/>
+          <w:szCs w:val="24"/>
+        </w:rPr>
+      </w:pPr>
+      <w:r>
+        <w:rPr>
+          <w:rFonts w:ascii="Courier New" w:hAnsi="Courier New" w:cs="Courier New"/>
+          <w:color w:val="000000"/>
+          <w:sz w:val="20"/>
+          <w:szCs w:val="20"/>
+        </w:rPr>
+        <w:t xml:space="preserve">H = </w:t>
+      </w:r>
+      <w:proofErr w:type="spellStart"/>
+      <w:proofErr w:type="gramStart"/>
+      <w:r>
+        <w:rPr>
+          <w:rFonts w:ascii="Courier New" w:hAnsi="Courier New" w:cs="Courier New"/>
+          <w:color w:val="000000"/>
+          <w:sz w:val="20"/>
+          <w:szCs w:val="20"/>
+        </w:rPr>
+        <w:t>exp</w:t>
+      </w:r>
+      <w:proofErr w:type="spellEnd"/>
+      <w:r>
+        <w:rPr>
+          <w:rFonts w:ascii="Courier New" w:hAnsi="Courier New" w:cs="Courier New"/>
+          <w:color w:val="000000"/>
+          <w:sz w:val="20"/>
+          <w:szCs w:val="20"/>
+        </w:rPr>
+        <w:t>(</w:t>
+      </w:r>
+      <w:proofErr w:type="gramEnd"/>
+      <w:r>
+        <w:rPr>
+          <w:rFonts w:ascii="Courier New" w:hAnsi="Courier New" w:cs="Courier New"/>
+          <w:color w:val="000000"/>
+          <w:sz w:val="20"/>
+          <w:szCs w:val="20"/>
+        </w:rPr>
+        <w:t>-k*(D.^(5/6)));</w:t>
+      </w:r>
+    </w:p>
+    <w:p>
+      <w:pPr>
+        <w:autoSpaceDE w:val="0"/>
+        <w:autoSpaceDN w:val="0"/>
+        <w:adjustRightInd w:val="0"/>
+        <w:spacing w:after="0" w:line="240" w:lineRule="auto"/>
+        <w:rPr>
+          <w:rFonts w:ascii="Courier New" w:hAnsi="Courier New" w:cs="Courier New"/>
+          <w:sz w:val="24"/>
+          <w:szCs w:val="24"/>
+        </w:rPr>
+      </w:pPr>
+      <w:proofErr w:type="spellStart"/>
+      <w:r>
+        <w:rPr>
+          <w:rFonts w:ascii="Courier New" w:hAnsi="Courier New" w:cs="Courier New"/>
+          <w:color w:val="000000"/>
+          <w:sz w:val="20"/>
+          <w:szCs w:val="20"/>
+        </w:rPr>
+        <w:t>Ftr</w:t>
+      </w:r>
+      <w:proofErr w:type="spellEnd"/>
+      <w:r>
+        <w:rPr>
+          <w:rFonts w:ascii="Courier New" w:hAnsi="Courier New" w:cs="Courier New"/>
+          <w:color w:val="000000"/>
+          <w:sz w:val="20"/>
+          <w:szCs w:val="20"/>
+        </w:rPr>
+        <w:t xml:space="preserve"> = </w:t>
+      </w:r>
+      <w:proofErr w:type="gramStart"/>
+      <w:r>
+        <w:rPr>
+          <w:rFonts w:ascii="Courier New" w:hAnsi="Courier New" w:cs="Courier New"/>
+          <w:color w:val="000000"/>
+          <w:sz w:val="20"/>
+          <w:szCs w:val="20"/>
+        </w:rPr>
+        <w:t>Ft .</w:t>
+      </w:r>
+      <w:proofErr w:type="gramEnd"/>
+      <w:r>
+        <w:rPr>
+          <w:rFonts w:ascii="Courier New" w:hAnsi="Courier New" w:cs="Courier New"/>
+          <w:color w:val="000000"/>
+          <w:sz w:val="20"/>
+          <w:szCs w:val="20"/>
+        </w:rPr>
+        <w:t>* H;</w:t>
+      </w:r>
+    </w:p>
+    <w:p>
+      <w:pPr>
+        <w:autoSpaceDE w:val="0"/>
+        <w:autoSpaceDN w:val="0"/>
+        <w:adjustRightInd w:val="0"/>
+        <w:spacing w:after="0" w:line="240" w:lineRule="auto"/>
+        <w:rPr>
+          <w:rFonts w:ascii="Courier New" w:hAnsi="Courier New" w:cs="Courier New"/>
+          <w:sz w:val="24"/>
+          <w:szCs w:val="24"/>
+        </w:rPr>
+      </w:pPr>
+      <w:proofErr w:type="spellStart"/>
+      <w:r>
+        <w:rPr>
+          <w:rFonts w:ascii="Courier New" w:hAnsi="Courier New" w:cs="Courier New"/>
+          <w:color w:val="000000"/>
+          <w:sz w:val="20"/>
+          <w:szCs w:val="20"/>
+        </w:rPr>
+        <w:t>Fblurred</w:t>
+      </w:r>
+      <w:proofErr w:type="spellEnd"/>
+      <w:r>
+        <w:rPr>
+          <w:rFonts w:ascii="Courier New" w:hAnsi="Courier New" w:cs="Courier New"/>
+          <w:color w:val="000000"/>
+          <w:sz w:val="20"/>
+          <w:szCs w:val="20"/>
+        </w:rPr>
+        <w:t xml:space="preserve"> = </w:t>
+      </w:r>
+      <w:proofErr w:type="gramStart"/>
+      <w:r>
+        <w:rPr>
+          <w:rFonts w:ascii="Courier New" w:hAnsi="Courier New" w:cs="Courier New"/>
+          <w:color w:val="000000"/>
+          <w:sz w:val="20"/>
+          <w:szCs w:val="20"/>
+        </w:rPr>
+        <w:t>real(</w:t>
+      </w:r>
+      <w:proofErr w:type="gramEnd"/>
+      <w:r>
+        <w:rPr>
+          <w:rFonts w:ascii="Courier New" w:hAnsi="Courier New" w:cs="Courier New"/>
+          <w:color w:val="000000"/>
+          <w:sz w:val="20"/>
+          <w:szCs w:val="20"/>
+        </w:rPr>
+        <w:t>ifft2(</w:t>
+      </w:r>
+      <w:proofErr w:type="spellStart"/>
+      <w:r>
+        <w:rPr>
+          <w:rFonts w:ascii="Courier New" w:hAnsi="Courier New" w:cs="Courier New"/>
+          <w:color w:val="000000"/>
+          <w:sz w:val="20"/>
+          <w:szCs w:val="20"/>
+        </w:rPr>
+        <w:t>ifftshift</w:t>
+      </w:r>
+      <w:proofErr w:type="spellEnd"/>
+      <w:r>
+        <w:rPr>
+          <w:rFonts w:ascii="Courier New" w:hAnsi="Courier New" w:cs="Courier New"/>
+          <w:color w:val="000000"/>
+          <w:sz w:val="20"/>
+          <w:szCs w:val="20"/>
+        </w:rPr>
+        <w:t>(</w:t>
+      </w:r>
+      <w:proofErr w:type="spellStart"/>
+      <w:r>
+        <w:rPr>
+          <w:rFonts w:ascii="Courier New" w:hAnsi="Courier New" w:cs="Courier New"/>
+          <w:color w:val="000000"/>
+          <w:sz w:val="20"/>
+          <w:szCs w:val="20"/>
+        </w:rPr>
+        <w:t>Ftr</w:t>
+      </w:r>
+      <w:proofErr w:type="spellEnd"/>
+      <w:r>
+        <w:rPr>
+          <w:rFonts w:ascii="Courier New" w:hAnsi="Courier New" w:cs="Courier New"/>
+          <w:color w:val="000000"/>
+          <w:sz w:val="20"/>
+          <w:szCs w:val="20"/>
+        </w:rPr>
+        <w:t>)));</w:t>
+      </w:r>
+    </w:p>
+    <w:p>
+      <w:pPr>
+        <w:autoSpaceDE w:val="0"/>
+        <w:autoSpaceDN w:val="0"/>
+        <w:adjustRightInd w:val="0"/>
+        <w:spacing w:after="0" w:line="240" w:lineRule="auto"/>
+        <w:rPr>
+          <w:rFonts w:ascii="Courier New" w:hAnsi="Courier New" w:cs="Courier New"/>
+          <w:sz w:val="24"/>
+          <w:szCs w:val="24"/>
+        </w:rPr>
+      </w:pPr>
+      <w:proofErr w:type="gramStart"/>
+      <w:r>
+        <w:rPr>
+          <w:rFonts w:ascii="Courier New" w:hAnsi="Courier New" w:cs="Courier New"/>
+          <w:color w:val="000000"/>
+          <w:sz w:val="20"/>
+          <w:szCs w:val="20"/>
+        </w:rPr>
+        <w:t>figure</w:t>
+      </w:r>
+      <w:proofErr w:type="gramEnd"/>
+      <w:r>
+        <w:rPr>
+          <w:rFonts w:ascii="Courier New" w:hAnsi="Courier New" w:cs="Courier New"/>
+          <w:color w:val="000000"/>
+          <w:sz w:val="20"/>
+          <w:szCs w:val="20"/>
+        </w:rPr>
+        <w:t xml:space="preserve">, </w:t>
+      </w:r>
+      <w:proofErr w:type="spellStart"/>
+      <w:r>
+        <w:rPr>
+          <w:rFonts w:ascii="Courier New" w:hAnsi="Courier New" w:cs="Courier New"/>
+          <w:color w:val="000000"/>
+          <w:sz w:val="20"/>
+          <w:szCs w:val="20"/>
+        </w:rPr>
+        <w:t>imshow</w:t>
+      </w:r>
+      <w:proofErr w:type="spellEnd"/>
+      <w:r>
+        <w:rPr>
+          <w:rFonts w:ascii="Courier New" w:hAnsi="Courier New" w:cs="Courier New"/>
+          <w:color w:val="000000"/>
+          <w:sz w:val="20"/>
+          <w:szCs w:val="20"/>
+        </w:rPr>
+        <w:t>(</w:t>
+      </w:r>
+      <w:proofErr w:type="spellStart"/>
+      <w:r>
+        <w:rPr>
+          <w:rFonts w:ascii="Courier New" w:hAnsi="Courier New" w:cs="Courier New"/>
+          <w:color w:val="000000"/>
+          <w:sz w:val="20"/>
+          <w:szCs w:val="20"/>
+        </w:rPr>
+        <w:t>Fblurred</w:t>
+      </w:r>
+      <w:proofErr w:type="spellEnd"/>
+      <w:r>
+        <w:rPr>
+          <w:rFonts w:ascii="Courier New" w:hAnsi="Courier New" w:cs="Courier New"/>
+          <w:color w:val="000000"/>
+          <w:sz w:val="20"/>
+          <w:szCs w:val="20"/>
+        </w:rPr>
+        <w:t>); title(</w:t>
+      </w:r>
+      <w:r>
+        <w:rPr>
+          <w:rFonts w:ascii="Courier New" w:hAnsi="Courier New" w:cs="Courier New"/>
+          <w:color w:val="A020F0"/>
+          <w:sz w:val="20"/>
+          <w:szCs w:val="20"/>
+        </w:rPr>
+        <w:t>'Image with atmospheric turbulence'</w:t>
+      </w:r>
+      <w:r>
+        <w:rPr>
+          <w:rFonts w:ascii="Courier New" w:hAnsi="Courier New" w:cs="Courier New"/>
+          <w:color w:val="000000"/>
+          <w:sz w:val="20"/>
+          <w:szCs w:val="20"/>
+        </w:rPr>
+        <w:t>);</w:t>
+      </w:r>
+    </w:p>
+    <w:p>
+      <w:pPr>
+        <w:autoSpaceDE w:val="0"/>
+        <w:autoSpaceDN w:val="0"/>
+        <w:adjustRightInd w:val="0"/>
+        <w:spacing w:after="0" w:line="240" w:lineRule="auto"/>
+        <w:rPr>
+          <w:rFonts w:ascii="Courier New" w:hAnsi="Courier New" w:cs="Courier New"/>
+          <w:sz w:val="24"/>
+          <w:szCs w:val="24"/>
+        </w:rPr>
+      </w:pPr>
+      <w:r>
+        <w:rPr>
+          <w:rFonts w:ascii="Courier New" w:hAnsi="Courier New" w:cs="Courier New"/>
+          <w:color w:val="228B22"/>
+          <w:sz w:val="20"/>
+          <w:szCs w:val="20"/>
+        </w:rPr>
+        <w:t xml:space="preserve">% lets add </w:t>
+      </w:r>
+      <w:proofErr w:type="spellStart"/>
+      <w:r>
+        <w:rPr>
+          <w:rFonts w:ascii="Courier New" w:hAnsi="Courier New" w:cs="Courier New"/>
+          <w:color w:val="228B22"/>
+          <w:sz w:val="20"/>
+          <w:szCs w:val="20"/>
+        </w:rPr>
+        <w:t>gaussian</w:t>
+      </w:r>
+      <w:proofErr w:type="spellEnd"/>
+      <w:r>
+        <w:rPr>
+          <w:rFonts w:ascii="Courier New" w:hAnsi="Courier New" w:cs="Courier New"/>
+          <w:color w:val="228B22"/>
+          <w:sz w:val="20"/>
+          <w:szCs w:val="20"/>
+        </w:rPr>
+        <w:t xml:space="preserve"> noise with mean = 0 and variance 0.02</w:t>
+      </w:r>
+    </w:p>
+    <w:p>
+      <w:pPr>
+        <w:autoSpaceDE w:val="0"/>
+        <w:autoSpaceDN w:val="0"/>
+        <w:adjustRightInd w:val="0"/>
+        <w:spacing w:after="0" w:line="240" w:lineRule="auto"/>
+        <w:rPr>
+          <w:rFonts w:ascii="Courier New" w:hAnsi="Courier New" w:cs="Courier New"/>
+          <w:sz w:val="24"/>
+          <w:szCs w:val="24"/>
+        </w:rPr>
+      </w:pPr>
+      <w:proofErr w:type="spellStart"/>
+      <w:r>
+        <w:rPr>
+          <w:rFonts w:ascii="Courier New" w:hAnsi="Courier New" w:cs="Courier New"/>
+          <w:color w:val="000000"/>
+          <w:sz w:val="20"/>
+          <w:szCs w:val="20"/>
+        </w:rPr>
+        <w:t>Gn</w:t>
+      </w:r>
+      <w:proofErr w:type="spellEnd"/>
+      <w:r>
+        <w:rPr>
+          <w:rFonts w:ascii="Courier New" w:hAnsi="Courier New" w:cs="Courier New"/>
+          <w:color w:val="000000"/>
+          <w:sz w:val="20"/>
+          <w:szCs w:val="20"/>
+        </w:rPr>
+        <w:t xml:space="preserve"> = </w:t>
+      </w:r>
+      <w:proofErr w:type="spellStart"/>
+      <w:proofErr w:type="gramStart"/>
+      <w:r>
+        <w:rPr>
+          <w:rFonts w:ascii="Courier New" w:hAnsi="Courier New" w:cs="Courier New"/>
+          <w:color w:val="000000"/>
+          <w:sz w:val="20"/>
+          <w:szCs w:val="20"/>
+        </w:rPr>
+        <w:t>imnoise</w:t>
+      </w:r>
+      <w:proofErr w:type="spellEnd"/>
+      <w:r>
+        <w:rPr>
+          <w:rFonts w:ascii="Courier New" w:hAnsi="Courier New" w:cs="Courier New"/>
+          <w:color w:val="000000"/>
+          <w:sz w:val="20"/>
+          <w:szCs w:val="20"/>
+        </w:rPr>
+        <w:t>(</w:t>
+      </w:r>
+      <w:proofErr w:type="gramEnd"/>
+      <w:r>
+        <w:rPr>
+          <w:rFonts w:ascii="Courier New" w:hAnsi="Courier New" w:cs="Courier New"/>
+          <w:color w:val="000000"/>
+          <w:sz w:val="20"/>
+          <w:szCs w:val="20"/>
+        </w:rPr>
+        <w:t>Fblurred,</w:t>
+      </w:r>
+      <w:r>
+        <w:rPr>
+          <w:rFonts w:ascii="Courier New" w:hAnsi="Courier New" w:cs="Courier New"/>
+          <w:color w:val="A020F0"/>
+          <w:sz w:val="20"/>
+          <w:szCs w:val="20"/>
+        </w:rPr>
+        <w:t>'gaussian'</w:t>
+      </w:r>
+      <w:r>
+        <w:rPr>
+          <w:rFonts w:ascii="Courier New" w:hAnsi="Courier New" w:cs="Courier New"/>
+          <w:color w:val="000000"/>
+          <w:sz w:val="20"/>
+          <w:szCs w:val="20"/>
+        </w:rPr>
+        <w:t>,0,0.02);</w:t>
+      </w:r>
+    </w:p>
+    <w:p>
+      <w:pPr>
+        <w:autoSpaceDE w:val="0"/>
+        <w:autoSpaceDN w:val="0"/>
+        <w:adjustRightInd w:val="0"/>
+        <w:spacing w:after="0" w:line="240" w:lineRule="auto"/>
+        <w:rPr>
+          <w:rFonts w:ascii="Courier New" w:hAnsi="Courier New" w:cs="Courier New"/>
+          <w:sz w:val="24"/>
+          <w:szCs w:val="24"/>
+        </w:rPr>
+      </w:pPr>
+      <w:proofErr w:type="gramStart"/>
+      <w:r>
+        <w:rPr>
+          <w:rFonts w:ascii="Courier New" w:hAnsi="Courier New" w:cs="Courier New"/>
+          <w:color w:val="000000"/>
+          <w:sz w:val="20"/>
+          <w:szCs w:val="20"/>
+        </w:rPr>
+        <w:t>figure</w:t>
+      </w:r>
+      <w:proofErr w:type="gramEnd"/>
+      <w:r>
+        <w:rPr>
+          <w:rFonts w:ascii="Courier New" w:hAnsi="Courier New" w:cs="Courier New"/>
+          <w:color w:val="000000"/>
+          <w:sz w:val="20"/>
+          <w:szCs w:val="20"/>
+        </w:rPr>
+        <w:t xml:space="preserve">, </w:t>
+      </w:r>
+      <w:proofErr w:type="spellStart"/>
+      <w:r>
+        <w:rPr>
+          <w:rFonts w:ascii="Courier New" w:hAnsi="Courier New" w:cs="Courier New"/>
+          <w:color w:val="000000"/>
+          <w:sz w:val="20"/>
+          <w:szCs w:val="20"/>
+        </w:rPr>
+        <w:t>imshow</w:t>
+      </w:r>
+      <w:proofErr w:type="spellEnd"/>
+      <w:r>
+        <w:rPr>
+          <w:rFonts w:ascii="Courier New" w:hAnsi="Courier New" w:cs="Courier New"/>
+          <w:color w:val="000000"/>
+          <w:sz w:val="20"/>
+          <w:szCs w:val="20"/>
+        </w:rPr>
+        <w:t>(</w:t>
+      </w:r>
+      <w:proofErr w:type="spellStart"/>
+      <w:r>
+        <w:rPr>
+          <w:rFonts w:ascii="Courier New" w:hAnsi="Courier New" w:cs="Courier New"/>
+          <w:color w:val="000000"/>
+          <w:sz w:val="20"/>
+          <w:szCs w:val="20"/>
+        </w:rPr>
+        <w:t>Gn</w:t>
+      </w:r>
+      <w:proofErr w:type="spellEnd"/>
+      <w:r>
+        <w:rPr>
+          <w:rFonts w:ascii="Courier New" w:hAnsi="Courier New" w:cs="Courier New"/>
+          <w:color w:val="000000"/>
+          <w:sz w:val="20"/>
+          <w:szCs w:val="20"/>
+        </w:rPr>
+        <w:t>); title(</w:t>
+      </w:r>
+      <w:r>
+        <w:rPr>
+          <w:rFonts w:ascii="Courier New" w:hAnsi="Courier New" w:cs="Courier New"/>
+          <w:color w:val="A020F0"/>
+          <w:sz w:val="20"/>
+          <w:szCs w:val="20"/>
+        </w:rPr>
+        <w:t xml:space="preserve">'Image with </w:t>
+      </w:r>
+      <w:proofErr w:type="spellStart"/>
+      <w:r>
+        <w:rPr>
+          <w:rFonts w:ascii="Courier New" w:hAnsi="Courier New" w:cs="Courier New"/>
+          <w:color w:val="A020F0"/>
+          <w:sz w:val="20"/>
+          <w:szCs w:val="20"/>
+        </w:rPr>
+        <w:t>gaussian</w:t>
+      </w:r>
+      <w:proofErr w:type="spellEnd"/>
+      <w:r>
+        <w:rPr>
+          <w:rFonts w:ascii="Courier New" w:hAnsi="Courier New" w:cs="Courier New"/>
+          <w:color w:val="A020F0"/>
+          <w:sz w:val="20"/>
+          <w:szCs w:val="20"/>
+        </w:rPr>
+        <w:t xml:space="preserve"> noise'</w:t>
+      </w:r>
+      <w:r>
+        <w:rPr>
+          <w:rFonts w:ascii="Courier New" w:hAnsi="Courier New" w:cs="Courier New"/>
+          <w:color w:val="000000"/>
+          <w:sz w:val="20"/>
+          <w:szCs w:val="20"/>
+        </w:rPr>
+        <w:t>);</w:t>
+      </w:r>
+    </w:p>
+    <w:p>
+      <w:pPr>
+        <w:autoSpaceDE w:val="0"/>
+        <w:autoSpaceDN w:val="0"/>
+        <w:adjustRightInd w:val="0"/>
+        <w:spacing w:after="0" w:line="240" w:lineRule="auto"/>
+        <w:rPr>
+          <w:rFonts w:ascii="Courier New" w:hAnsi="Courier New" w:cs="Courier New"/>
+          <w:sz w:val="24"/>
+          <w:szCs w:val="24"/>
+        </w:rPr>
+      </w:pPr>
+      <w:r>
+        <w:rPr>
+          <w:rFonts w:ascii="Courier New" w:hAnsi="Courier New" w:cs="Courier New"/>
+          <w:color w:val="228B22"/>
+          <w:sz w:val="20"/>
+          <w:szCs w:val="20"/>
+        </w:rPr>
+        <w:t>% designing filter with width 70</w:t>
+      </w:r>
+    </w:p>
+    <w:p>
+      <w:pPr>
+        <w:autoSpaceDE w:val="0"/>
+        <w:autoSpaceDN w:val="0"/>
+        <w:adjustRightInd w:val="0"/>
+        <w:spacing w:after="0" w:line="240" w:lineRule="auto"/>
+        <w:rPr>
+          <w:rFonts w:ascii="Courier New" w:hAnsi="Courier New" w:cs="Courier New"/>
+          <w:sz w:val="24"/>
+          <w:szCs w:val="24"/>
+        </w:rPr>
+      </w:pPr>
+      <w:proofErr w:type="spellStart"/>
+      <w:r>
+        <w:rPr>
+          <w:rFonts w:ascii="Courier New" w:hAnsi="Courier New" w:cs="Courier New"/>
+          <w:color w:val="000000"/>
+          <w:sz w:val="20"/>
+          <w:szCs w:val="20"/>
+        </w:rPr>
+        <w:t>Fblurrnoisy</w:t>
+      </w:r>
+      <w:proofErr w:type="spellEnd"/>
+      <w:r>
+        <w:rPr>
+          <w:rFonts w:ascii="Courier New" w:hAnsi="Courier New" w:cs="Courier New"/>
+          <w:color w:val="000000"/>
+          <w:sz w:val="20"/>
+          <w:szCs w:val="20"/>
+        </w:rPr>
+        <w:t xml:space="preserve"> = </w:t>
+      </w:r>
+      <w:proofErr w:type="spellStart"/>
+      <w:proofErr w:type="gramStart"/>
+      <w:r>
+        <w:rPr>
+          <w:rFonts w:ascii="Courier New" w:hAnsi="Courier New" w:cs="Courier New"/>
+          <w:color w:val="000000"/>
+          <w:sz w:val="20"/>
+          <w:szCs w:val="20"/>
+        </w:rPr>
+        <w:t>fftshift</w:t>
+      </w:r>
+      <w:proofErr w:type="spellEnd"/>
+      <w:r>
+        <w:rPr>
+          <w:rFonts w:ascii="Courier New" w:hAnsi="Courier New" w:cs="Courier New"/>
+          <w:color w:val="000000"/>
+          <w:sz w:val="20"/>
+          <w:szCs w:val="20"/>
+        </w:rPr>
+        <w:t>(</w:t>
+      </w:r>
+      <w:proofErr w:type="gramEnd"/>
+      <w:r>
+        <w:rPr>
+          <w:rFonts w:ascii="Courier New" w:hAnsi="Courier New" w:cs="Courier New"/>
+          <w:color w:val="000000"/>
+          <w:sz w:val="20"/>
+          <w:szCs w:val="20"/>
+        </w:rPr>
+        <w:t>fft2(</w:t>
+      </w:r>
+      <w:proofErr w:type="spellStart"/>
+      <w:r>
+        <w:rPr>
+          <w:rFonts w:ascii="Courier New" w:hAnsi="Courier New" w:cs="Courier New"/>
+          <w:color w:val="000000"/>
+          <w:sz w:val="20"/>
+          <w:szCs w:val="20"/>
+        </w:rPr>
+        <w:t>Gn</w:t>
+      </w:r>
+      <w:proofErr w:type="spellEnd"/>
+      <w:r>
+        <w:rPr>
+          <w:rFonts w:ascii="Courier New" w:hAnsi="Courier New" w:cs="Courier New"/>
+          <w:color w:val="000000"/>
+          <w:sz w:val="20"/>
+          <w:szCs w:val="20"/>
+        </w:rPr>
+        <w:t>));</w:t>
+      </w:r>
+    </w:p>
+    <w:p>
+      <w:pPr>
+        <w:autoSpaceDE w:val="0"/>
+        <w:autoSpaceDN w:val="0"/>
+        <w:adjustRightInd w:val="0"/>
+        <w:spacing w:after="0" w:line="240" w:lineRule="auto"/>
+        <w:rPr>
+          <w:rFonts w:ascii="Courier New" w:hAnsi="Courier New" w:cs="Courier New"/>
+          <w:sz w:val="24"/>
+          <w:szCs w:val="24"/>
+        </w:rPr>
+      </w:pPr>
+      <w:proofErr w:type="spellStart"/>
+      <w:r>
+        <w:rPr>
+          <w:rFonts w:ascii="Courier New" w:hAnsi="Courier New" w:cs="Courier New"/>
+          <w:color w:val="000000"/>
+          <w:sz w:val="20"/>
+          <w:szCs w:val="20"/>
+        </w:rPr>
+        <w:t>Fblurr</w:t>
+      </w:r>
+      <w:proofErr w:type="spellEnd"/>
+      <w:r>
+        <w:rPr>
+          <w:rFonts w:ascii="Courier New" w:hAnsi="Courier New" w:cs="Courier New"/>
+          <w:color w:val="000000"/>
+          <w:sz w:val="20"/>
+          <w:szCs w:val="20"/>
+        </w:rPr>
+        <w:t xml:space="preserve"> = </w:t>
+      </w:r>
+      <w:proofErr w:type="spellStart"/>
+      <w:r>
+        <w:rPr>
+          <w:rFonts w:ascii="Courier New" w:hAnsi="Courier New" w:cs="Courier New"/>
+          <w:color w:val="000000"/>
+          <w:sz w:val="20"/>
+          <w:szCs w:val="20"/>
+        </w:rPr>
+        <w:t>gauss_</w:t>
+      </w:r>
+      <w:proofErr w:type="gramStart"/>
+      <w:r>
+        <w:rPr>
+          <w:rFonts w:ascii="Courier New" w:hAnsi="Courier New" w:cs="Courier New"/>
+          <w:color w:val="000000"/>
+          <w:sz w:val="20"/>
+          <w:szCs w:val="20"/>
+        </w:rPr>
+        <w:t>lowpass</w:t>
+      </w:r>
+      <w:proofErr w:type="spellEnd"/>
+      <w:r>
+        <w:rPr>
+          <w:rFonts w:ascii="Courier New" w:hAnsi="Courier New" w:cs="Courier New"/>
+          <w:color w:val="000000"/>
+          <w:sz w:val="20"/>
+          <w:szCs w:val="20"/>
+        </w:rPr>
+        <w:t>(</w:t>
+      </w:r>
+      <w:proofErr w:type="spellStart"/>
+      <w:proofErr w:type="gramEnd"/>
+      <w:r>
+        <w:rPr>
+          <w:rFonts w:ascii="Courier New" w:hAnsi="Courier New" w:cs="Courier New"/>
+          <w:color w:val="000000"/>
+          <w:sz w:val="20"/>
+          <w:szCs w:val="20"/>
+        </w:rPr>
+        <w:t>Fblurrnoisy</w:t>
+      </w:r>
+      <w:proofErr w:type="spellEnd"/>
+      <w:r>
+        <w:rPr>
+          <w:rFonts w:ascii="Courier New" w:hAnsi="Courier New" w:cs="Courier New"/>
+          <w:color w:val="000000"/>
+          <w:sz w:val="20"/>
+          <w:szCs w:val="20"/>
+        </w:rPr>
+        <w:t>);</w:t>
+      </w:r>
+    </w:p>
+    <w:p>
+      <w:pPr>
+        <w:autoSpaceDE w:val="0"/>
+        <w:autoSpaceDN w:val="0"/>
+        <w:adjustRightInd w:val="0"/>
+        <w:spacing w:after="0" w:line="240" w:lineRule="auto"/>
+        <w:rPr>
+          <w:rFonts w:ascii="Courier New" w:hAnsi="Courier New" w:cs="Courier New"/>
+          <w:sz w:val="24"/>
+          <w:szCs w:val="24"/>
+        </w:rPr>
+      </w:pPr>
+      <w:proofErr w:type="gramStart"/>
+      <w:r>
+        <w:rPr>
+          <w:rFonts w:ascii="Courier New" w:hAnsi="Courier New" w:cs="Courier New"/>
+          <w:color w:val="000000"/>
+          <w:sz w:val="20"/>
+          <w:szCs w:val="20"/>
+        </w:rPr>
+        <w:t>figure</w:t>
+      </w:r>
+      <w:proofErr w:type="gramEnd"/>
+      <w:r>
+        <w:rPr>
+          <w:rFonts w:ascii="Courier New" w:hAnsi="Courier New" w:cs="Courier New"/>
+          <w:color w:val="000000"/>
+          <w:sz w:val="20"/>
+          <w:szCs w:val="20"/>
+        </w:rPr>
+        <w:t xml:space="preserve">, </w:t>
+      </w:r>
+      <w:proofErr w:type="spellStart"/>
+      <w:r>
+        <w:rPr>
+          <w:rFonts w:ascii="Courier New" w:hAnsi="Courier New" w:cs="Courier New"/>
+          <w:color w:val="000000"/>
+          <w:sz w:val="20"/>
+          <w:szCs w:val="20"/>
+        </w:rPr>
+        <w:t>imshow</w:t>
+      </w:r>
+      <w:proofErr w:type="spellEnd"/>
+      <w:r>
+        <w:rPr>
+          <w:rFonts w:ascii="Courier New" w:hAnsi="Courier New" w:cs="Courier New"/>
+          <w:color w:val="000000"/>
+          <w:sz w:val="20"/>
+          <w:szCs w:val="20"/>
+        </w:rPr>
+        <w:t>(real(ifft2(</w:t>
+      </w:r>
+      <w:proofErr w:type="spellStart"/>
+      <w:r>
+        <w:rPr>
+          <w:rFonts w:ascii="Courier New" w:hAnsi="Courier New" w:cs="Courier New"/>
+          <w:color w:val="000000"/>
+          <w:sz w:val="20"/>
+          <w:szCs w:val="20"/>
+        </w:rPr>
+        <w:t>ifftshift</w:t>
+      </w:r>
+      <w:proofErr w:type="spellEnd"/>
+      <w:r>
+        <w:rPr>
+          <w:rFonts w:ascii="Courier New" w:hAnsi="Courier New" w:cs="Courier New"/>
+          <w:color w:val="000000"/>
+          <w:sz w:val="20"/>
+          <w:szCs w:val="20"/>
+        </w:rPr>
+        <w:t>(</w:t>
+      </w:r>
+      <w:proofErr w:type="spellStart"/>
+      <w:r>
+        <w:rPr>
+          <w:rFonts w:ascii="Courier New" w:hAnsi="Courier New" w:cs="Courier New"/>
+          <w:color w:val="000000"/>
+          <w:sz w:val="20"/>
+          <w:szCs w:val="20"/>
+        </w:rPr>
+        <w:t>Fblurr</w:t>
+      </w:r>
+      <w:proofErr w:type="spellEnd"/>
+      <w:r>
+        <w:rPr>
+          <w:rFonts w:ascii="Courier New" w:hAnsi="Courier New" w:cs="Courier New"/>
+          <w:color w:val="000000"/>
+          <w:sz w:val="20"/>
+          <w:szCs w:val="20"/>
+        </w:rPr>
+        <w:t>)))); title(</w:t>
+      </w:r>
+      <w:r>
+        <w:rPr>
+          <w:rFonts w:ascii="Courier New" w:hAnsi="Courier New" w:cs="Courier New"/>
+          <w:color w:val="A020F0"/>
+          <w:sz w:val="20"/>
+          <w:szCs w:val="20"/>
+        </w:rPr>
+        <w:t>'Gaussian noise removed'</w:t>
+      </w:r>
+      <w:r>
+        <w:rPr>
+          <w:rFonts w:ascii="Courier New" w:hAnsi="Courier New" w:cs="Courier New"/>
+          <w:color w:val="000000"/>
+          <w:sz w:val="20"/>
+          <w:szCs w:val="20"/>
+        </w:rPr>
+        <w:t>);</w:t>
+      </w:r>
+    </w:p>
+    <w:p>
+      <w:pPr>
+        <w:autoSpaceDE w:val="0"/>
+        <w:autoSpaceDN w:val="0"/>
+        <w:adjustRightInd w:val="0"/>
+        <w:spacing w:after="0" w:line="240" w:lineRule="auto"/>
+        <w:rPr>
+          <w:rFonts w:ascii="Courier New" w:hAnsi="Courier New" w:cs="Courier New"/>
+          <w:sz w:val="24"/>
+          <w:szCs w:val="24"/>
+        </w:rPr>
+      </w:pPr>
+      <w:proofErr w:type="gramStart"/>
+      <w:r>
+        <w:rPr>
+          <w:rFonts w:ascii="Courier New" w:hAnsi="Courier New" w:cs="Courier New"/>
+          <w:color w:val="000000"/>
+          <w:sz w:val="20"/>
+          <w:szCs w:val="20"/>
+        </w:rPr>
+        <w:t>radius</w:t>
+      </w:r>
+      <w:proofErr w:type="gramEnd"/>
+      <w:r>
+        <w:rPr>
+          <w:rFonts w:ascii="Courier New" w:hAnsi="Courier New" w:cs="Courier New"/>
+          <w:color w:val="000000"/>
+          <w:sz w:val="20"/>
+          <w:szCs w:val="20"/>
+        </w:rPr>
+        <w:t xml:space="preserve"> = 70;</w:t>
+      </w:r>
+    </w:p>
+    <w:p>
+      <w:pPr>
+        <w:autoSpaceDE w:val="0"/>
+        <w:autoSpaceDN w:val="0"/>
+        <w:adjustRightInd w:val="0"/>
+        <w:spacing w:after="0" w:line="240" w:lineRule="auto"/>
+        <w:rPr>
+          <w:rFonts w:ascii="Courier New" w:hAnsi="Courier New" w:cs="Courier New"/>
+          <w:sz w:val="24"/>
+          <w:szCs w:val="24"/>
+        </w:rPr>
+      </w:pPr>
+      <w:r>
+        <w:rPr>
+          <w:rFonts w:ascii="Courier New" w:hAnsi="Courier New" w:cs="Courier New"/>
+          <w:color w:val="000000"/>
+          <w:sz w:val="20"/>
+          <w:szCs w:val="20"/>
+        </w:rPr>
+        <w:t xml:space="preserve">a = </w:t>
+      </w:r>
+      <w:proofErr w:type="gramStart"/>
+      <w:r>
+        <w:rPr>
+          <w:rFonts w:ascii="Courier New" w:hAnsi="Courier New" w:cs="Courier New"/>
+          <w:color w:val="000000"/>
+          <w:sz w:val="20"/>
+          <w:szCs w:val="20"/>
+        </w:rPr>
+        <w:t>floor(</w:t>
+      </w:r>
+      <w:proofErr w:type="gramEnd"/>
+      <w:r>
+        <w:rPr>
+          <w:rFonts w:ascii="Courier New" w:hAnsi="Courier New" w:cs="Courier New"/>
+          <w:color w:val="000000"/>
+          <w:sz w:val="20"/>
+          <w:szCs w:val="20"/>
+        </w:rPr>
+        <w:t>M/2)+1;</w:t>
+      </w:r>
+    </w:p>
+    <w:p>
+      <w:pPr>
+        <w:autoSpaceDE w:val="0"/>
+        <w:autoSpaceDN w:val="0"/>
+        <w:adjustRightInd w:val="0"/>
+        <w:spacing w:after="0" w:line="240" w:lineRule="auto"/>
+        <w:rPr>
+          <w:rFonts w:ascii="Courier New" w:hAnsi="Courier New" w:cs="Courier New"/>
+          <w:sz w:val="24"/>
+          <w:szCs w:val="24"/>
+        </w:rPr>
+      </w:pPr>
+      <w:r>
+        <w:rPr>
+          <w:rFonts w:ascii="Courier New" w:hAnsi="Courier New" w:cs="Courier New"/>
+          <w:color w:val="000000"/>
+          <w:sz w:val="20"/>
+          <w:szCs w:val="20"/>
+        </w:rPr>
+        <w:t xml:space="preserve">b = </w:t>
+      </w:r>
+      <w:proofErr w:type="gramStart"/>
+      <w:r>
+        <w:rPr>
+          <w:rFonts w:ascii="Courier New" w:hAnsi="Courier New" w:cs="Courier New"/>
+          <w:color w:val="000000"/>
+          <w:sz w:val="20"/>
+          <w:szCs w:val="20"/>
+        </w:rPr>
+        <w:t>floor(</w:t>
+      </w:r>
+      <w:proofErr w:type="gramEnd"/>
+      <w:r>
+        <w:rPr>
+          <w:rFonts w:ascii="Courier New" w:hAnsi="Courier New" w:cs="Courier New"/>
+          <w:color w:val="000000"/>
+          <w:sz w:val="20"/>
+          <w:szCs w:val="20"/>
+        </w:rPr>
+        <w:t>N/2)+1;</w:t>
+      </w:r>
+    </w:p>
+    <w:p>
+      <w:pPr>
+        <w:autoSpaceDE w:val="0"/>
+        <w:autoSpaceDN w:val="0"/>
+        <w:adjustRightInd w:val="0"/>
+        <w:spacing w:after="0" w:line="240" w:lineRule="auto"/>
+        <w:rPr>
+          <w:rFonts w:ascii="Courier New" w:hAnsi="Courier New" w:cs="Courier New"/>
+          <w:sz w:val="24"/>
+          <w:szCs w:val="24"/>
+        </w:rPr>
+      </w:pPr>
+      <w:proofErr w:type="gramStart"/>
+      <w:r>
+        <w:rPr>
+          <w:rFonts w:ascii="Courier New" w:hAnsi="Courier New" w:cs="Courier New"/>
+          <w:color w:val="0000FF"/>
+          <w:sz w:val="20"/>
+          <w:szCs w:val="20"/>
+        </w:rPr>
+        <w:t>for</w:t>
+      </w:r>
+      <w:proofErr w:type="gramEnd"/>
+      <w:r>
+        <w:rPr>
+          <w:rFonts w:ascii="Courier New" w:hAnsi="Courier New" w:cs="Courier New"/>
+          <w:color w:val="000000"/>
+          <w:sz w:val="20"/>
+          <w:szCs w:val="20"/>
+        </w:rPr>
+        <w:t xml:space="preserve"> </w:t>
+      </w:r>
+      <w:proofErr w:type="spellStart"/>
+      <w:r>
+        <w:rPr>
+          <w:rFonts w:ascii="Courier New" w:hAnsi="Courier New" w:cs="Courier New"/>
+          <w:color w:val="000000"/>
+          <w:sz w:val="20"/>
+          <w:szCs w:val="20"/>
+        </w:rPr>
+        <w:t>i</w:t>
+      </w:r>
+      <w:proofErr w:type="spellEnd"/>
+      <w:r>
+        <w:rPr>
+          <w:rFonts w:ascii="Courier New" w:hAnsi="Courier New" w:cs="Courier New"/>
+          <w:color w:val="000000"/>
+          <w:sz w:val="20"/>
+          <w:szCs w:val="20"/>
+        </w:rPr>
+        <w:t xml:space="preserve"> = 1:M</w:t>
+      </w:r>
+    </w:p>
+    <w:p>
+      <w:pPr>
+        <w:autoSpaceDE w:val="0"/>
+        <w:autoSpaceDN w:val="0"/>
+        <w:adjustRightInd w:val="0"/>
+        <w:spacing w:after="0" w:line="240" w:lineRule="auto"/>
+        <w:rPr>
+          <w:rFonts w:ascii="Courier New" w:hAnsi="Courier New" w:cs="Courier New"/>
+          <w:sz w:val="24"/>
+          <w:szCs w:val="24"/>
+        </w:rPr>
+      </w:pPr>
+      <w:r>
+        <w:rPr>
+          <w:rFonts w:ascii="Courier New" w:hAnsi="Courier New" w:cs="Courier New"/>
+          <w:color w:val="000000"/>
+          <w:sz w:val="20"/>
+          <w:szCs w:val="20"/>
+        </w:rPr>
+        <w:t xml:space="preserve">    </w:t>
+      </w:r>
+      <w:proofErr w:type="gramStart"/>
+      <w:r>
+        <w:rPr>
+          <w:rFonts w:ascii="Courier New" w:hAnsi="Courier New" w:cs="Courier New"/>
+          <w:color w:val="0000FF"/>
+          <w:sz w:val="20"/>
+          <w:szCs w:val="20"/>
+        </w:rPr>
+        <w:t>for</w:t>
+      </w:r>
+      <w:proofErr w:type="gramEnd"/>
+      <w:r>
+        <w:rPr>
+          <w:rFonts w:ascii="Courier New" w:hAnsi="Courier New" w:cs="Courier New"/>
+          <w:color w:val="000000"/>
+          <w:sz w:val="20"/>
+          <w:szCs w:val="20"/>
+        </w:rPr>
+        <w:t xml:space="preserve"> j = 1:N</w:t>
+      </w:r>
+    </w:p>
+    <w:p>
+      <w:pPr>
+        <w:autoSpaceDE w:val="0"/>
+        <w:autoSpaceDN w:val="0"/>
+        <w:adjustRightInd w:val="0"/>
+        <w:spacing w:after="0" w:line="240" w:lineRule="auto"/>
+        <w:rPr>
+          <w:rFonts w:ascii="Courier New" w:hAnsi="Courier New" w:cs="Courier New"/>
+          <w:sz w:val="24"/>
+          <w:szCs w:val="24"/>
+        </w:rPr>
+      </w:pPr>
+      <w:r>
+        <w:rPr>
+          <w:rFonts w:ascii="Courier New" w:hAnsi="Courier New" w:cs="Courier New"/>
+          <w:color w:val="000000"/>
+          <w:sz w:val="20"/>
+          <w:szCs w:val="20"/>
+        </w:rPr>
+        <w:t xml:space="preserve">        </w:t>
+      </w:r>
+      <w:proofErr w:type="spellStart"/>
+      <w:proofErr w:type="gramStart"/>
+      <w:r>
+        <w:rPr>
+          <w:rFonts w:ascii="Courier New" w:hAnsi="Courier New" w:cs="Courier New"/>
+          <w:color w:val="000000"/>
+          <w:sz w:val="20"/>
+          <w:szCs w:val="20"/>
+        </w:rPr>
+        <w:t>dist</w:t>
+      </w:r>
+      <w:proofErr w:type="spellEnd"/>
+      <w:proofErr w:type="gramEnd"/>
+      <w:r>
+        <w:rPr>
+          <w:rFonts w:ascii="Courier New" w:hAnsi="Courier New" w:cs="Courier New"/>
+          <w:color w:val="000000"/>
+          <w:sz w:val="20"/>
+          <w:szCs w:val="20"/>
+        </w:rPr>
+        <w:t xml:space="preserve"> = ((</w:t>
+      </w:r>
+      <w:proofErr w:type="spellStart"/>
+      <w:r>
+        <w:rPr>
+          <w:rFonts w:ascii="Courier New" w:hAnsi="Courier New" w:cs="Courier New"/>
+          <w:color w:val="000000"/>
+          <w:sz w:val="20"/>
+          <w:szCs w:val="20"/>
+        </w:rPr>
+        <w:t>i</w:t>
+      </w:r>
+      <w:proofErr w:type="spellEnd"/>
+      <w:r>
+        <w:rPr>
+          <w:rFonts w:ascii="Courier New" w:hAnsi="Courier New" w:cs="Courier New"/>
+          <w:color w:val="000000"/>
+          <w:sz w:val="20"/>
+          <w:szCs w:val="20"/>
+        </w:rPr>
+        <w:t>-a)^2 + (j-b)^2)^0.5;</w:t>
+      </w:r>
+    </w:p>
+    <w:p>
+      <w:pPr>
+        <w:autoSpaceDE w:val="0"/>
+        <w:autoSpaceDN w:val="0"/>
+        <w:adjustRightInd w:val="0"/>
+        <w:spacing w:after="0" w:line="240" w:lineRule="auto"/>
+        <w:rPr>
+          <w:rFonts w:ascii="Courier New" w:hAnsi="Courier New" w:cs="Courier New"/>
+          <w:sz w:val="24"/>
+          <w:szCs w:val="24"/>
+        </w:rPr>
+      </w:pPr>
+      <w:r>
+        <w:rPr>
+          <w:rFonts w:ascii="Courier New" w:hAnsi="Courier New" w:cs="Courier New"/>
+          <w:color w:val="000000"/>
+          <w:sz w:val="20"/>
+          <w:szCs w:val="20"/>
+        </w:rPr>
+        <w:t xml:space="preserve">        </w:t>
+      </w:r>
+      <w:proofErr w:type="gramStart"/>
+      <w:r>
+        <w:rPr>
+          <w:rFonts w:ascii="Courier New" w:hAnsi="Courier New" w:cs="Courier New"/>
+          <w:color w:val="0000FF"/>
+          <w:sz w:val="20"/>
+          <w:szCs w:val="20"/>
+        </w:rPr>
+        <w:t>if</w:t>
+      </w:r>
+      <w:proofErr w:type="gramEnd"/>
+      <w:r>
+        <w:rPr>
+          <w:rFonts w:ascii="Courier New" w:hAnsi="Courier New" w:cs="Courier New"/>
+          <w:color w:val="000000"/>
+          <w:sz w:val="20"/>
+          <w:szCs w:val="20"/>
+        </w:rPr>
+        <w:t xml:space="preserve"> </w:t>
+      </w:r>
+      <w:proofErr w:type="spellStart"/>
+      <w:r>
+        <w:rPr>
+          <w:rFonts w:ascii="Courier New" w:hAnsi="Courier New" w:cs="Courier New"/>
+          <w:color w:val="000000"/>
+          <w:sz w:val="20"/>
+          <w:szCs w:val="20"/>
+        </w:rPr>
+        <w:t>dist</w:t>
+      </w:r>
+      <w:proofErr w:type="spellEnd"/>
+      <w:r>
+        <w:rPr>
+          <w:rFonts w:ascii="Courier New" w:hAnsi="Courier New" w:cs="Courier New"/>
+          <w:color w:val="000000"/>
+          <w:sz w:val="20"/>
+          <w:szCs w:val="20"/>
+        </w:rPr>
+        <w:t xml:space="preserve"> &lt; radius</w:t>
+      </w:r>
+    </w:p>
+    <w:p>
+      <w:pPr>
+        <w:autoSpaceDE w:val="0"/>
+        <w:autoSpaceDN w:val="0"/>
+        <w:adjustRightInd w:val="0"/>
+        <w:spacing w:after="0" w:line="240" w:lineRule="auto"/>
+        <w:rPr>
+          <w:rFonts w:ascii="Courier New" w:hAnsi="Courier New" w:cs="Courier New"/>
+          <w:sz w:val="24"/>
+          <w:szCs w:val="24"/>
+        </w:rPr>
+      </w:pPr>
+      <w:r>
+        <w:rPr>
+          <w:rFonts w:ascii="Courier New" w:hAnsi="Courier New" w:cs="Courier New"/>
+          <w:color w:val="000000"/>
+          <w:sz w:val="20"/>
+          <w:szCs w:val="20"/>
+        </w:rPr>
+        <w:t xml:space="preserve">            </w:t>
+      </w:r>
+      <w:proofErr w:type="spellStart"/>
+      <w:proofErr w:type="gramStart"/>
+      <w:r>
+        <w:rPr>
+          <w:rFonts w:ascii="Courier New" w:hAnsi="Courier New" w:cs="Courier New"/>
+          <w:color w:val="000000"/>
+          <w:sz w:val="20"/>
+          <w:szCs w:val="20"/>
+        </w:rPr>
+        <w:t>Fblurr</w:t>
+      </w:r>
+      <w:proofErr w:type="spellEnd"/>
+      <w:r>
+        <w:rPr>
+          <w:rFonts w:ascii="Courier New" w:hAnsi="Courier New" w:cs="Courier New"/>
+          <w:color w:val="000000"/>
+          <w:sz w:val="20"/>
+          <w:szCs w:val="20"/>
+        </w:rPr>
+        <w:t>(</w:t>
+      </w:r>
+      <w:proofErr w:type="spellStart"/>
+      <w:proofErr w:type="gramEnd"/>
+      <w:r>
+        <w:rPr>
+          <w:rFonts w:ascii="Courier New" w:hAnsi="Courier New" w:cs="Courier New"/>
+          <w:color w:val="000000"/>
+          <w:sz w:val="20"/>
+          <w:szCs w:val="20"/>
+        </w:rPr>
+        <w:t>i,j</w:t>
+      </w:r>
+      <w:proofErr w:type="spellEnd"/>
+      <w:r>
+        <w:rPr>
+          <w:rFonts w:ascii="Courier New" w:hAnsi="Courier New" w:cs="Courier New"/>
+          <w:color w:val="000000"/>
+          <w:sz w:val="20"/>
+          <w:szCs w:val="20"/>
+        </w:rPr>
+        <w:t xml:space="preserve">) = </w:t>
+      </w:r>
+      <w:proofErr w:type="spellStart"/>
+      <w:r>
+        <w:rPr>
+          <w:rFonts w:ascii="Courier New" w:hAnsi="Courier New" w:cs="Courier New"/>
+          <w:color w:val="000000"/>
+          <w:sz w:val="20"/>
+          <w:szCs w:val="20"/>
+        </w:rPr>
+        <w:t>Fblurr</w:t>
+      </w:r>
+      <w:proofErr w:type="spellEnd"/>
+      <w:r>
+        <w:rPr>
+          <w:rFonts w:ascii="Courier New" w:hAnsi="Courier New" w:cs="Courier New"/>
+          <w:color w:val="000000"/>
+          <w:sz w:val="20"/>
+          <w:szCs w:val="20"/>
+        </w:rPr>
+        <w:t>(</w:t>
+      </w:r>
+      <w:proofErr w:type="spellStart"/>
+      <w:r>
+        <w:rPr>
+          <w:rFonts w:ascii="Courier New" w:hAnsi="Courier New" w:cs="Courier New"/>
+          <w:color w:val="000000"/>
+          <w:sz w:val="20"/>
+          <w:szCs w:val="20"/>
+        </w:rPr>
+        <w:t>i,j</w:t>
+      </w:r>
+      <w:proofErr w:type="spellEnd"/>
+      <w:r>
+        <w:rPr>
+          <w:rFonts w:ascii="Courier New" w:hAnsi="Courier New" w:cs="Courier New"/>
+          <w:color w:val="000000"/>
+          <w:sz w:val="20"/>
+          <w:szCs w:val="20"/>
+        </w:rPr>
+        <w:t>)/H(</w:t>
+      </w:r>
+      <w:proofErr w:type="spellStart"/>
+      <w:r>
+        <w:rPr>
+          <w:rFonts w:ascii="Courier New" w:hAnsi="Courier New" w:cs="Courier New"/>
+          <w:color w:val="000000"/>
+          <w:sz w:val="20"/>
+          <w:szCs w:val="20"/>
+        </w:rPr>
+        <w:t>i,j</w:t>
+      </w:r>
+      <w:proofErr w:type="spellEnd"/>
+      <w:r>
+        <w:rPr>
+          <w:rFonts w:ascii="Courier New" w:hAnsi="Courier New" w:cs="Courier New"/>
+          <w:color w:val="000000"/>
+          <w:sz w:val="20"/>
+          <w:szCs w:val="20"/>
+        </w:rPr>
+        <w:t>);</w:t>
+      </w:r>
+    </w:p>
+    <w:p>
+      <w:pPr>
+        <w:autoSpaceDE w:val="0"/>
+        <w:autoSpaceDN w:val="0"/>
+        <w:adjustRightInd w:val="0"/>
+        <w:spacing w:after="0" w:line="240" w:lineRule="auto"/>
+        <w:rPr>
+          <w:rFonts w:ascii="Courier New" w:hAnsi="Courier New" w:cs="Courier New"/>
+          <w:sz w:val="24"/>
+          <w:szCs w:val="24"/>
+        </w:rPr>
+      </w:pPr>
+      <w:r>
+        <w:rPr>
+          <w:rFonts w:ascii="Courier New" w:hAnsi="Courier New" w:cs="Courier New"/>
+          <w:color w:val="000000"/>
+          <w:sz w:val="20"/>
+          <w:szCs w:val="20"/>
+        </w:rPr>
+        <w:t xml:space="preserve">        </w:t>
+      </w:r>
+      <w:proofErr w:type="gramStart"/>
+      <w:r>
+        <w:rPr>
+          <w:rFonts w:ascii="Courier New" w:hAnsi="Courier New" w:cs="Courier New"/>
+          <w:color w:val="0000FF"/>
+          <w:sz w:val="20"/>
+          <w:szCs w:val="20"/>
+        </w:rPr>
+        <w:t>else</w:t>
+      </w:r>
+      <w:proofErr w:type="gramEnd"/>
+    </w:p>
+    <w:p>
+      <w:pPr>
+        <w:autoSpaceDE w:val="0"/>
+        <w:autoSpaceDN w:val="0"/>
+        <w:adjustRightInd w:val="0"/>
+        <w:spacing w:after="0" w:line="240" w:lineRule="auto"/>
+        <w:rPr>
+          <w:rFonts w:ascii="Courier New" w:hAnsi="Courier New" w:cs="Courier New"/>
+          <w:sz w:val="24"/>
+          <w:szCs w:val="24"/>
+        </w:rPr>
+      </w:pPr>
+      <w:r>
+        <w:rPr>
+          <w:rFonts w:ascii="Courier New" w:hAnsi="Courier New" w:cs="Courier New"/>
+          <w:color w:val="000000"/>
+          <w:sz w:val="20"/>
+          <w:szCs w:val="20"/>
+        </w:rPr>
+        <w:t xml:space="preserve">            </w:t>
+      </w:r>
+      <w:proofErr w:type="spellStart"/>
+      <w:proofErr w:type="gramStart"/>
+      <w:r>
+        <w:rPr>
+          <w:rFonts w:ascii="Courier New" w:hAnsi="Courier New" w:cs="Courier New"/>
+          <w:color w:val="000000"/>
+          <w:sz w:val="20"/>
+          <w:szCs w:val="20"/>
+        </w:rPr>
+        <w:t>Fblurr</w:t>
+      </w:r>
+      <w:proofErr w:type="spellEnd"/>
+      <w:r>
+        <w:rPr>
+          <w:rFonts w:ascii="Courier New" w:hAnsi="Courier New" w:cs="Courier New"/>
+          <w:color w:val="000000"/>
+          <w:sz w:val="20"/>
+          <w:szCs w:val="20"/>
+        </w:rPr>
+        <w:t>(</w:t>
+      </w:r>
+      <w:proofErr w:type="spellStart"/>
+      <w:proofErr w:type="gramEnd"/>
+      <w:r>
+        <w:rPr>
+          <w:rFonts w:ascii="Courier New" w:hAnsi="Courier New" w:cs="Courier New"/>
+          <w:color w:val="000000"/>
+          <w:sz w:val="20"/>
+          <w:szCs w:val="20"/>
+        </w:rPr>
+        <w:t>i,j</w:t>
+      </w:r>
+      <w:proofErr w:type="spellEnd"/>
+      <w:r>
+        <w:rPr>
+          <w:rFonts w:ascii="Courier New" w:hAnsi="Courier New" w:cs="Courier New"/>
+          <w:color w:val="000000"/>
+          <w:sz w:val="20"/>
+          <w:szCs w:val="20"/>
+        </w:rPr>
+        <w:t>) = 0;</w:t>
+      </w:r>
+    </w:p>
+    <w:p>
+      <w:pPr>
+        <w:autoSpaceDE w:val="0"/>
+        <w:autoSpaceDN w:val="0"/>
+        <w:adjustRightInd w:val="0"/>
+        <w:spacing w:after="0" w:line="240" w:lineRule="auto"/>
+        <w:rPr>
+          <w:rFonts w:ascii="Courier New" w:hAnsi="Courier New" w:cs="Courier New"/>
+          <w:sz w:val="24"/>
+          <w:szCs w:val="24"/>
+        </w:rPr>
+      </w:pPr>
+      <w:r>
+        <w:rPr>
+          <w:rFonts w:ascii="Courier New" w:hAnsi="Courier New" w:cs="Courier New"/>
+          <w:color w:val="000000"/>
+          <w:sz w:val="20"/>
+          <w:szCs w:val="20"/>
+        </w:rPr>
+        <w:t xml:space="preserve">        </w:t>
+      </w:r>
+      <w:proofErr w:type="gramStart"/>
+      <w:r>
+        <w:rPr>
+          <w:rFonts w:ascii="Courier New" w:hAnsi="Courier New" w:cs="Courier New"/>
+          <w:color w:val="0000FF"/>
+          <w:sz w:val="20"/>
+          <w:szCs w:val="20"/>
+        </w:rPr>
+        <w:t>end</w:t>
+      </w:r>
+      <w:proofErr w:type="gramEnd"/>
+    </w:p>
+    <w:p>
+      <w:pPr>
+        <w:autoSpaceDE w:val="0"/>
+        <w:autoSpaceDN w:val="0"/>
+        <w:adjustRightInd w:val="0"/>
+        <w:spacing w:after="0" w:line="240" w:lineRule="auto"/>
+        <w:rPr>
+          <w:rFonts w:ascii="Courier New" w:hAnsi="Courier New" w:cs="Courier New"/>
+          <w:sz w:val="24"/>
+          <w:szCs w:val="24"/>
+        </w:rPr>
+      </w:pPr>
+      <w:r>
+        <w:rPr>
+          <w:rFonts w:ascii="Courier New" w:hAnsi="Courier New" w:cs="Courier New"/>
+          <w:color w:val="000000"/>
+          <w:sz w:val="20"/>
+          <w:szCs w:val="20"/>
+        </w:rPr>
+        <w:t xml:space="preserve">    </w:t>
+      </w:r>
+      <w:proofErr w:type="gramStart"/>
+      <w:r>
+        <w:rPr>
+          <w:rFonts w:ascii="Courier New" w:hAnsi="Courier New" w:cs="Courier New"/>
+          <w:color w:val="0000FF"/>
+          <w:sz w:val="20"/>
+          <w:szCs w:val="20"/>
+        </w:rPr>
+        <w:t>end</w:t>
+      </w:r>
+      <w:proofErr w:type="gramEnd"/>
+    </w:p>
+    <w:p>
+      <w:pPr>
+        <w:autoSpaceDE w:val="0"/>
+        <w:autoSpaceDN w:val="0"/>
+        <w:adjustRightInd w:val="0"/>
+        <w:spacing w:after="0" w:line="240" w:lineRule="auto"/>
+        <w:rPr>
+          <w:rFonts w:ascii="Courier New" w:hAnsi="Courier New" w:cs="Courier New"/>
+          <w:sz w:val="24"/>
+          <w:szCs w:val="24"/>
+        </w:rPr>
+      </w:pPr>
+      <w:proofErr w:type="gramStart"/>
+      <w:r>
+        <w:rPr>
+          <w:rFonts w:ascii="Courier New" w:hAnsi="Courier New" w:cs="Courier New"/>
+          <w:color w:val="0000FF"/>
+          <w:sz w:val="20"/>
+          <w:szCs w:val="20"/>
+        </w:rPr>
+        <w:t>end</w:t>
+      </w:r>
+      <w:proofErr w:type="gramEnd"/>
+    </w:p>
+    <w:p>
+      <w:pPr>
+        <w:autoSpaceDE w:val="0"/>
+        <w:autoSpaceDN w:val="0"/>
+        <w:adjustRightInd w:val="0"/>
+        <w:spacing w:after="0" w:line="240" w:lineRule="auto"/>
+        <w:rPr>
+          <w:rFonts w:ascii="Courier New" w:hAnsi="Courier New" w:cs="Courier New"/>
+          <w:sz w:val="24"/>
+          <w:szCs w:val="24"/>
+        </w:rPr>
+      </w:pPr>
+      <w:r>
+        <w:rPr>
+          <w:rFonts w:ascii="Courier New" w:hAnsi="Courier New" w:cs="Courier New"/>
+          <w:color w:val="228B22"/>
+          <w:sz w:val="20"/>
+          <w:szCs w:val="20"/>
+        </w:rPr>
+        <w:t>% restoring</w:t>
+      </w:r>
+    </w:p>
+    <w:p>
+      <w:pPr>
+        <w:autoSpaceDE w:val="0"/>
+        <w:autoSpaceDN w:val="0"/>
+        <w:adjustRightInd w:val="0"/>
+        <w:spacing w:after="0" w:line="240" w:lineRule="auto"/>
+        <w:rPr>
+          <w:rFonts w:ascii="Courier New" w:hAnsi="Courier New" w:cs="Courier New"/>
+          <w:sz w:val="24"/>
+          <w:szCs w:val="24"/>
+        </w:rPr>
+      </w:pPr>
+      <w:proofErr w:type="spellStart"/>
+      <w:r>
+        <w:rPr>
+          <w:rFonts w:ascii="Courier New" w:hAnsi="Courier New" w:cs="Courier New"/>
+          <w:color w:val="000000"/>
+          <w:sz w:val="20"/>
+          <w:szCs w:val="20"/>
+        </w:rPr>
+        <w:t>Frreal</w:t>
+      </w:r>
+      <w:proofErr w:type="spellEnd"/>
+      <w:r>
+        <w:rPr>
+          <w:rFonts w:ascii="Courier New" w:hAnsi="Courier New" w:cs="Courier New"/>
+          <w:color w:val="000000"/>
+          <w:sz w:val="20"/>
+          <w:szCs w:val="20"/>
+        </w:rPr>
+        <w:t xml:space="preserve"> = </w:t>
+      </w:r>
+      <w:proofErr w:type="gramStart"/>
+      <w:r>
+        <w:rPr>
+          <w:rFonts w:ascii="Courier New" w:hAnsi="Courier New" w:cs="Courier New"/>
+          <w:color w:val="000000"/>
+          <w:sz w:val="20"/>
+          <w:szCs w:val="20"/>
+        </w:rPr>
+        <w:t>abs(</w:t>
+      </w:r>
+      <w:proofErr w:type="gramEnd"/>
+      <w:r>
+        <w:rPr>
+          <w:rFonts w:ascii="Courier New" w:hAnsi="Courier New" w:cs="Courier New"/>
+          <w:color w:val="000000"/>
+          <w:sz w:val="20"/>
+          <w:szCs w:val="20"/>
+        </w:rPr>
+        <w:t>ifft2(</w:t>
+      </w:r>
+      <w:proofErr w:type="spellStart"/>
+      <w:r>
+        <w:rPr>
+          <w:rFonts w:ascii="Courier New" w:hAnsi="Courier New" w:cs="Courier New"/>
+          <w:color w:val="000000"/>
+          <w:sz w:val="20"/>
+          <w:szCs w:val="20"/>
+        </w:rPr>
+        <w:t>ifftshift</w:t>
+      </w:r>
+      <w:proofErr w:type="spellEnd"/>
+      <w:r>
+        <w:rPr>
+          <w:rFonts w:ascii="Courier New" w:hAnsi="Courier New" w:cs="Courier New"/>
+          <w:color w:val="000000"/>
+          <w:sz w:val="20"/>
+          <w:szCs w:val="20"/>
+        </w:rPr>
+        <w:t>(</w:t>
+      </w:r>
+      <w:proofErr w:type="spellStart"/>
+      <w:r>
+        <w:rPr>
+          <w:rFonts w:ascii="Courier New" w:hAnsi="Courier New" w:cs="Courier New"/>
+          <w:color w:val="000000"/>
+          <w:sz w:val="20"/>
+          <w:szCs w:val="20"/>
+        </w:rPr>
+        <w:t>Fblurr</w:t>
+      </w:r>
+      <w:proofErr w:type="spellEnd"/>
+      <w:r>
+        <w:rPr>
+          <w:rFonts w:ascii="Courier New" w:hAnsi="Courier New" w:cs="Courier New"/>
+          <w:color w:val="000000"/>
+          <w:sz w:val="20"/>
+          <w:szCs w:val="20"/>
+        </w:rPr>
+        <w:t>)));</w:t>
+      </w:r>
+    </w:p>
+    <w:p>
+      <w:pPr>
+        <w:autoSpaceDE w:val="0"/>
+        <w:autoSpaceDN w:val="0"/>
+        <w:adjustRightInd w:val="0"/>
+        <w:spacing w:after="0" w:line="240" w:lineRule="auto"/>
+        <w:rPr>
+          <w:rFonts w:ascii="Courier New" w:hAnsi="Courier New" w:cs="Courier New"/>
+          <w:sz w:val="24"/>
+          <w:szCs w:val="24"/>
+        </w:rPr>
+      </w:pPr>
+      <w:proofErr w:type="gramStart"/>
+      <w:r>
+        <w:rPr>
+          <w:rFonts w:ascii="Courier New" w:hAnsi="Courier New" w:cs="Courier New"/>
+          <w:color w:val="000000"/>
+          <w:sz w:val="20"/>
+          <w:szCs w:val="20"/>
+        </w:rPr>
+        <w:t>figure</w:t>
+      </w:r>
+      <w:proofErr w:type="gramEnd"/>
+      <w:r>
+        <w:rPr>
+          <w:rFonts w:ascii="Courier New" w:hAnsi="Courier New" w:cs="Courier New"/>
+          <w:color w:val="000000"/>
+          <w:sz w:val="20"/>
+          <w:szCs w:val="20"/>
+        </w:rPr>
+        <w:t xml:space="preserve">, </w:t>
+      </w:r>
+      <w:proofErr w:type="spellStart"/>
+      <w:r>
+        <w:rPr>
+          <w:rFonts w:ascii="Courier New" w:hAnsi="Courier New" w:cs="Courier New"/>
+          <w:color w:val="000000"/>
+          <w:sz w:val="20"/>
+          <w:szCs w:val="20"/>
+        </w:rPr>
+        <w:t>imshow</w:t>
+      </w:r>
+      <w:proofErr w:type="spellEnd"/>
+      <w:r>
+        <w:rPr>
+          <w:rFonts w:ascii="Courier New" w:hAnsi="Courier New" w:cs="Courier New"/>
+          <w:color w:val="000000"/>
+          <w:sz w:val="20"/>
+          <w:szCs w:val="20"/>
+        </w:rPr>
+        <w:t>(</w:t>
+      </w:r>
+      <w:proofErr w:type="spellStart"/>
+      <w:r>
+        <w:rPr>
+          <w:rFonts w:ascii="Courier New" w:hAnsi="Courier New" w:cs="Courier New"/>
+          <w:color w:val="000000"/>
+          <w:sz w:val="20"/>
+          <w:szCs w:val="20"/>
+        </w:rPr>
+        <w:t>Frreal</w:t>
+      </w:r>
+      <w:proofErr w:type="spellEnd"/>
+      <w:r>
+        <w:rPr>
+          <w:rFonts w:ascii="Courier New" w:hAnsi="Courier New" w:cs="Courier New"/>
+          <w:color w:val="000000"/>
+          <w:sz w:val="20"/>
+          <w:szCs w:val="20"/>
+        </w:rPr>
+        <w:t>); title(</w:t>
+      </w:r>
+      <w:r>
+        <w:rPr>
+          <w:rFonts w:ascii="Courier New" w:hAnsi="Courier New" w:cs="Courier New"/>
+          <w:color w:val="A020F0"/>
+          <w:sz w:val="20"/>
+          <w:szCs w:val="20"/>
+        </w:rPr>
+        <w:t>'restored with inverse filter'</w:t>
+      </w:r>
+      <w:r>
+        <w:rPr>
+          <w:rFonts w:ascii="Courier New" w:hAnsi="Courier New" w:cs="Courier New"/>
+          <w:color w:val="000000"/>
+          <w:sz w:val="20"/>
+          <w:szCs w:val="20"/>
+        </w:rPr>
+        <w:t>);</w:t>
+      </w:r>
+    </w:p>
+    <w:p>
+      <w:pPr>
+        <w:autoSpaceDE w:val="0"/>
+        <w:autoSpaceDN w:val="0"/>
+        <w:adjustRightInd w:val="0"/>
+        <w:spacing w:after="0" w:line="240" w:lineRule="auto"/>
+        <w:rPr>
+          <w:rFonts w:ascii="Courier New" w:hAnsi="Courier New" w:cs="Courier New"/>
+          <w:sz w:val="24"/>
+          <w:szCs w:val="24"/>
+        </w:rPr>
+      </w:pPr>
+      <w:r>
+        <w:rPr>
+          <w:rFonts w:ascii="Courier New" w:hAnsi="Courier New" w:cs="Courier New"/>
+          <w:color w:val="228B22"/>
+          <w:sz w:val="20"/>
+          <w:szCs w:val="20"/>
+        </w:rPr>
+        <w:t xml:space="preserve">% </w:t>
+      </w:r>
+      <w:proofErr w:type="spellStart"/>
+      <w:r>
+        <w:rPr>
+          <w:rFonts w:ascii="Courier New" w:hAnsi="Courier New" w:cs="Courier New"/>
+          <w:color w:val="228B22"/>
+          <w:sz w:val="20"/>
+          <w:szCs w:val="20"/>
+        </w:rPr>
+        <w:t>weiner</w:t>
+      </w:r>
+      <w:proofErr w:type="spellEnd"/>
+      <w:r>
+        <w:rPr>
+          <w:rFonts w:ascii="Courier New" w:hAnsi="Courier New" w:cs="Courier New"/>
+          <w:color w:val="228B22"/>
+          <w:sz w:val="20"/>
+          <w:szCs w:val="20"/>
+        </w:rPr>
+        <w:t xml:space="preserve"> filter</w:t>
+      </w:r>
+    </w:p>
+    <w:p>
+      <w:pPr>
+        <w:autoSpaceDE w:val="0"/>
+        <w:autoSpaceDN w:val="0"/>
+        <w:adjustRightInd w:val="0"/>
+        <w:spacing w:after="0" w:line="240" w:lineRule="auto"/>
+        <w:rPr>
+          <w:rFonts w:ascii="Courier New" w:hAnsi="Courier New" w:cs="Courier New"/>
+          <w:sz w:val="24"/>
+          <w:szCs w:val="24"/>
+        </w:rPr>
+      </w:pPr>
+      <w:r>
+        <w:rPr>
+          <w:rFonts w:ascii="Courier New" w:hAnsi="Courier New" w:cs="Courier New"/>
+          <w:color w:val="228B22"/>
+          <w:sz w:val="20"/>
+          <w:szCs w:val="20"/>
+        </w:rPr>
+        <w:t>% W(</w:t>
+      </w:r>
+      <w:proofErr w:type="spellStart"/>
+      <w:r>
+        <w:rPr>
+          <w:rFonts w:ascii="Courier New" w:hAnsi="Courier New" w:cs="Courier New"/>
+          <w:color w:val="228B22"/>
+          <w:sz w:val="20"/>
+          <w:szCs w:val="20"/>
+        </w:rPr>
+        <w:t>i,j</w:t>
+      </w:r>
+      <w:proofErr w:type="spellEnd"/>
+      <w:r>
+        <w:rPr>
+          <w:rFonts w:ascii="Courier New" w:hAnsi="Courier New" w:cs="Courier New"/>
+          <w:color w:val="228B22"/>
+          <w:sz w:val="20"/>
+          <w:szCs w:val="20"/>
+        </w:rPr>
+        <w:t>) = (1/H(</w:t>
+      </w:r>
+      <w:proofErr w:type="spellStart"/>
+      <w:r>
+        <w:rPr>
+          <w:rFonts w:ascii="Courier New" w:hAnsi="Courier New" w:cs="Courier New"/>
+          <w:color w:val="228B22"/>
+          <w:sz w:val="20"/>
+          <w:szCs w:val="20"/>
+        </w:rPr>
+        <w:t>i,j</w:t>
+      </w:r>
+      <w:proofErr w:type="spellEnd"/>
+      <w:r>
+        <w:rPr>
+          <w:rFonts w:ascii="Courier New" w:hAnsi="Courier New" w:cs="Courier New"/>
+          <w:color w:val="228B22"/>
+          <w:sz w:val="20"/>
+          <w:szCs w:val="20"/>
+        </w:rPr>
+        <w:t>))*((abs(H(</w:t>
+      </w:r>
+      <w:proofErr w:type="spellStart"/>
+      <w:r>
+        <w:rPr>
+          <w:rFonts w:ascii="Courier New" w:hAnsi="Courier New" w:cs="Courier New"/>
+          <w:color w:val="228B22"/>
+          <w:sz w:val="20"/>
+          <w:szCs w:val="20"/>
+        </w:rPr>
+        <w:t>i,j</w:t>
+      </w:r>
+      <w:proofErr w:type="spellEnd"/>
+      <w:r>
+        <w:rPr>
+          <w:rFonts w:ascii="Courier New" w:hAnsi="Courier New" w:cs="Courier New"/>
+          <w:color w:val="228B22"/>
+          <w:sz w:val="20"/>
+          <w:szCs w:val="20"/>
+        </w:rPr>
+        <w:t>))^2)/(abs(H(</w:t>
+      </w:r>
+      <w:proofErr w:type="spellStart"/>
+      <w:r>
+        <w:rPr>
+          <w:rFonts w:ascii="Courier New" w:hAnsi="Courier New" w:cs="Courier New"/>
+          <w:color w:val="228B22"/>
+          <w:sz w:val="20"/>
+          <w:szCs w:val="20"/>
+        </w:rPr>
+        <w:t>i,j</w:t>
+      </w:r>
+      <w:proofErr w:type="spellEnd"/>
+      <w:r>
+        <w:rPr>
+          <w:rFonts w:ascii="Courier New" w:hAnsi="Courier New" w:cs="Courier New"/>
+          <w:color w:val="228B22"/>
+          <w:sz w:val="20"/>
+          <w:szCs w:val="20"/>
+        </w:rPr>
+        <w:t>))^2+1000));</w:t>
+      </w:r>
+    </w:p>
+    <w:p>
+      <w:pPr>
+        <w:autoSpaceDE w:val="0"/>
+        <w:autoSpaceDN w:val="0"/>
+        <w:adjustRightInd w:val="0"/>
+        <w:spacing w:after="0" w:line="240" w:lineRule="auto"/>
+        <w:rPr>
+          <w:rFonts w:ascii="Courier New" w:hAnsi="Courier New" w:cs="Courier New"/>
+          <w:sz w:val="24"/>
+          <w:szCs w:val="24"/>
+        </w:rPr>
+      </w:pPr>
+      <w:r>
+        <w:rPr>
+          <w:rFonts w:ascii="Courier New" w:hAnsi="Courier New" w:cs="Courier New"/>
+          <w:color w:val="000000"/>
+          <w:sz w:val="20"/>
+          <w:szCs w:val="20"/>
+        </w:rPr>
+        <w:t xml:space="preserve">L = </w:t>
+      </w:r>
+      <w:proofErr w:type="spellStart"/>
+      <w:proofErr w:type="gramStart"/>
+      <w:r>
+        <w:rPr>
+          <w:rFonts w:ascii="Courier New" w:hAnsi="Courier New" w:cs="Courier New"/>
+          <w:color w:val="000000"/>
+          <w:sz w:val="20"/>
+          <w:szCs w:val="20"/>
+        </w:rPr>
+        <w:t>conj</w:t>
+      </w:r>
+      <w:proofErr w:type="spellEnd"/>
+      <w:r>
+        <w:rPr>
+          <w:rFonts w:ascii="Courier New" w:hAnsi="Courier New" w:cs="Courier New"/>
+          <w:color w:val="000000"/>
+          <w:sz w:val="20"/>
+          <w:szCs w:val="20"/>
+        </w:rPr>
+        <w:t>(</w:t>
+      </w:r>
+      <w:proofErr w:type="gramEnd"/>
+      <w:r>
+        <w:rPr>
+          <w:rFonts w:ascii="Courier New" w:hAnsi="Courier New" w:cs="Courier New"/>
+          <w:color w:val="000000"/>
+          <w:sz w:val="20"/>
+          <w:szCs w:val="20"/>
+        </w:rPr>
+        <w:t>H)./(H .* (</w:t>
+      </w:r>
+      <w:proofErr w:type="spellStart"/>
+      <w:r>
+        <w:rPr>
+          <w:rFonts w:ascii="Courier New" w:hAnsi="Courier New" w:cs="Courier New"/>
+          <w:color w:val="000000"/>
+          <w:sz w:val="20"/>
+          <w:szCs w:val="20"/>
+        </w:rPr>
+        <w:t>conj</w:t>
+      </w:r>
+      <w:proofErr w:type="spellEnd"/>
+      <w:r>
+        <w:rPr>
+          <w:rFonts w:ascii="Courier New" w:hAnsi="Courier New" w:cs="Courier New"/>
+          <w:color w:val="000000"/>
+          <w:sz w:val="20"/>
+          <w:szCs w:val="20"/>
+        </w:rPr>
+        <w:t>(H) + 1000));</w:t>
+      </w:r>
+    </w:p>
+    <w:p>
+      <w:pPr>
+        <w:autoSpaceDE w:val="0"/>
+        <w:autoSpaceDN w:val="0"/>
+        <w:adjustRightInd w:val="0"/>
+        <w:spacing w:after="0" w:line="240" w:lineRule="auto"/>
+        <w:rPr>
+          <w:rFonts w:ascii="Courier New" w:hAnsi="Courier New" w:cs="Courier New"/>
+          <w:sz w:val="24"/>
+          <w:szCs w:val="24"/>
+        </w:rPr>
+      </w:pPr>
+      <w:r>
+        <w:rPr>
+          <w:rFonts w:ascii="Courier New" w:hAnsi="Courier New" w:cs="Courier New"/>
+          <w:color w:val="228B22"/>
+          <w:sz w:val="20"/>
+          <w:szCs w:val="20"/>
+        </w:rPr>
+        <w:t xml:space="preserve">% H1 = </w:t>
+      </w:r>
+      <w:proofErr w:type="gramStart"/>
+      <w:r>
+        <w:rPr>
+          <w:rFonts w:ascii="Courier New" w:hAnsi="Courier New" w:cs="Courier New"/>
+          <w:color w:val="228B22"/>
+          <w:sz w:val="20"/>
+          <w:szCs w:val="20"/>
+        </w:rPr>
+        <w:t>abs(</w:t>
+      </w:r>
+      <w:proofErr w:type="gramEnd"/>
+      <w:r>
+        <w:rPr>
+          <w:rFonts w:ascii="Courier New" w:hAnsi="Courier New" w:cs="Courier New"/>
+          <w:color w:val="228B22"/>
+          <w:sz w:val="20"/>
+          <w:szCs w:val="20"/>
+        </w:rPr>
+        <w:t>H).^2;</w:t>
+      </w:r>
+    </w:p>
+    <w:p>
+      <w:pPr>
+        <w:autoSpaceDE w:val="0"/>
+        <w:autoSpaceDN w:val="0"/>
+        <w:adjustRightInd w:val="0"/>
+        <w:spacing w:after="0" w:line="240" w:lineRule="auto"/>
+        <w:rPr>
+          <w:rFonts w:ascii="Courier New" w:hAnsi="Courier New" w:cs="Courier New"/>
+          <w:sz w:val="24"/>
+          <w:szCs w:val="24"/>
+        </w:rPr>
+      </w:pPr>
+      <w:r>
+        <w:rPr>
+          <w:rFonts w:ascii="Courier New" w:hAnsi="Courier New" w:cs="Courier New"/>
+          <w:color w:val="228B22"/>
+          <w:sz w:val="20"/>
+          <w:szCs w:val="20"/>
+        </w:rPr>
+        <w:t>% H2 = H1 + 1000;</w:t>
+      </w:r>
+    </w:p>
+    <w:p>
+      <w:pPr>
+        <w:autoSpaceDE w:val="0"/>
+        <w:autoSpaceDN w:val="0"/>
+        <w:adjustRightInd w:val="0"/>
+        <w:spacing w:after="0" w:line="240" w:lineRule="auto"/>
+        <w:rPr>
+          <w:rFonts w:ascii="Courier New" w:hAnsi="Courier New" w:cs="Courier New"/>
+          <w:sz w:val="24"/>
+          <w:szCs w:val="24"/>
+        </w:rPr>
+      </w:pPr>
+      <w:r>
+        <w:rPr>
+          <w:rFonts w:ascii="Courier New" w:hAnsi="Courier New" w:cs="Courier New"/>
+          <w:color w:val="228B22"/>
+          <w:sz w:val="20"/>
+          <w:szCs w:val="20"/>
+        </w:rPr>
+        <w:t>% H3 = H1</w:t>
+      </w:r>
+      <w:proofErr w:type="gramStart"/>
+      <w:r>
+        <w:rPr>
+          <w:rFonts w:ascii="Courier New" w:hAnsi="Courier New" w:cs="Courier New"/>
+          <w:color w:val="228B22"/>
+          <w:sz w:val="20"/>
+          <w:szCs w:val="20"/>
+        </w:rPr>
+        <w:t>./</w:t>
+      </w:r>
+      <w:proofErr w:type="gramEnd"/>
+      <w:r>
+        <w:rPr>
+          <w:rFonts w:ascii="Courier New" w:hAnsi="Courier New" w:cs="Courier New"/>
+          <w:color w:val="228B22"/>
+          <w:sz w:val="20"/>
+          <w:szCs w:val="20"/>
+        </w:rPr>
+        <w:t>H2;</w:t>
+      </w:r>
+    </w:p>
+    <w:p>
+      <w:pPr>
+        <w:autoSpaceDE w:val="0"/>
+        <w:autoSpaceDN w:val="0"/>
+        <w:adjustRightInd w:val="0"/>
+        <w:spacing w:after="0" w:line="240" w:lineRule="auto"/>
+        <w:rPr>
+          <w:rFonts w:ascii="Courier New" w:hAnsi="Courier New" w:cs="Courier New"/>
+          <w:sz w:val="24"/>
+          <w:szCs w:val="24"/>
+        </w:rPr>
+      </w:pPr>
+      <w:r>
+        <w:rPr>
+          <w:rFonts w:ascii="Courier New" w:hAnsi="Courier New" w:cs="Courier New"/>
+          <w:color w:val="228B22"/>
+          <w:sz w:val="20"/>
+          <w:szCs w:val="20"/>
+        </w:rPr>
+        <w:t xml:space="preserve">% L = </w:t>
+      </w:r>
+      <w:proofErr w:type="spellStart"/>
+      <w:proofErr w:type="gramStart"/>
+      <w:r>
+        <w:rPr>
+          <w:rFonts w:ascii="Courier New" w:hAnsi="Courier New" w:cs="Courier New"/>
+          <w:color w:val="228B22"/>
+          <w:sz w:val="20"/>
+          <w:szCs w:val="20"/>
+        </w:rPr>
+        <w:t>conj</w:t>
+      </w:r>
+      <w:proofErr w:type="spellEnd"/>
+      <w:r>
+        <w:rPr>
+          <w:rFonts w:ascii="Courier New" w:hAnsi="Courier New" w:cs="Courier New"/>
+          <w:color w:val="228B22"/>
+          <w:sz w:val="20"/>
+          <w:szCs w:val="20"/>
+        </w:rPr>
+        <w:t>(</w:t>
+      </w:r>
+      <w:proofErr w:type="gramEnd"/>
+      <w:r>
+        <w:rPr>
+          <w:rFonts w:ascii="Courier New" w:hAnsi="Courier New" w:cs="Courier New"/>
+          <w:color w:val="228B22"/>
+          <w:sz w:val="20"/>
+          <w:szCs w:val="20"/>
+        </w:rPr>
+        <w:t>H) * H3;</w:t>
+      </w:r>
+    </w:p>
+    <w:p>
+      <w:pPr>
+        <w:autoSpaceDE w:val="0"/>
+        <w:autoSpaceDN w:val="0"/>
+        <w:adjustRightInd w:val="0"/>
+        <w:spacing w:after="0" w:line="240" w:lineRule="auto"/>
+        <w:rPr>
+          <w:rFonts w:ascii="Courier New" w:hAnsi="Courier New" w:cs="Courier New"/>
+          <w:sz w:val="24"/>
+          <w:szCs w:val="24"/>
+        </w:rPr>
+      </w:pPr>
+      <w:proofErr w:type="spellStart"/>
+      <w:r>
+        <w:rPr>
+          <w:rFonts w:ascii="Courier New" w:hAnsi="Courier New" w:cs="Courier New"/>
+          <w:color w:val="000000"/>
+          <w:sz w:val="20"/>
+          <w:szCs w:val="20"/>
+        </w:rPr>
+        <w:t>Fweiner</w:t>
+      </w:r>
+      <w:proofErr w:type="spellEnd"/>
+      <w:r>
+        <w:rPr>
+          <w:rFonts w:ascii="Courier New" w:hAnsi="Courier New" w:cs="Courier New"/>
+          <w:color w:val="000000"/>
+          <w:sz w:val="20"/>
+          <w:szCs w:val="20"/>
+        </w:rPr>
+        <w:t xml:space="preserve"> = </w:t>
+      </w:r>
+      <w:proofErr w:type="gramStart"/>
+      <w:r>
+        <w:rPr>
+          <w:rFonts w:ascii="Courier New" w:hAnsi="Courier New" w:cs="Courier New"/>
+          <w:color w:val="000000"/>
+          <w:sz w:val="20"/>
+          <w:szCs w:val="20"/>
+        </w:rPr>
+        <w:t>L .</w:t>
+      </w:r>
+      <w:proofErr w:type="gramEnd"/>
+      <w:r>
+        <w:rPr>
+          <w:rFonts w:ascii="Courier New" w:hAnsi="Courier New" w:cs="Courier New"/>
+          <w:color w:val="000000"/>
+          <w:sz w:val="20"/>
+          <w:szCs w:val="20"/>
+        </w:rPr>
+        <w:t xml:space="preserve">* </w:t>
+      </w:r>
+      <w:proofErr w:type="spellStart"/>
+      <w:r>
+        <w:rPr>
+          <w:rFonts w:ascii="Courier New" w:hAnsi="Courier New" w:cs="Courier New"/>
+          <w:color w:val="000000"/>
+          <w:sz w:val="20"/>
+          <w:szCs w:val="20"/>
+        </w:rPr>
+        <w:t>Fblurr</w:t>
+      </w:r>
+      <w:proofErr w:type="spellEnd"/>
+      <w:r>
+        <w:rPr>
+          <w:rFonts w:ascii="Courier New" w:hAnsi="Courier New" w:cs="Courier New"/>
+          <w:color w:val="000000"/>
+          <w:sz w:val="20"/>
+          <w:szCs w:val="20"/>
+        </w:rPr>
+        <w:t>;</w:t>
+      </w:r>
+    </w:p>
+    <w:p>
+      <w:pPr>
+        <w:autoSpaceDE w:val="0"/>
+        <w:autoSpaceDN w:val="0"/>
+        <w:adjustRightInd w:val="0"/>
+        <w:spacing w:after="0" w:line="240" w:lineRule="auto"/>
+        <w:rPr>
+          <w:rFonts w:ascii="Courier New" w:hAnsi="Courier New" w:cs="Courier New"/>
+          <w:sz w:val="24"/>
+          <w:szCs w:val="24"/>
+        </w:rPr>
+      </w:pPr>
+      <w:proofErr w:type="gramStart"/>
+      <w:r>
+        <w:rPr>
+          <w:rFonts w:ascii="Courier New" w:hAnsi="Courier New" w:cs="Courier New"/>
+          <w:color w:val="000000"/>
+          <w:sz w:val="20"/>
+          <w:szCs w:val="20"/>
+        </w:rPr>
+        <w:t>figure</w:t>
+      </w:r>
+      <w:proofErr w:type="gramEnd"/>
+      <w:r>
+        <w:rPr>
+          <w:rFonts w:ascii="Courier New" w:hAnsi="Courier New" w:cs="Courier New"/>
+          <w:color w:val="000000"/>
+          <w:sz w:val="20"/>
+          <w:szCs w:val="20"/>
+        </w:rPr>
+        <w:t xml:space="preserve">, </w:t>
+      </w:r>
+      <w:proofErr w:type="spellStart"/>
+      <w:r>
+        <w:rPr>
+          <w:rFonts w:ascii="Courier New" w:hAnsi="Courier New" w:cs="Courier New"/>
+          <w:color w:val="000000"/>
+          <w:sz w:val="20"/>
+          <w:szCs w:val="20"/>
+        </w:rPr>
+        <w:t>imshow</w:t>
+      </w:r>
+      <w:proofErr w:type="spellEnd"/>
+      <w:r>
+        <w:rPr>
+          <w:rFonts w:ascii="Courier New" w:hAnsi="Courier New" w:cs="Courier New"/>
+          <w:color w:val="000000"/>
+          <w:sz w:val="20"/>
+          <w:szCs w:val="20"/>
+        </w:rPr>
+        <w:t>(abs(ifft2(</w:t>
+      </w:r>
+      <w:proofErr w:type="spellStart"/>
+      <w:r>
+        <w:rPr>
+          <w:rFonts w:ascii="Courier New" w:hAnsi="Courier New" w:cs="Courier New"/>
+          <w:color w:val="000000"/>
+          <w:sz w:val="20"/>
+          <w:szCs w:val="20"/>
+        </w:rPr>
+        <w:t>ifftshift</w:t>
+      </w:r>
+      <w:proofErr w:type="spellEnd"/>
+      <w:r>
+        <w:rPr>
+          <w:rFonts w:ascii="Courier New" w:hAnsi="Courier New" w:cs="Courier New"/>
+          <w:color w:val="000000"/>
+          <w:sz w:val="20"/>
+          <w:szCs w:val="20"/>
+        </w:rPr>
+        <w:t>(</w:t>
+      </w:r>
+      <w:proofErr w:type="spellStart"/>
+      <w:r>
+        <w:rPr>
+          <w:rFonts w:ascii="Courier New" w:hAnsi="Courier New" w:cs="Courier New"/>
+          <w:color w:val="000000"/>
+          <w:sz w:val="20"/>
+          <w:szCs w:val="20"/>
+        </w:rPr>
+        <w:t>Fweiner</w:t>
+      </w:r>
+      <w:proofErr w:type="spellEnd"/>
+      <w:r>
+        <w:rPr>
+          <w:rFonts w:ascii="Courier New" w:hAnsi="Courier New" w:cs="Courier New"/>
+          <w:color w:val="000000"/>
+          <w:sz w:val="20"/>
+          <w:szCs w:val="20"/>
+        </w:rPr>
+        <w:t>)))); title(</w:t>
+      </w:r>
+      <w:r>
+        <w:rPr>
+          <w:rFonts w:ascii="Courier New" w:hAnsi="Courier New" w:cs="Courier New"/>
+          <w:color w:val="A020F0"/>
+          <w:sz w:val="20"/>
+          <w:szCs w:val="20"/>
+        </w:rPr>
+        <w:t>'Restored with Weiner filter'</w:t>
+      </w:r>
+      <w:r>
+        <w:rPr>
+          <w:rFonts w:ascii="Courier New" w:hAnsi="Courier New" w:cs="Courier New"/>
+          <w:color w:val="000000"/>
+          <w:sz w:val="20"/>
+          <w:szCs w:val="20"/>
+        </w:rPr>
+        <w:t>);</w:t>
+      </w:r>
+    </w:p>
+    <w:p>
+      <w:pPr>
+        <w:autoSpaceDE w:val="0"/>
+        <w:autoSpaceDN w:val="0"/>
+        <w:adjustRightInd w:val="0"/>
+        <w:spacing w:after="0" w:line="240" w:lineRule="auto"/>
+        <w:rPr>
+          <w:rFonts w:ascii="Courier New" w:hAnsi="Courier New" w:cs="Courier New"/>
+          <w:sz w:val="24"/>
+          <w:szCs w:val="24"/>
+        </w:rPr>
+      </w:pPr>
+      <w:proofErr w:type="gramStart"/>
+      <w:r>
+        <w:rPr>
+          <w:rFonts w:ascii="Courier New" w:hAnsi="Courier New" w:cs="Courier New"/>
+          <w:color w:val="0000FF"/>
+          <w:sz w:val="20"/>
+          <w:szCs w:val="20"/>
+        </w:rPr>
+        <w:t>end</w:t>
+      </w:r>
+      <w:proofErr w:type="gramEnd"/>
+    </w:p>
+    <w:p>
+      <w:pPr>
+        <w:autoSpaceDE w:val="0"/>
+        <w:autoSpaceDN w:val="0"/>
+        <w:adjustRightInd w:val="0"/>
+        <w:spacing w:after="0" w:line="240" w:lineRule="auto"/>
+        <w:rPr>
+          <w:rFonts w:ascii="Courier New" w:hAnsi="Courier New" w:cs="Courier New"/>
+          <w:sz w:val="24"/>
+          <w:szCs w:val="24"/>
+        </w:rPr>
+      </w:pPr>
+    </w:p>
+    <w:p>
+      <w:pPr>
+        <w:autoSpaceDE w:val="0"/>
+        <w:autoSpaceDN w:val="0"/>
+        <w:adjustRightInd w:val="0"/>
+        <w:spacing w:after="0" w:line="240" w:lineRule="auto"/>
+        <w:rPr>
+          <w:rFonts w:ascii="Courier New" w:hAnsi="Courier New" w:cs="Courier New"/>
+          <w:sz w:val="24"/>
+          <w:szCs w:val="24"/>
+        </w:rPr>
+      </w:pPr>
+      <w:proofErr w:type="spellStart"/>
+      <w:r>
+        <w:rPr>
+          <w:rFonts w:ascii="Courier New" w:hAnsi="Courier New" w:cs="Courier New"/>
+          <w:sz w:val="24"/>
+          <w:szCs w:val="24"/>
+        </w:rPr>
+        <w:t>gauss_lowpass.m</w:t>
+      </w:r>
+      <w:proofErr w:type="spellEnd"/>
+    </w:p>
+    <w:p>
+      <w:pPr>
+        <w:autoSpaceDE w:val="0"/>
+        <w:autoSpaceDN w:val="0"/>
+        <w:adjustRightInd w:val="0"/>
+        <w:spacing w:after="0" w:line="240" w:lineRule="auto"/>
+        <w:rPr>
+          <w:rFonts w:ascii="Courier New" w:hAnsi="Courier New" w:cs="Courier New"/>
+          <w:sz w:val="24"/>
+          <w:szCs w:val="24"/>
+        </w:rPr>
+      </w:pPr>
+      <w:proofErr w:type="gramStart"/>
+      <w:r>
+        <w:rPr>
+          <w:rFonts w:ascii="Courier New" w:hAnsi="Courier New" w:cs="Courier New"/>
+          <w:color w:val="0000FF"/>
+          <w:sz w:val="20"/>
+          <w:szCs w:val="20"/>
+        </w:rPr>
+        <w:t>function</w:t>
+      </w:r>
+      <w:proofErr w:type="gramEnd"/>
+      <w:r>
+        <w:rPr>
+          <w:rFonts w:ascii="Courier New" w:hAnsi="Courier New" w:cs="Courier New"/>
+          <w:color w:val="000000"/>
+          <w:sz w:val="20"/>
+          <w:szCs w:val="20"/>
+        </w:rPr>
+        <w:t xml:space="preserve"> [out] = </w:t>
+      </w:r>
+      <w:proofErr w:type="spellStart"/>
+      <w:r>
+        <w:rPr>
+          <w:rFonts w:ascii="Courier New" w:hAnsi="Courier New" w:cs="Courier New"/>
+          <w:color w:val="000000"/>
+          <w:sz w:val="20"/>
+          <w:szCs w:val="20"/>
+        </w:rPr>
+        <w:t>gauss_lowpass</w:t>
+      </w:r>
+      <w:proofErr w:type="spellEnd"/>
+      <w:r>
+        <w:rPr>
+          <w:rFonts w:ascii="Courier New" w:hAnsi="Courier New" w:cs="Courier New"/>
+          <w:color w:val="000000"/>
+          <w:sz w:val="20"/>
+          <w:szCs w:val="20"/>
+        </w:rPr>
+        <w:t>(In)</w:t>
+      </w:r>
+    </w:p>
+    <w:p>
+      <w:pPr>
+        <w:autoSpaceDE w:val="0"/>
+        <w:autoSpaceDN w:val="0"/>
+        <w:adjustRightInd w:val="0"/>
+        <w:spacing w:after="0" w:line="240" w:lineRule="auto"/>
+        <w:rPr>
+          <w:rFonts w:ascii="Courier New" w:hAnsi="Courier New" w:cs="Courier New"/>
+          <w:sz w:val="24"/>
+          <w:szCs w:val="24"/>
+        </w:rPr>
+      </w:pPr>
+      <w:r>
+        <w:rPr>
+          <w:rFonts w:ascii="Courier New" w:hAnsi="Courier New" w:cs="Courier New"/>
+          <w:color w:val="228B22"/>
+          <w:sz w:val="20"/>
+          <w:szCs w:val="20"/>
+        </w:rPr>
+        <w:t xml:space="preserve">% function to implement the </w:t>
+      </w:r>
+      <w:proofErr w:type="spellStart"/>
+      <w:r>
+        <w:rPr>
+          <w:rFonts w:ascii="Courier New" w:hAnsi="Courier New" w:cs="Courier New"/>
+          <w:color w:val="228B22"/>
+          <w:sz w:val="20"/>
+          <w:szCs w:val="20"/>
+        </w:rPr>
+        <w:t>gaussian</w:t>
+      </w:r>
+      <w:proofErr w:type="spellEnd"/>
+      <w:r>
+        <w:rPr>
+          <w:rFonts w:ascii="Courier New" w:hAnsi="Courier New" w:cs="Courier New"/>
+          <w:color w:val="228B22"/>
+          <w:sz w:val="20"/>
+          <w:szCs w:val="20"/>
+        </w:rPr>
+        <w:t xml:space="preserve"> low pass filter.</w:t>
+      </w:r>
+    </w:p>
+    <w:p>
+      <w:pPr>
+        <w:autoSpaceDE w:val="0"/>
+        <w:autoSpaceDN w:val="0"/>
+        <w:adjustRightInd w:val="0"/>
+        <w:spacing w:after="0" w:line="240" w:lineRule="auto"/>
+        <w:rPr>
+          <w:rFonts w:ascii="Courier New" w:hAnsi="Courier New" w:cs="Courier New"/>
+          <w:sz w:val="24"/>
+          <w:szCs w:val="24"/>
+        </w:rPr>
+      </w:pPr>
+      <w:r>
+        <w:rPr>
+          <w:rFonts w:ascii="Courier New" w:hAnsi="Courier New" w:cs="Courier New"/>
+          <w:color w:val="000000"/>
+          <w:sz w:val="20"/>
+          <w:szCs w:val="20"/>
+        </w:rPr>
+        <w:t>[</w:t>
+      </w:r>
+      <w:proofErr w:type="gramStart"/>
+      <w:r>
+        <w:rPr>
+          <w:rFonts w:ascii="Courier New" w:hAnsi="Courier New" w:cs="Courier New"/>
+          <w:color w:val="000000"/>
+          <w:sz w:val="20"/>
+          <w:szCs w:val="20"/>
+        </w:rPr>
+        <w:t>P ,</w:t>
+      </w:r>
+      <w:proofErr w:type="gramEnd"/>
+      <w:r>
+        <w:rPr>
+          <w:rFonts w:ascii="Courier New" w:hAnsi="Courier New" w:cs="Courier New"/>
+          <w:color w:val="000000"/>
+          <w:sz w:val="20"/>
+          <w:szCs w:val="20"/>
+        </w:rPr>
+        <w:t xml:space="preserve"> Q] = </w:t>
+      </w:r>
+      <w:proofErr w:type="gramStart"/>
+      <w:r>
+        <w:rPr>
+          <w:rFonts w:ascii="Courier New" w:hAnsi="Courier New" w:cs="Courier New"/>
+          <w:color w:val="000000"/>
+          <w:sz w:val="20"/>
+          <w:szCs w:val="20"/>
+        </w:rPr>
+        <w:t>size(</w:t>
+      </w:r>
+      <w:proofErr w:type="gramEnd"/>
+      <w:r>
+        <w:rPr>
+          <w:rFonts w:ascii="Courier New" w:hAnsi="Courier New" w:cs="Courier New"/>
+          <w:color w:val="000000"/>
+          <w:sz w:val="20"/>
+          <w:szCs w:val="20"/>
+        </w:rPr>
+        <w:t>In);</w:t>
+      </w:r>
+    </w:p>
+    <w:p>
+      <w:pPr>
+        <w:autoSpaceDE w:val="0"/>
+        <w:autoSpaceDN w:val="0"/>
+        <w:adjustRightInd w:val="0"/>
+        <w:spacing w:after="0" w:line="240" w:lineRule="auto"/>
+        <w:rPr>
+          <w:rFonts w:ascii="Courier New" w:hAnsi="Courier New" w:cs="Courier New"/>
+          <w:sz w:val="24"/>
+          <w:szCs w:val="24"/>
+        </w:rPr>
+      </w:pPr>
+      <w:r>
+        <w:rPr>
+          <w:rFonts w:ascii="Courier New" w:hAnsi="Courier New" w:cs="Courier New"/>
+          <w:color w:val="228B22"/>
+          <w:sz w:val="20"/>
+          <w:szCs w:val="20"/>
+        </w:rPr>
+        <w:t xml:space="preserve">% D0 = </w:t>
+      </w:r>
+      <w:proofErr w:type="gramStart"/>
+      <w:r>
+        <w:rPr>
+          <w:rFonts w:ascii="Courier New" w:hAnsi="Courier New" w:cs="Courier New"/>
+          <w:color w:val="228B22"/>
+          <w:sz w:val="20"/>
+          <w:szCs w:val="20"/>
+        </w:rPr>
+        <w:t>sum(</w:t>
+      </w:r>
+      <w:proofErr w:type="gramEnd"/>
+      <w:r>
+        <w:rPr>
+          <w:rFonts w:ascii="Courier New" w:hAnsi="Courier New" w:cs="Courier New"/>
+          <w:color w:val="228B22"/>
+          <w:sz w:val="20"/>
+          <w:szCs w:val="20"/>
+        </w:rPr>
+        <w:t>sum(In))/(P*Q);</w:t>
+      </w:r>
+    </w:p>
+    <w:p>
+      <w:pPr>
+        <w:autoSpaceDE w:val="0"/>
+        <w:autoSpaceDN w:val="0"/>
+        <w:adjustRightInd w:val="0"/>
+        <w:spacing w:after="0" w:line="240" w:lineRule="auto"/>
+        <w:rPr>
+          <w:rFonts w:ascii="Courier New" w:hAnsi="Courier New" w:cs="Courier New"/>
+          <w:sz w:val="24"/>
+          <w:szCs w:val="24"/>
+        </w:rPr>
+      </w:pPr>
+      <w:r>
+        <w:rPr>
+          <w:rFonts w:ascii="Courier New" w:hAnsi="Courier New" w:cs="Courier New"/>
+          <w:color w:val="000000"/>
+          <w:sz w:val="20"/>
+          <w:szCs w:val="20"/>
+        </w:rPr>
+        <w:t>D0 = 20;</w:t>
+      </w:r>
+    </w:p>
+    <w:p>
+      <w:pPr>
+        <w:autoSpaceDE w:val="0"/>
+        <w:autoSpaceDN w:val="0"/>
+        <w:adjustRightInd w:val="0"/>
+        <w:spacing w:after="0" w:line="240" w:lineRule="auto"/>
+        <w:rPr>
+          <w:rFonts w:ascii="Courier New" w:hAnsi="Courier New" w:cs="Courier New"/>
+          <w:sz w:val="24"/>
+          <w:szCs w:val="24"/>
+        </w:rPr>
+      </w:pPr>
+      <w:r>
+        <w:rPr>
+          <w:rFonts w:ascii="Courier New" w:hAnsi="Courier New" w:cs="Courier New"/>
+          <w:color w:val="228B22"/>
+          <w:sz w:val="20"/>
+          <w:szCs w:val="20"/>
+        </w:rPr>
+        <w:t xml:space="preserve">% out = </w:t>
+      </w:r>
+      <w:proofErr w:type="gramStart"/>
+      <w:r>
+        <w:rPr>
+          <w:rFonts w:ascii="Courier New" w:hAnsi="Courier New" w:cs="Courier New"/>
+          <w:color w:val="228B22"/>
+          <w:sz w:val="20"/>
+          <w:szCs w:val="20"/>
+        </w:rPr>
+        <w:t>In</w:t>
+      </w:r>
+      <w:proofErr w:type="gramEnd"/>
+      <w:r>
+        <w:rPr>
+          <w:rFonts w:ascii="Courier New" w:hAnsi="Courier New" w:cs="Courier New"/>
+          <w:color w:val="228B22"/>
+          <w:sz w:val="20"/>
+          <w:szCs w:val="20"/>
+        </w:rPr>
+        <w:t>;</w:t>
+      </w:r>
+    </w:p>
+    <w:p>
+      <w:pPr>
+        <w:autoSpaceDE w:val="0"/>
+        <w:autoSpaceDN w:val="0"/>
+        <w:adjustRightInd w:val="0"/>
+        <w:spacing w:after="0" w:line="240" w:lineRule="auto"/>
+        <w:rPr>
+          <w:rFonts w:ascii="Courier New" w:hAnsi="Courier New" w:cs="Courier New"/>
+          <w:sz w:val="24"/>
+          <w:szCs w:val="24"/>
+        </w:rPr>
+      </w:pPr>
+      <w:r>
+        <w:rPr>
+          <w:rFonts w:ascii="Courier New" w:hAnsi="Courier New" w:cs="Courier New"/>
+          <w:color w:val="000000"/>
+          <w:sz w:val="20"/>
+          <w:szCs w:val="20"/>
+        </w:rPr>
+        <w:t xml:space="preserve">H = </w:t>
+      </w:r>
+      <w:proofErr w:type="gramStart"/>
+      <w:r>
+        <w:rPr>
+          <w:rFonts w:ascii="Courier New" w:hAnsi="Courier New" w:cs="Courier New"/>
+          <w:color w:val="000000"/>
+          <w:sz w:val="20"/>
+          <w:szCs w:val="20"/>
+        </w:rPr>
+        <w:t>zeros(</w:t>
+      </w:r>
+      <w:proofErr w:type="gramEnd"/>
+      <w:r>
+        <w:rPr>
+          <w:rFonts w:ascii="Courier New" w:hAnsi="Courier New" w:cs="Courier New"/>
+          <w:color w:val="000000"/>
+          <w:sz w:val="20"/>
+          <w:szCs w:val="20"/>
+        </w:rPr>
+        <w:t>P,Q);</w:t>
+      </w:r>
+    </w:p>
+    <w:p>
+      <w:pPr>
+        <w:autoSpaceDE w:val="0"/>
+        <w:autoSpaceDN w:val="0"/>
+        <w:adjustRightInd w:val="0"/>
+        <w:spacing w:after="0" w:line="240" w:lineRule="auto"/>
+        <w:rPr>
+          <w:rFonts w:ascii="Courier New" w:hAnsi="Courier New" w:cs="Courier New"/>
+          <w:sz w:val="24"/>
+          <w:szCs w:val="24"/>
+        </w:rPr>
+      </w:pPr>
+      <w:r>
+        <w:rPr>
+          <w:rFonts w:ascii="Courier New" w:hAnsi="Courier New" w:cs="Courier New"/>
+          <w:color w:val="000000"/>
+          <w:sz w:val="20"/>
+          <w:szCs w:val="20"/>
+        </w:rPr>
+        <w:t>a = P/2;</w:t>
+      </w:r>
+    </w:p>
+    <w:p>
+      <w:pPr>
+        <w:autoSpaceDE w:val="0"/>
+        <w:autoSpaceDN w:val="0"/>
+        <w:adjustRightInd w:val="0"/>
+        <w:spacing w:after="0" w:line="240" w:lineRule="auto"/>
+        <w:rPr>
+          <w:rFonts w:ascii="Courier New" w:hAnsi="Courier New" w:cs="Courier New"/>
+          <w:sz w:val="24"/>
+          <w:szCs w:val="24"/>
+        </w:rPr>
+      </w:pPr>
+      <w:r>
+        <w:rPr>
+          <w:rFonts w:ascii="Courier New" w:hAnsi="Courier New" w:cs="Courier New"/>
+          <w:color w:val="000000"/>
+          <w:sz w:val="20"/>
+          <w:szCs w:val="20"/>
+        </w:rPr>
+        <w:t>b = Q/2;</w:t>
+      </w:r>
+    </w:p>
+    <w:p>
+      <w:pPr>
+        <w:autoSpaceDE w:val="0"/>
+        <w:autoSpaceDN w:val="0"/>
+        <w:adjustRightInd w:val="0"/>
+        <w:spacing w:after="0" w:line="240" w:lineRule="auto"/>
+        <w:rPr>
+          <w:rFonts w:ascii="Courier New" w:hAnsi="Courier New" w:cs="Courier New"/>
+          <w:sz w:val="24"/>
+          <w:szCs w:val="24"/>
+        </w:rPr>
+      </w:pPr>
+      <w:r>
+        <w:rPr>
+          <w:rFonts w:ascii="Courier New" w:hAnsi="Courier New" w:cs="Courier New"/>
+          <w:color w:val="000000"/>
+          <w:sz w:val="20"/>
+          <w:szCs w:val="20"/>
+        </w:rPr>
+        <w:t xml:space="preserve">K = </w:t>
+      </w:r>
+      <w:proofErr w:type="gramStart"/>
+      <w:r>
+        <w:rPr>
+          <w:rFonts w:ascii="Courier New" w:hAnsi="Courier New" w:cs="Courier New"/>
+          <w:color w:val="000000"/>
+          <w:sz w:val="20"/>
+          <w:szCs w:val="20"/>
+        </w:rPr>
+        <w:t>power(</w:t>
+      </w:r>
+      <w:proofErr w:type="gramEnd"/>
+      <w:r>
+        <w:rPr>
+          <w:rFonts w:ascii="Courier New" w:hAnsi="Courier New" w:cs="Courier New"/>
+          <w:color w:val="000000"/>
+          <w:sz w:val="20"/>
+          <w:szCs w:val="20"/>
+        </w:rPr>
+        <w:t>D0,2);</w:t>
+      </w:r>
+    </w:p>
+    <w:p>
+      <w:pPr>
+        <w:autoSpaceDE w:val="0"/>
+        <w:autoSpaceDN w:val="0"/>
+        <w:adjustRightInd w:val="0"/>
+        <w:spacing w:after="0" w:line="240" w:lineRule="auto"/>
+        <w:rPr>
+          <w:rFonts w:ascii="Courier New" w:hAnsi="Courier New" w:cs="Courier New"/>
+          <w:sz w:val="24"/>
+          <w:szCs w:val="24"/>
+        </w:rPr>
+      </w:pPr>
+      <w:r>
+        <w:rPr>
+          <w:rFonts w:ascii="Courier New" w:hAnsi="Courier New" w:cs="Courier New"/>
+          <w:color w:val="000000"/>
+          <w:sz w:val="20"/>
+          <w:szCs w:val="20"/>
+        </w:rPr>
+        <w:t>K = 2*K;</w:t>
+      </w:r>
+    </w:p>
+    <w:p>
+      <w:pPr>
+        <w:autoSpaceDE w:val="0"/>
+        <w:autoSpaceDN w:val="0"/>
+        <w:adjustRightInd w:val="0"/>
+        <w:spacing w:after="0" w:line="240" w:lineRule="auto"/>
+        <w:rPr>
+          <w:rFonts w:ascii="Courier New" w:hAnsi="Courier New" w:cs="Courier New"/>
+          <w:sz w:val="24"/>
+          <w:szCs w:val="24"/>
+        </w:rPr>
+      </w:pPr>
+      <w:r>
+        <w:rPr>
+          <w:rFonts w:ascii="Courier New" w:hAnsi="Courier New" w:cs="Courier New"/>
+          <w:color w:val="000000"/>
+          <w:sz w:val="20"/>
+          <w:szCs w:val="20"/>
+        </w:rPr>
+        <w:t>D = 0;</w:t>
+      </w:r>
+    </w:p>
+    <w:p>
+      <w:pPr>
+        <w:autoSpaceDE w:val="0"/>
+        <w:autoSpaceDN w:val="0"/>
+        <w:adjustRightInd w:val="0"/>
+        <w:spacing w:after="0" w:line="240" w:lineRule="auto"/>
+        <w:rPr>
+          <w:rFonts w:ascii="Courier New" w:hAnsi="Courier New" w:cs="Courier New"/>
+          <w:sz w:val="24"/>
+          <w:szCs w:val="24"/>
+        </w:rPr>
+      </w:pPr>
+      <w:proofErr w:type="gramStart"/>
+      <w:r>
+        <w:rPr>
+          <w:rFonts w:ascii="Courier New" w:hAnsi="Courier New" w:cs="Courier New"/>
+          <w:color w:val="0000FF"/>
+          <w:sz w:val="20"/>
+          <w:szCs w:val="20"/>
+        </w:rPr>
+        <w:lastRenderedPageBreak/>
+        <w:t>for</w:t>
+      </w:r>
+      <w:proofErr w:type="gramEnd"/>
+      <w:r>
+        <w:rPr>
+          <w:rFonts w:ascii="Courier New" w:hAnsi="Courier New" w:cs="Courier New"/>
+          <w:color w:val="000000"/>
+          <w:sz w:val="20"/>
+          <w:szCs w:val="20"/>
+        </w:rPr>
+        <w:t xml:space="preserve"> </w:t>
+      </w:r>
+      <w:proofErr w:type="spellStart"/>
+      <w:r>
+        <w:rPr>
+          <w:rFonts w:ascii="Courier New" w:hAnsi="Courier New" w:cs="Courier New"/>
+          <w:color w:val="000000"/>
+          <w:sz w:val="20"/>
+          <w:szCs w:val="20"/>
+        </w:rPr>
+        <w:t>i</w:t>
+      </w:r>
+      <w:proofErr w:type="spellEnd"/>
+      <w:r>
+        <w:rPr>
+          <w:rFonts w:ascii="Courier New" w:hAnsi="Courier New" w:cs="Courier New"/>
+          <w:color w:val="000000"/>
+          <w:sz w:val="20"/>
+          <w:szCs w:val="20"/>
+        </w:rPr>
+        <w:t xml:space="preserve"> = 1:P</w:t>
+      </w:r>
+    </w:p>
+    <w:p>
+      <w:pPr>
+        <w:autoSpaceDE w:val="0"/>
+        <w:autoSpaceDN w:val="0"/>
+        <w:adjustRightInd w:val="0"/>
+        <w:spacing w:after="0" w:line="240" w:lineRule="auto"/>
+        <w:rPr>
+          <w:rFonts w:ascii="Courier New" w:hAnsi="Courier New" w:cs="Courier New"/>
+          <w:sz w:val="24"/>
+          <w:szCs w:val="24"/>
+        </w:rPr>
+      </w:pPr>
+      <w:r>
+        <w:rPr>
+          <w:rFonts w:ascii="Courier New" w:hAnsi="Courier New" w:cs="Courier New"/>
+          <w:color w:val="000000"/>
+          <w:sz w:val="20"/>
+          <w:szCs w:val="20"/>
+        </w:rPr>
+        <w:t xml:space="preserve">    </w:t>
+      </w:r>
+      <w:proofErr w:type="gramStart"/>
+      <w:r>
+        <w:rPr>
+          <w:rFonts w:ascii="Courier New" w:hAnsi="Courier New" w:cs="Courier New"/>
+          <w:color w:val="0000FF"/>
+          <w:sz w:val="20"/>
+          <w:szCs w:val="20"/>
+        </w:rPr>
+        <w:t>for</w:t>
+      </w:r>
+      <w:proofErr w:type="gramEnd"/>
+      <w:r>
+        <w:rPr>
+          <w:rFonts w:ascii="Courier New" w:hAnsi="Courier New" w:cs="Courier New"/>
+          <w:color w:val="000000"/>
+          <w:sz w:val="20"/>
+          <w:szCs w:val="20"/>
+        </w:rPr>
+        <w:t xml:space="preserve"> j = 1:Q</w:t>
+      </w:r>
+    </w:p>
+    <w:p>
+      <w:pPr>
+        <w:autoSpaceDE w:val="0"/>
+        <w:autoSpaceDN w:val="0"/>
+        <w:adjustRightInd w:val="0"/>
+        <w:spacing w:after="0" w:line="240" w:lineRule="auto"/>
+        <w:rPr>
+          <w:rFonts w:ascii="Courier New" w:hAnsi="Courier New" w:cs="Courier New"/>
+          <w:sz w:val="24"/>
+          <w:szCs w:val="24"/>
+        </w:rPr>
+      </w:pPr>
+      <w:r>
+        <w:rPr>
+          <w:rFonts w:ascii="Courier New" w:hAnsi="Courier New" w:cs="Courier New"/>
+          <w:color w:val="000000"/>
+          <w:sz w:val="20"/>
+          <w:szCs w:val="20"/>
+        </w:rPr>
+        <w:t xml:space="preserve">        D = </w:t>
+      </w:r>
+      <w:proofErr w:type="gramStart"/>
+      <w:r>
+        <w:rPr>
+          <w:rFonts w:ascii="Courier New" w:hAnsi="Courier New" w:cs="Courier New"/>
+          <w:color w:val="000000"/>
+          <w:sz w:val="20"/>
+          <w:szCs w:val="20"/>
+        </w:rPr>
+        <w:t>power(</w:t>
+      </w:r>
+      <w:proofErr w:type="gramEnd"/>
+      <w:r>
+        <w:rPr>
+          <w:rFonts w:ascii="Courier New" w:hAnsi="Courier New" w:cs="Courier New"/>
+          <w:color w:val="000000"/>
+          <w:sz w:val="20"/>
+          <w:szCs w:val="20"/>
+        </w:rPr>
+        <w:t>(</w:t>
+      </w:r>
+      <w:proofErr w:type="spellStart"/>
+      <w:r>
+        <w:rPr>
+          <w:rFonts w:ascii="Courier New" w:hAnsi="Courier New" w:cs="Courier New"/>
+          <w:color w:val="000000"/>
+          <w:sz w:val="20"/>
+          <w:szCs w:val="20"/>
+        </w:rPr>
+        <w:t>i</w:t>
+      </w:r>
+      <w:proofErr w:type="spellEnd"/>
+      <w:r>
+        <w:rPr>
+          <w:rFonts w:ascii="Courier New" w:hAnsi="Courier New" w:cs="Courier New"/>
+          <w:color w:val="000000"/>
+          <w:sz w:val="20"/>
+          <w:szCs w:val="20"/>
+        </w:rPr>
+        <w:t>-a),2) + power((j-b),2);</w:t>
+      </w:r>
+    </w:p>
+    <w:p>
+      <w:pPr>
+        <w:autoSpaceDE w:val="0"/>
+        <w:autoSpaceDN w:val="0"/>
+        <w:adjustRightInd w:val="0"/>
+        <w:spacing w:after="0" w:line="240" w:lineRule="auto"/>
+        <w:rPr>
+          <w:rFonts w:ascii="Courier New" w:hAnsi="Courier New" w:cs="Courier New"/>
+          <w:sz w:val="24"/>
+          <w:szCs w:val="24"/>
+        </w:rPr>
+      </w:pPr>
+      <w:r>
+        <w:rPr>
+          <w:rFonts w:ascii="Courier New" w:hAnsi="Courier New" w:cs="Courier New"/>
+          <w:color w:val="000000"/>
+          <w:sz w:val="20"/>
+          <w:szCs w:val="20"/>
+        </w:rPr>
+        <w:t xml:space="preserve">        D = </w:t>
+      </w:r>
+      <w:proofErr w:type="spellStart"/>
+      <w:proofErr w:type="gramStart"/>
+      <w:r>
+        <w:rPr>
+          <w:rFonts w:ascii="Courier New" w:hAnsi="Courier New" w:cs="Courier New"/>
+          <w:color w:val="000000"/>
+          <w:sz w:val="20"/>
+          <w:szCs w:val="20"/>
+        </w:rPr>
+        <w:t>sqrt</w:t>
+      </w:r>
+      <w:proofErr w:type="spellEnd"/>
+      <w:r>
+        <w:rPr>
+          <w:rFonts w:ascii="Courier New" w:hAnsi="Courier New" w:cs="Courier New"/>
+          <w:color w:val="000000"/>
+          <w:sz w:val="20"/>
+          <w:szCs w:val="20"/>
+        </w:rPr>
+        <w:t>(</w:t>
+      </w:r>
+      <w:proofErr w:type="gramEnd"/>
+      <w:r>
+        <w:rPr>
+          <w:rFonts w:ascii="Courier New" w:hAnsi="Courier New" w:cs="Courier New"/>
+          <w:color w:val="000000"/>
+          <w:sz w:val="20"/>
+          <w:szCs w:val="20"/>
+        </w:rPr>
+        <w:t>D);</w:t>
+      </w:r>
+    </w:p>
+    <w:p>
+      <w:pPr>
+        <w:autoSpaceDE w:val="0"/>
+        <w:autoSpaceDN w:val="0"/>
+        <w:adjustRightInd w:val="0"/>
+        <w:spacing w:after="0" w:line="240" w:lineRule="auto"/>
+        <w:rPr>
+          <w:rFonts w:ascii="Courier New" w:hAnsi="Courier New" w:cs="Courier New"/>
+          <w:sz w:val="24"/>
+          <w:szCs w:val="24"/>
+        </w:rPr>
+      </w:pPr>
+      <w:r>
+        <w:rPr>
+          <w:rFonts w:ascii="Courier New" w:hAnsi="Courier New" w:cs="Courier New"/>
+          <w:color w:val="000000"/>
+          <w:sz w:val="20"/>
+          <w:szCs w:val="20"/>
+        </w:rPr>
+        <w:t xml:space="preserve">        k = </w:t>
+      </w:r>
+      <w:proofErr w:type="gramStart"/>
+      <w:r>
+        <w:rPr>
+          <w:rFonts w:ascii="Courier New" w:hAnsi="Courier New" w:cs="Courier New"/>
+          <w:color w:val="000000"/>
+          <w:sz w:val="20"/>
+          <w:szCs w:val="20"/>
+        </w:rPr>
+        <w:t>power(</w:t>
+      </w:r>
+      <w:proofErr w:type="gramEnd"/>
+      <w:r>
+        <w:rPr>
+          <w:rFonts w:ascii="Courier New" w:hAnsi="Courier New" w:cs="Courier New"/>
+          <w:color w:val="000000"/>
+          <w:sz w:val="20"/>
+          <w:szCs w:val="20"/>
+        </w:rPr>
+        <w:t>D,2);</w:t>
+      </w:r>
+    </w:p>
+    <w:p>
+      <w:pPr>
+        <w:autoSpaceDE w:val="0"/>
+        <w:autoSpaceDN w:val="0"/>
+        <w:adjustRightInd w:val="0"/>
+        <w:spacing w:after="0" w:line="240" w:lineRule="auto"/>
+        <w:rPr>
+          <w:rFonts w:ascii="Courier New" w:hAnsi="Courier New" w:cs="Courier New"/>
+          <w:sz w:val="24"/>
+          <w:szCs w:val="24"/>
+        </w:rPr>
+      </w:pPr>
+      <w:r>
+        <w:rPr>
+          <w:rFonts w:ascii="Courier New" w:hAnsi="Courier New" w:cs="Courier New"/>
+          <w:color w:val="000000"/>
+          <w:sz w:val="20"/>
+          <w:szCs w:val="20"/>
+        </w:rPr>
+        <w:t xml:space="preserve">        </w:t>
+      </w:r>
+      <w:proofErr w:type="gramStart"/>
+      <w:r>
+        <w:rPr>
+          <w:rFonts w:ascii="Courier New" w:hAnsi="Courier New" w:cs="Courier New"/>
+          <w:color w:val="000000"/>
+          <w:sz w:val="20"/>
+          <w:szCs w:val="20"/>
+        </w:rPr>
+        <w:t>H(</w:t>
+      </w:r>
+      <w:proofErr w:type="spellStart"/>
+      <w:proofErr w:type="gramEnd"/>
+      <w:r>
+        <w:rPr>
+          <w:rFonts w:ascii="Courier New" w:hAnsi="Courier New" w:cs="Courier New"/>
+          <w:color w:val="000000"/>
+          <w:sz w:val="20"/>
+          <w:szCs w:val="20"/>
+        </w:rPr>
+        <w:t>i,j</w:t>
+      </w:r>
+      <w:proofErr w:type="spellEnd"/>
+      <w:r>
+        <w:rPr>
+          <w:rFonts w:ascii="Courier New" w:hAnsi="Courier New" w:cs="Courier New"/>
+          <w:color w:val="000000"/>
+          <w:sz w:val="20"/>
+          <w:szCs w:val="20"/>
+        </w:rPr>
+        <w:t xml:space="preserve">) = </w:t>
+      </w:r>
+      <w:proofErr w:type="spellStart"/>
+      <w:r>
+        <w:rPr>
+          <w:rFonts w:ascii="Courier New" w:hAnsi="Courier New" w:cs="Courier New"/>
+          <w:color w:val="000000"/>
+          <w:sz w:val="20"/>
+          <w:szCs w:val="20"/>
+        </w:rPr>
+        <w:t>exp</w:t>
+      </w:r>
+      <w:proofErr w:type="spellEnd"/>
+      <w:r>
+        <w:rPr>
+          <w:rFonts w:ascii="Courier New" w:hAnsi="Courier New" w:cs="Courier New"/>
+          <w:color w:val="000000"/>
+          <w:sz w:val="20"/>
+          <w:szCs w:val="20"/>
+        </w:rPr>
+        <w:t>((-1*k)/ K);</w:t>
+      </w:r>
+    </w:p>
+    <w:p>
+      <w:pPr>
+        <w:autoSpaceDE w:val="0"/>
+        <w:autoSpaceDN w:val="0"/>
+        <w:adjustRightInd w:val="0"/>
+        <w:spacing w:after="0" w:line="240" w:lineRule="auto"/>
+        <w:rPr>
+          <w:rFonts w:ascii="Courier New" w:hAnsi="Courier New" w:cs="Courier New"/>
+          <w:sz w:val="24"/>
+          <w:szCs w:val="24"/>
+        </w:rPr>
+      </w:pPr>
+      <w:r>
+        <w:rPr>
+          <w:rFonts w:ascii="Courier New" w:hAnsi="Courier New" w:cs="Courier New"/>
+          <w:color w:val="000000"/>
+          <w:sz w:val="20"/>
+          <w:szCs w:val="20"/>
+        </w:rPr>
+        <w:t xml:space="preserve">        k = 0;</w:t>
+      </w:r>
+    </w:p>
+    <w:p>
+      <w:pPr>
+        <w:autoSpaceDE w:val="0"/>
+        <w:autoSpaceDN w:val="0"/>
+        <w:adjustRightInd w:val="0"/>
+        <w:spacing w:after="0" w:line="240" w:lineRule="auto"/>
+        <w:rPr>
+          <w:rFonts w:ascii="Courier New" w:hAnsi="Courier New" w:cs="Courier New"/>
+          <w:sz w:val="24"/>
+          <w:szCs w:val="24"/>
+        </w:rPr>
+      </w:pPr>
+      <w:r>
+        <w:rPr>
+          <w:rFonts w:ascii="Courier New" w:hAnsi="Courier New" w:cs="Courier New"/>
+          <w:color w:val="000000"/>
+          <w:sz w:val="20"/>
+          <w:szCs w:val="20"/>
+        </w:rPr>
+        <w:t xml:space="preserve">    </w:t>
+      </w:r>
+      <w:proofErr w:type="gramStart"/>
+      <w:r>
+        <w:rPr>
+          <w:rFonts w:ascii="Courier New" w:hAnsi="Courier New" w:cs="Courier New"/>
+          <w:color w:val="0000FF"/>
+          <w:sz w:val="20"/>
+          <w:szCs w:val="20"/>
+        </w:rPr>
+        <w:t>end</w:t>
+      </w:r>
+      <w:proofErr w:type="gramEnd"/>
+    </w:p>
+    <w:p>
+      <w:pPr>
+        <w:autoSpaceDE w:val="0"/>
+        <w:autoSpaceDN w:val="0"/>
+        <w:adjustRightInd w:val="0"/>
+        <w:spacing w:after="0" w:line="240" w:lineRule="auto"/>
+        <w:rPr>
+          <w:rFonts w:ascii="Courier New" w:hAnsi="Courier New" w:cs="Courier New"/>
+          <w:sz w:val="24"/>
+          <w:szCs w:val="24"/>
+        </w:rPr>
+      </w:pPr>
+      <w:proofErr w:type="gramStart"/>
+      <w:r>
+        <w:rPr>
+          <w:rFonts w:ascii="Courier New" w:hAnsi="Courier New" w:cs="Courier New"/>
+          <w:color w:val="0000FF"/>
+          <w:sz w:val="20"/>
+          <w:szCs w:val="20"/>
+        </w:rPr>
+        <w:t>end</w:t>
+      </w:r>
+      <w:proofErr w:type="gramEnd"/>
+    </w:p>
+    <w:p>
+      <w:pPr>
+        <w:autoSpaceDE w:val="0"/>
+        <w:autoSpaceDN w:val="0"/>
+        <w:adjustRightInd w:val="0"/>
+        <w:spacing w:after="0" w:line="240" w:lineRule="auto"/>
+        <w:rPr>
+          <w:rFonts w:ascii="Courier New" w:hAnsi="Courier New" w:cs="Courier New"/>
+          <w:sz w:val="24"/>
+          <w:szCs w:val="24"/>
+        </w:rPr>
+      </w:pPr>
+      <w:proofErr w:type="gramStart"/>
+      <w:r>
+        <w:rPr>
+          <w:rFonts w:ascii="Courier New" w:hAnsi="Courier New" w:cs="Courier New"/>
+          <w:color w:val="000000"/>
+          <w:sz w:val="20"/>
+          <w:szCs w:val="20"/>
+        </w:rPr>
+        <w:t>out</w:t>
+      </w:r>
+      <w:proofErr w:type="gramEnd"/>
+      <w:r>
+        <w:rPr>
+          <w:rFonts w:ascii="Courier New" w:hAnsi="Courier New" w:cs="Courier New"/>
+          <w:color w:val="000000"/>
+          <w:sz w:val="20"/>
+          <w:szCs w:val="20"/>
+        </w:rPr>
+        <w:t xml:space="preserve"> = H.*In;</w:t>
+      </w:r>
+    </w:p>
+    <w:p>
+      <w:pPr>
+        <w:autoSpaceDE w:val="0"/>
+        <w:autoSpaceDN w:val="0"/>
+        <w:adjustRightInd w:val="0"/>
+        <w:spacing w:after="0" w:line="240" w:lineRule="auto"/>
+        <w:rPr>
+          <w:rFonts w:ascii="Courier New" w:hAnsi="Courier New" w:cs="Courier New"/>
+          <w:sz w:val="24"/>
+          <w:szCs w:val="24"/>
+        </w:rPr>
+      </w:pPr>
+      <w:proofErr w:type="gramStart"/>
+      <w:r>
+        <w:rPr>
+          <w:rFonts w:ascii="Courier New" w:hAnsi="Courier New" w:cs="Courier New"/>
+          <w:color w:val="0000FF"/>
+          <w:sz w:val="20"/>
+          <w:szCs w:val="20"/>
+        </w:rPr>
+        <w:t>end</w:t>
+      </w:r>
+      <w:proofErr w:type="gramEnd"/>
     </w:p>
     <w:p>
       <w:pPr>

</xml_diff>